<commit_message>
docs: Test Plan 3.1~3.6 항목 작성
</commit_message>
<xml_diff>
--- a/docs/7조-11주차-피스캐스트-테스트케이스 설계서.docx
+++ b/docs/7조-11주차-피스캐스트-테스트케이스 설계서.docx
@@ -1,6 +1,6 @@
 
 <file path=word/document.xml><?xml version="1.0" encoding="utf-8"?>
-<w:document xmlns:wpc="http://schemas.microsoft.com/office/word/2010/wordprocessingCanvas" xmlns:cx="http://schemas.microsoft.com/office/drawing/2014/chartex" xmlns:cx1="http://schemas.microsoft.com/office/drawing/2015/9/8/chartex" xmlns:cx2="http://schemas.microsoft.com/office/drawing/2015/10/21/chartex" xmlns:cx3="http://schemas.microsoft.com/office/drawing/2016/5/9/chartex" xmlns:cx4="http://schemas.microsoft.com/office/drawing/2016/5/10/chartex" xmlns:cx5="http://schemas.microsoft.com/office/drawing/2016/5/11/chartex" xmlns:cx6="http://schemas.microsoft.com/office/drawing/2016/5/12/chartex" xmlns:cx7="http://schemas.microsoft.com/office/drawing/2016/5/13/chartex" xmlns:cx8="http://schemas.microsoft.com/office/drawing/2016/5/14/chartex" xmlns:mc="http://schemas.openxmlformats.org/markup-compatibility/2006" xmlns:aink="http://schemas.microsoft.com/office/drawing/2016/ink" xmlns:am3d="http://schemas.microsoft.com/office/drawing/2017/model3d" xmlns:o="urn:schemas-microsoft-com:office:office" xmlns:oel="http://schemas.microsoft.com/office/2019/extlst" xmlns:r="http://schemas.openxmlformats.org/officeDocument/2006/relationships" xmlns:m="http://schemas.openxmlformats.org/officeDocument/2006/math" xmlns:v="urn:schemas-microsoft-com:vml" xmlns:wp14="http://schemas.microsoft.com/office/word/2010/wordprocessingDrawing" xmlns:wp="http://schemas.openxmlformats.org/drawingml/2006/wordprocessingDrawing" xmlns:w10="urn:schemas-microsoft-com:office:word" xmlns:w="http://schemas.openxmlformats.org/wordprocessingml/2006/main" xmlns:w14="http://schemas.microsoft.com/office/word/2010/wordml" xmlns:w15="http://schemas.microsoft.com/office/word/2012/wordml" xmlns:w16cex="http://schemas.microsoft.com/office/word/2018/wordml/cex" xmlns:w16cid="http://schemas.microsoft.com/office/word/2016/wordml/cid" xmlns:w16="http://schemas.microsoft.com/office/word/2018/wordml" xmlns:w16du="http://schemas.microsoft.com/office/word/2023/wordml/word16du" xmlns:w16sdtdh="http://schemas.microsoft.com/office/word/2020/wordml/sdtdatahash" xmlns:w16sdtfl="http://schemas.microsoft.com/office/word/2024/wordml/sdtformatlock" xmlns:w16se="http://schemas.microsoft.com/office/word/2015/wordml/symex" xmlns:wpg="http://schemas.microsoft.com/office/word/2010/wordprocessingGroup" xmlns:wpi="http://schemas.microsoft.com/office/word/2010/wordprocessingInk" xmlns:wne="http://schemas.microsoft.com/office/word/2006/wordml" xmlns:wps="http://schemas.microsoft.com/office/word/2010/wordprocessingShape" mc:Ignorable="w14 w15 w16se w16cid w16 w16cex w16sdtdh w16sdtfl w16du wp14">
+<w:document xmlns:wpc="http://schemas.microsoft.com/office/word/2010/wordprocessingCanvas" xmlns:cx="http://schemas.microsoft.com/office/drawing/2014/chartex" xmlns:cx1="http://schemas.microsoft.com/office/drawing/2015/9/8/chartex" xmlns:cx2="http://schemas.microsoft.com/office/drawing/2015/10/21/chartex" xmlns:cx3="http://schemas.microsoft.com/office/drawing/2016/5/9/chartex" xmlns:cx4="http://schemas.microsoft.com/office/drawing/2016/5/10/chartex" xmlns:cx5="http://schemas.microsoft.com/office/drawing/2016/5/11/chartex" xmlns:cx6="http://schemas.microsoft.com/office/drawing/2016/5/12/chartex" xmlns:cx7="http://schemas.microsoft.com/office/drawing/2016/5/13/chartex" xmlns:cx8="http://schemas.microsoft.com/office/drawing/2016/5/14/chartex" xmlns:mc="http://schemas.openxmlformats.org/markup-compatibility/2006" xmlns:aink="http://schemas.microsoft.com/office/drawing/2016/ink" xmlns:am3d="http://schemas.microsoft.com/office/drawing/2017/model3d" xmlns:o="urn:schemas-microsoft-com:office:office" xmlns:oel="http://schemas.microsoft.com/office/2019/extlst" xmlns:r="http://schemas.openxmlformats.org/officeDocument/2006/relationships" xmlns:m="http://schemas.openxmlformats.org/officeDocument/2006/math" xmlns:v="urn:schemas-microsoft-com:vml" xmlns:wp14="http://schemas.microsoft.com/office/word/2010/wordprocessingDrawing" xmlns:wp="http://schemas.openxmlformats.org/drawingml/2006/wordprocessingDrawing" xmlns:w10="urn:schemas-microsoft-com:office:word" xmlns:w="http://schemas.openxmlformats.org/wordprocessingml/2006/main" xmlns:w14="http://schemas.microsoft.com/office/word/2010/wordml" xmlns:w15="http://schemas.microsoft.com/office/word/2012/wordml" xmlns:w16cex="http://schemas.microsoft.com/office/word/2018/wordml/cex" xmlns:w16cid="http://schemas.microsoft.com/office/word/2016/wordml/cid" xmlns:w16="http://schemas.microsoft.com/office/word/2018/wordml" xmlns:w16sdtdh="http://schemas.microsoft.com/office/word/2020/wordml/sdtdatahash" xmlns:w16se="http://schemas.microsoft.com/office/word/2015/wordml/symex" xmlns:wpg="http://schemas.microsoft.com/office/word/2010/wordprocessingGroup" xmlns:wpi="http://schemas.microsoft.com/office/word/2010/wordprocessingInk" xmlns:wne="http://schemas.microsoft.com/office/word/2006/wordml" xmlns:wps="http://schemas.microsoft.com/office/word/2010/wordprocessingShape" mc:Ignorable="w14 w15 w16se w16cid w16 w16cex w16sdtdh wp14">
   <w:body>
     <w:p>
       <w:pPr>
@@ -26,7 +26,7 @@
         </w:rPr>
       </w:pPr>
       <w:r>
-        <w:pict w14:anchorId="5D202555">
+        <w:pict w14:anchorId="15DDB290">
           <v:line id="_x0000_s2050" alt="" style="position:absolute;left:0;text-align:left;z-index:1;mso-wrap-edited:f;mso-width-percent:0;mso-height-percent:0;mso-position-vertical-relative:page;mso-width-percent:0;mso-height-percent:0" from="180pt,117.2pt" to="423pt,117.2pt" strokecolor="#ddd">
             <w10:wrap anchory="page"/>
           </v:line>
@@ -157,21 +157,7 @@
               <w:rPr>
                 <w:rFonts w:ascii="바탕체" w:eastAsia="바탕체" w:hAnsi="바탕체" w:hint="eastAsia"/>
               </w:rPr>
-              <w:t xml:space="preserve">조각 라디오 웹 포탈 </w:t>
-            </w:r>
-            <w:proofErr w:type="gramStart"/>
-            <w:r>
-              <w:rPr>
-                <w:rFonts w:ascii="바탕체" w:eastAsia="바탕체" w:hAnsi="바탕체" w:hint="eastAsia"/>
-              </w:rPr>
-              <w:t>개발 :</w:t>
-            </w:r>
-            <w:proofErr w:type="gramEnd"/>
-            <w:r>
-              <w:rPr>
-                <w:rFonts w:ascii="바탕체" w:eastAsia="바탕체" w:hAnsi="바탕체" w:hint="eastAsia"/>
-              </w:rPr>
-              <w:t xml:space="preserve"> </w:t>
+              <w:t xml:space="preserve">조각 라디오 웹 포탈 개발 : </w:t>
             </w:r>
             <w:proofErr w:type="spellStart"/>
             <w:r>
@@ -1727,7 +1713,7 @@
               <w:pStyle w:val="af9"/>
               <w:spacing w:line="240" w:lineRule="auto"/>
               <w:rPr>
-                <w:rFonts w:ascii="바탕체" w:eastAsia="바탕체" w:hAnsi="바탕체" w:hint="eastAsia"/>
+                <w:rFonts w:ascii="바탕체" w:eastAsia="바탕체" w:hAnsi="바탕체"/>
                 <w:b/>
                 <w:color w:val="FF0000"/>
                 <w:sz w:val="18"/>
@@ -1846,7 +1832,7 @@
               <w:pStyle w:val="af9"/>
               <w:spacing w:line="240" w:lineRule="auto"/>
               <w:rPr>
-                <w:rFonts w:ascii="바탕체" w:eastAsia="바탕체" w:hAnsi="바탕체" w:hint="eastAsia"/>
+                <w:rFonts w:ascii="바탕체" w:eastAsia="바탕체" w:hAnsi="바탕체"/>
                 <w:b/>
                 <w:color w:val="FF0000"/>
                 <w:sz w:val="18"/>
@@ -2266,7 +2252,7 @@
               <w:spacing w:line="240" w:lineRule="auto"/>
               <w:ind w:leftChars="50" w:left="100"/>
               <w:rPr>
-                <w:rFonts w:ascii="바탕체" w:eastAsia="바탕체" w:hAnsi="바탕체" w:hint="eastAsia"/>
+                <w:rFonts w:ascii="바탕체" w:eastAsia="바탕체" w:hAnsi="바탕체"/>
                 <w:sz w:val="18"/>
               </w:rPr>
             </w:pPr>
@@ -2524,7 +2510,7 @@
               <w:pStyle w:val="af9"/>
               <w:spacing w:line="240" w:lineRule="auto"/>
               <w:rPr>
-                <w:rFonts w:ascii="바탕체" w:eastAsia="바탕체" w:hAnsi="바탕체" w:hint="eastAsia"/>
+                <w:rFonts w:ascii="바탕체" w:eastAsia="바탕체" w:hAnsi="바탕체"/>
                 <w:sz w:val="18"/>
               </w:rPr>
             </w:pPr>
@@ -2659,7 +2645,7 @@
               <w:pStyle w:val="af9"/>
               <w:spacing w:line="240" w:lineRule="auto"/>
               <w:rPr>
-                <w:rFonts w:ascii="바탕체" w:eastAsia="바탕체" w:hAnsi="바탕체" w:hint="eastAsia"/>
+                <w:rFonts w:ascii="바탕체" w:eastAsia="바탕체" w:hAnsi="바탕체"/>
                 <w:sz w:val="18"/>
               </w:rPr>
             </w:pPr>
@@ -2692,7 +2678,7 @@
               <w:spacing w:line="240" w:lineRule="auto"/>
               <w:ind w:leftChars="50" w:left="100"/>
               <w:rPr>
-                <w:rFonts w:ascii="바탕체" w:eastAsia="바탕체" w:hAnsi="바탕체" w:hint="eastAsia"/>
+                <w:rFonts w:ascii="바탕체" w:eastAsia="바탕체" w:hAnsi="바탕체"/>
               </w:rPr>
             </w:pPr>
             <w:r>
@@ -3014,6 +3000,8 @@
               <w:ind w:leftChars="50" w:left="100"/>
               <w:rPr>
                 <w:rFonts w:ascii="바탕체" w:eastAsia="바탕체" w:hAnsi="바탕체"/>
+                <w:b/>
+                <w:color w:val="FF0000"/>
                 <w:sz w:val="18"/>
               </w:rPr>
             </w:pPr>
@@ -3031,11 +3019,9 @@
             <w:r>
               <w:rPr>
                 <w:rFonts w:ascii="바탕체" w:eastAsia="바탕체" w:hAnsi="바탕체" w:hint="eastAsia"/>
-                <w:b/>
-                <w:color w:val="FF0000"/>
-                <w:sz w:val="18"/>
-              </w:rPr>
-              <w:t>[사례]</w:t>
+                <w:sz w:val="18"/>
+              </w:rPr>
+              <w:t>중요한 테스트 작업은 다음과 같다.</w:t>
             </w:r>
           </w:p>
           <w:p>
@@ -3044,16 +3030,23 @@
               <w:spacing w:line="240" w:lineRule="auto"/>
               <w:ind w:leftChars="50" w:left="100"/>
               <w:rPr>
-                <w:rFonts w:ascii="바탕체" w:eastAsia="바탕체" w:hAnsi="바탕체"/>
-                <w:sz w:val="18"/>
-              </w:rPr>
-            </w:pPr>
-            <w:r>
-              <w:rPr>
-                <w:rFonts w:ascii="바탕체" w:eastAsia="바탕체" w:hAnsi="바탕체" w:hint="eastAsia"/>
-                <w:sz w:val="18"/>
-              </w:rPr>
-              <w:t>중요한 테스트 작업은 다음과 같다.</w:t>
+                <w:rFonts w:ascii="바탕체" w:eastAsia="바탕체" w:hAnsi="바탕체" w:hint="eastAsia"/>
+                <w:sz w:val="18"/>
+              </w:rPr>
+            </w:pPr>
+            <w:r>
+              <w:rPr>
+                <w:rFonts w:ascii="바탕체" w:eastAsia="바탕체" w:hAnsi="바탕체" w:hint="eastAsia"/>
+                <w:sz w:val="18"/>
+              </w:rPr>
+              <w:t xml:space="preserve">1 </w:t>
+            </w:r>
+            <w:r>
+              <w:rPr>
+                <w:rFonts w:ascii="바탕체" w:eastAsia="바탕체" w:hAnsi="바탕체" w:hint="eastAsia"/>
+                <w:sz w:val="18"/>
+              </w:rPr>
+              <w:t>테스트 계획 수립</w:t>
             </w:r>
           </w:p>
           <w:p>
@@ -3062,16 +3055,23 @@
               <w:spacing w:line="240" w:lineRule="auto"/>
               <w:ind w:leftChars="50" w:left="100"/>
               <w:rPr>
-                <w:rFonts w:ascii="바탕체" w:eastAsia="바탕체" w:hAnsi="바탕체"/>
-                <w:sz w:val="18"/>
-              </w:rPr>
-            </w:pPr>
-            <w:r>
-              <w:rPr>
-                <w:rFonts w:ascii="바탕체" w:eastAsia="바탕체" w:hAnsi="바탕체" w:hint="eastAsia"/>
-                <w:sz w:val="18"/>
-              </w:rPr>
-              <w:t>1 테스트 계획을 개발한다.</w:t>
+                <w:rFonts w:ascii="바탕체" w:eastAsia="바탕체" w:hAnsi="바탕체" w:hint="eastAsia"/>
+                <w:sz w:val="18"/>
+              </w:rPr>
+            </w:pPr>
+            <w:r>
+              <w:rPr>
+                <w:rFonts w:ascii="바탕체" w:eastAsia="바탕체" w:hAnsi="바탕체" w:hint="eastAsia"/>
+                <w:sz w:val="18"/>
+              </w:rPr>
+              <w:t xml:space="preserve">2 </w:t>
+            </w:r>
+            <w:r>
+              <w:rPr>
+                <w:rFonts w:ascii="바탕체" w:eastAsia="바탕체" w:hAnsi="바탕체" w:hint="eastAsia"/>
+                <w:sz w:val="18"/>
+              </w:rPr>
+              <w:t>테스트 팀 구성</w:t>
             </w:r>
           </w:p>
           <w:p>
@@ -3089,7 +3089,28 @@
                 <w:rFonts w:ascii="바탕체" w:eastAsia="바탕체" w:hAnsi="바탕체" w:hint="eastAsia"/>
                 <w:sz w:val="18"/>
               </w:rPr>
-              <w:t>2 테스트 팀을 구성한다.</w:t>
+              <w:t xml:space="preserve">3 </w:t>
+            </w:r>
+            <w:r>
+              <w:rPr>
+                <w:rFonts w:ascii="바탕체" w:eastAsia="바탕체" w:hAnsi="바탕체" w:hint="eastAsia"/>
+                <w:sz w:val="18"/>
+              </w:rPr>
+              <w:t xml:space="preserve">시스템 요구사항 및 </w:t>
+            </w:r>
+            <w:r>
+              <w:rPr>
+                <w:rFonts w:ascii="바탕체" w:eastAsia="바탕체" w:hAnsi="바탕체" w:hint="eastAsia"/>
+                <w:sz w:val="18"/>
+              </w:rPr>
+              <w:t>기능 명세</w:t>
+            </w:r>
+            <w:r>
+              <w:rPr>
+                <w:rFonts w:ascii="바탕체" w:eastAsia="바탕체" w:hAnsi="바탕체" w:hint="eastAsia"/>
+                <w:sz w:val="18"/>
+              </w:rPr>
+              <w:t>검토</w:t>
             </w:r>
           </w:p>
           <w:p>
@@ -3098,16 +3119,23 @@
               <w:spacing w:line="240" w:lineRule="auto"/>
               <w:ind w:leftChars="50" w:left="100"/>
               <w:rPr>
-                <w:rFonts w:ascii="바탕체" w:eastAsia="바탕체" w:hAnsi="바탕체"/>
-                <w:sz w:val="18"/>
-              </w:rPr>
-            </w:pPr>
-            <w:r>
-              <w:rPr>
-                <w:rFonts w:ascii="바탕체" w:eastAsia="바탕체" w:hAnsi="바탕체" w:hint="eastAsia"/>
-                <w:sz w:val="18"/>
-              </w:rPr>
-              <w:t>3 시스템 요구 사항과 기능 명세를 검토한다.</w:t>
+                <w:rFonts w:ascii="바탕체" w:eastAsia="바탕체" w:hAnsi="바탕체" w:hint="eastAsia"/>
+                <w:sz w:val="18"/>
+              </w:rPr>
+            </w:pPr>
+            <w:r>
+              <w:rPr>
+                <w:rFonts w:ascii="바탕체" w:eastAsia="바탕체" w:hAnsi="바탕체" w:hint="eastAsia"/>
+                <w:sz w:val="18"/>
+              </w:rPr>
+              <w:t xml:space="preserve">4 </w:t>
+            </w:r>
+            <w:r>
+              <w:rPr>
+                <w:rFonts w:ascii="바탕체" w:eastAsia="바탕체" w:hAnsi="바탕체" w:hint="eastAsia"/>
+                <w:sz w:val="18"/>
+              </w:rPr>
+              <w:t>기능별 테스트 케이스 작성 및 테스트 절차 수립</w:t>
             </w:r>
           </w:p>
           <w:p>
@@ -3116,16 +3144,23 @@
               <w:spacing w:line="240" w:lineRule="auto"/>
               <w:ind w:leftChars="50" w:left="100"/>
               <w:rPr>
-                <w:rFonts w:ascii="바탕체" w:eastAsia="바탕체" w:hAnsi="바탕체"/>
-                <w:sz w:val="18"/>
-              </w:rPr>
-            </w:pPr>
-            <w:r>
-              <w:rPr>
-                <w:rFonts w:ascii="바탕체" w:eastAsia="바탕체" w:hAnsi="바탕체" w:hint="eastAsia"/>
-                <w:sz w:val="18"/>
-              </w:rPr>
-              <w:t>4 테스트 케이스를 작성하고 테스트 절차를 개발한다.</w:t>
+                <w:rFonts w:ascii="바탕체" w:eastAsia="바탕체" w:hAnsi="바탕체" w:hint="eastAsia"/>
+                <w:sz w:val="18"/>
+              </w:rPr>
+            </w:pPr>
+            <w:r>
+              <w:rPr>
+                <w:rFonts w:ascii="바탕체" w:eastAsia="바탕체" w:hAnsi="바탕체" w:hint="eastAsia"/>
+                <w:sz w:val="18"/>
+              </w:rPr>
+              <w:t xml:space="preserve">5 </w:t>
+            </w:r>
+            <w:r>
+              <w:rPr>
+                <w:rFonts w:ascii="바탕체" w:eastAsia="바탕체" w:hAnsi="바탕체" w:hint="eastAsia"/>
+                <w:sz w:val="18"/>
+              </w:rPr>
+              <w:t>테스트 케이스 및 계획서에 대한 내부 리뷰 및 승인</w:t>
             </w:r>
           </w:p>
           <w:p>
@@ -3143,7 +3178,14 @@
                 <w:rFonts w:ascii="바탕체" w:eastAsia="바탕체" w:hAnsi="바탕체" w:hint="eastAsia"/>
                 <w:sz w:val="18"/>
               </w:rPr>
-              <w:t>5 테스트 계획, 테스트 케이스, 절차를 검토하고 승인한다.</w:t>
+              <w:t xml:space="preserve">6 </w:t>
+            </w:r>
+            <w:r>
+              <w:rPr>
+                <w:rFonts w:ascii="바탕체" w:eastAsia="바탕체" w:hAnsi="바탕체" w:hint="eastAsia"/>
+                <w:sz w:val="18"/>
+              </w:rPr>
+              <w:t>기능 구현 완료 후 시스템 기능 테스트 수행</w:t>
             </w:r>
           </w:p>
           <w:p>
@@ -3152,16 +3194,37 @@
               <w:spacing w:line="240" w:lineRule="auto"/>
               <w:ind w:leftChars="50" w:left="100"/>
               <w:rPr>
-                <w:rFonts w:ascii="바탕체" w:eastAsia="바탕체" w:hAnsi="바탕체"/>
-                <w:sz w:val="18"/>
-              </w:rPr>
-            </w:pPr>
-            <w:r>
-              <w:rPr>
-                <w:rFonts w:ascii="바탕체" w:eastAsia="바탕체" w:hAnsi="바탕체" w:hint="eastAsia"/>
-                <w:sz w:val="18"/>
-              </w:rPr>
-              <w:t>6 상세한 테스트 계획에 따라 시스템 기능에 대하여 테스트를 수행한다.</w:t>
+                <w:rFonts w:ascii="바탕체" w:eastAsia="바탕체" w:hAnsi="바탕체" w:hint="eastAsia"/>
+                <w:sz w:val="18"/>
+              </w:rPr>
+            </w:pPr>
+            <w:r>
+              <w:rPr>
+                <w:rFonts w:ascii="바탕체" w:eastAsia="바탕체" w:hAnsi="바탕체" w:hint="eastAsia"/>
+                <w:sz w:val="18"/>
+              </w:rPr>
+              <w:t xml:space="preserve">7 </w:t>
+            </w:r>
+            <w:r>
+              <w:rPr>
+                <w:rFonts w:ascii="바탕체" w:eastAsia="바탕체" w:hAnsi="바탕체" w:hint="eastAsia"/>
+                <w:sz w:val="18"/>
+              </w:rPr>
+              <w:t>결함</w:t>
+            </w:r>
+            <w:r>
+              <w:rPr>
+                <w:rFonts w:ascii="바탕체" w:eastAsia="바탕체" w:hAnsi="바탕체" w:hint="eastAsia"/>
+                <w:sz w:val="18"/>
+              </w:rPr>
+              <w:t xml:space="preserve"> </w:t>
+            </w:r>
+            <w:r>
+              <w:rPr>
+                <w:rFonts w:ascii="바탕체" w:eastAsia="바탕체" w:hAnsi="바탕체" w:hint="eastAsia"/>
+                <w:sz w:val="18"/>
+              </w:rPr>
+              <w:t>발견 시 개발팀에 보고</w:t>
             </w:r>
           </w:p>
           <w:p>
@@ -3170,16 +3233,23 @@
               <w:spacing w:line="240" w:lineRule="auto"/>
               <w:ind w:leftChars="50" w:left="100"/>
               <w:rPr>
-                <w:rFonts w:ascii="바탕체" w:eastAsia="바탕체" w:hAnsi="바탕체"/>
-                <w:sz w:val="18"/>
-              </w:rPr>
-            </w:pPr>
-            <w:r>
-              <w:rPr>
-                <w:rFonts w:ascii="바탕체" w:eastAsia="바탕체" w:hAnsi="바탕체" w:hint="eastAsia"/>
-                <w:sz w:val="18"/>
-              </w:rPr>
-              <w:t>7 발견된 결함을 보고한다.</w:t>
+                <w:rFonts w:ascii="바탕체" w:eastAsia="바탕체" w:hAnsi="바탕체" w:hint="eastAsia"/>
+                <w:sz w:val="18"/>
+              </w:rPr>
+            </w:pPr>
+            <w:r>
+              <w:rPr>
+                <w:rFonts w:ascii="바탕체" w:eastAsia="바탕체" w:hAnsi="바탕체" w:hint="eastAsia"/>
+                <w:sz w:val="18"/>
+              </w:rPr>
+              <w:t xml:space="preserve">8 </w:t>
+            </w:r>
+            <w:r>
+              <w:rPr>
+                <w:rFonts w:ascii="바탕체" w:eastAsia="바탕체" w:hAnsi="바탕체" w:hint="eastAsia"/>
+                <w:sz w:val="18"/>
+              </w:rPr>
+              <w:t>수정된 기능에 대해 회귀 테스트 수행</w:t>
             </w:r>
           </w:p>
           <w:p>
@@ -3188,16 +3258,23 @@
               <w:spacing w:line="240" w:lineRule="auto"/>
               <w:ind w:leftChars="50" w:left="100"/>
               <w:rPr>
-                <w:rFonts w:ascii="바탕체" w:eastAsia="바탕체" w:hAnsi="바탕체"/>
-                <w:sz w:val="18"/>
-              </w:rPr>
-            </w:pPr>
-            <w:r>
-              <w:rPr>
-                <w:rFonts w:ascii="바탕체" w:eastAsia="바탕체" w:hAnsi="바탕체" w:hint="eastAsia"/>
-                <w:sz w:val="18"/>
-              </w:rPr>
-              <w:t>8 결함을 수정한다.</w:t>
+                <w:rFonts w:ascii="바탕체" w:eastAsia="바탕체" w:hAnsi="바탕체" w:hint="eastAsia"/>
+                <w:sz w:val="18"/>
+              </w:rPr>
+            </w:pPr>
+            <w:r>
+              <w:rPr>
+                <w:rFonts w:ascii="바탕체" w:eastAsia="바탕체" w:hAnsi="바탕체" w:hint="eastAsia"/>
+                <w:sz w:val="18"/>
+              </w:rPr>
+              <w:t xml:space="preserve">9 </w:t>
+            </w:r>
+            <w:r>
+              <w:rPr>
+                <w:rFonts w:ascii="바탕체" w:eastAsia="바탕체" w:hAnsi="바탕체" w:hint="eastAsia"/>
+                <w:sz w:val="18"/>
+              </w:rPr>
+              <w:t>테스트 결과 보고서 작성</w:t>
             </w:r>
           </w:p>
           <w:p>
@@ -3215,58 +3292,14 @@
                 <w:rFonts w:ascii="바탕체" w:eastAsia="바탕체" w:hAnsi="바탕체" w:hint="eastAsia"/>
                 <w:sz w:val="18"/>
               </w:rPr>
-              <w:t xml:space="preserve">9 수정된 내용에 대하여 재테스트 (또는 </w:t>
-            </w:r>
-            <w:proofErr w:type="spellStart"/>
-            <w:r>
-              <w:rPr>
-                <w:rFonts w:ascii="바탕체" w:eastAsia="바탕체" w:hAnsi="바탕체" w:hint="eastAsia"/>
-                <w:sz w:val="18"/>
-              </w:rPr>
-              <w:t>리그레션</w:t>
-            </w:r>
-            <w:proofErr w:type="spellEnd"/>
-            <w:r>
-              <w:rPr>
-                <w:rFonts w:ascii="바탕체" w:eastAsia="바탕체" w:hAnsi="바탕체" w:hint="eastAsia"/>
-                <w:sz w:val="18"/>
-              </w:rPr>
-              <w:t xml:space="preserve"> 테스트)를 수행한다.</w:t>
-            </w:r>
-          </w:p>
-          <w:p>
-            <w:pPr>
-              <w:pStyle w:val="af9"/>
-              <w:spacing w:line="240" w:lineRule="auto"/>
-              <w:ind w:leftChars="50" w:left="100"/>
-              <w:rPr>
-                <w:rFonts w:ascii="바탕체" w:eastAsia="바탕체" w:hAnsi="바탕체"/>
-                <w:sz w:val="18"/>
-              </w:rPr>
-            </w:pPr>
-            <w:r>
-              <w:rPr>
-                <w:rFonts w:ascii="바탕체" w:eastAsia="바탕체" w:hAnsi="바탕체" w:hint="eastAsia"/>
-                <w:sz w:val="18"/>
-              </w:rPr>
-              <w:t>10 테스트 결과를 문서화한다.</w:t>
-            </w:r>
-          </w:p>
-          <w:p>
-            <w:pPr>
-              <w:pStyle w:val="af9"/>
-              <w:spacing w:line="240" w:lineRule="auto"/>
-              <w:ind w:leftChars="50" w:left="100"/>
-              <w:rPr>
-                <w:rFonts w:ascii="바탕체" w:eastAsia="바탕체" w:hAnsi="바탕체"/>
-              </w:rPr>
-            </w:pPr>
-            <w:r>
-              <w:rPr>
-                <w:rFonts w:ascii="바탕체" w:eastAsia="바탕체" w:hAnsi="바탕체" w:hint="eastAsia"/>
-                <w:sz w:val="18"/>
-              </w:rPr>
-              <w:t>11 테스트 종료 조건을 기준으로 시스템을 릴리스 할 시점을 결정한다.</w:t>
+              <w:t xml:space="preserve">10 </w:t>
+            </w:r>
+            <w:r>
+              <w:rPr>
+                <w:rFonts w:ascii="바탕체" w:eastAsia="바탕체" w:hAnsi="바탕체" w:hint="eastAsia"/>
+                <w:sz w:val="18"/>
+              </w:rPr>
+              <w:t>테스트 완료 기준 도달 시 프로젝트 배포 여부 판단</w:t>
             </w:r>
           </w:p>
         </w:tc>
@@ -3346,136 +3379,216 @@
           <w:p>
             <w:pPr>
               <w:pStyle w:val="af9"/>
-              <w:spacing w:line="240" w:lineRule="auto"/>
+              <w:spacing w:after="180" w:line="240" w:lineRule="auto"/>
               <w:ind w:leftChars="50" w:left="100"/>
               <w:rPr>
                 <w:rFonts w:ascii="바탕체" w:eastAsia="바탕체" w:hAnsi="바탕체"/>
-                <w:sz w:val="18"/>
-              </w:rPr>
-            </w:pPr>
-          </w:p>
-          <w:p>
-            <w:pPr>
-              <w:pStyle w:val="af9"/>
-              <w:spacing w:line="240" w:lineRule="auto"/>
-              <w:ind w:leftChars="50" w:left="100"/>
-              <w:rPr>
-                <w:rFonts w:ascii="바탕체" w:eastAsia="바탕체" w:hAnsi="바탕체"/>
-                <w:sz w:val="18"/>
-              </w:rPr>
-            </w:pPr>
-            <w:r>
-              <w:rPr>
-                <w:rFonts w:ascii="바탕체" w:eastAsia="바탕체" w:hAnsi="바탕체" w:hint="eastAsia"/>
                 <w:b/>
                 <w:color w:val="FF0000"/>
                 <w:sz w:val="18"/>
               </w:rPr>
-              <w:t>[사례]</w:t>
-            </w:r>
+            </w:pPr>
           </w:p>
           <w:p>
             <w:pPr>
               <w:pStyle w:val="af9"/>
-              <w:spacing w:line="240" w:lineRule="auto"/>
+              <w:spacing w:after="180" w:line="240" w:lineRule="auto"/>
               <w:ind w:leftChars="50" w:left="100"/>
               <w:rPr>
                 <w:rFonts w:ascii="바탕체" w:eastAsia="바탕체" w:hAnsi="바탕체"/>
                 <w:sz w:val="18"/>
-              </w:rPr>
-            </w:pPr>
-            <w:r>
-              <w:rPr>
-                <w:rFonts w:ascii="바탕체" w:eastAsia="바탕체" w:hAnsi="바탕체" w:hint="eastAsia"/>
-                <w:sz w:val="18"/>
-              </w:rPr>
-              <w:t>테스트 프로젝트를 위하여 테스트 엔지니어는 독립적인 테스트 실험실과 장비가 필요하다. 실험실에 갖추어</w:t>
-            </w:r>
-            <w:r>
-              <w:rPr>
-                <w:rFonts w:ascii="바탕체" w:eastAsia="바탕체" w:hAnsi="바탕체" w:hint="eastAsia"/>
-                <w:sz w:val="18"/>
-              </w:rPr>
-              <w:t>져</w:t>
-            </w:r>
-            <w:r>
-              <w:rPr>
-                <w:rFonts w:ascii="바탕체" w:eastAsia="바탕체" w:hAnsi="바탕체" w:hint="eastAsia"/>
-                <w:sz w:val="18"/>
-              </w:rPr>
-              <w:t xml:space="preserve">야 할 테스트 장비는 </w:t>
-            </w:r>
-            <w:r>
-              <w:rPr>
-                <w:rFonts w:ascii="바탕체" w:eastAsia="바탕체" w:hAnsi="바탕체" w:hint="eastAsia"/>
-                <w:sz w:val="18"/>
-              </w:rPr>
-              <w:t>다음과 같다.</w:t>
-            </w:r>
-          </w:p>
-          <w:p>
-            <w:pPr>
-              <w:pStyle w:val="af9"/>
+                <w:szCs w:val="18"/>
+              </w:rPr>
+            </w:pPr>
+            <w:r>
+              <w:rPr>
+                <w:rFonts w:ascii="바탕체" w:eastAsia="바탕체" w:hAnsi="바탕체" w:hint="eastAsia"/>
+                <w:sz w:val="18"/>
+                <w:szCs w:val="18"/>
+              </w:rPr>
+              <w:t>테스트를 위해 필요한 자원은 다음과 같다.</w:t>
+            </w:r>
+          </w:p>
+          <w:p>
+            <w:pPr>
+              <w:widowControl/>
               <w:numPr>
                 <w:ilvl w:val="0"/>
-                <w:numId w:val="19"/>
+                <w:numId w:val="34"/>
               </w:numPr>
-              <w:spacing w:line="240" w:lineRule="auto"/>
-              <w:ind w:leftChars="50" w:left="100"/>
-              <w:rPr>
-                <w:rFonts w:ascii="바탕체" w:eastAsia="바탕체" w:hAnsi="바탕체"/>
-                <w:sz w:val="18"/>
-              </w:rPr>
-            </w:pPr>
-            <w:r>
-              <w:rPr>
-                <w:rFonts w:ascii="바탕체" w:eastAsia="바탕체" w:hAnsi="바탕체" w:hint="eastAsia"/>
-                <w:sz w:val="18"/>
-              </w:rPr>
-              <w:t>OS, NOS, DBMS가 탑재된 테스트 서버 1, 테스트 클라이언트 3.</w:t>
-            </w:r>
-          </w:p>
-          <w:p>
-            <w:pPr>
-              <w:pStyle w:val="af9"/>
+              <w:wordWrap/>
+              <w:autoSpaceDE/>
+              <w:autoSpaceDN/>
+              <w:spacing w:before="100" w:beforeAutospacing="1" w:after="100" w:afterAutospacing="1"/>
+              <w:jc w:val="left"/>
+              <w:rPr>
+                <w:rFonts w:ascii="바탕체" w:eastAsia="바탕체" w:hAnsi="바탕체" w:hint="eastAsia"/>
+                <w:sz w:val="18"/>
+                <w:szCs w:val="18"/>
+              </w:rPr>
+            </w:pPr>
+            <w:r>
+              <w:rPr>
+                <w:rFonts w:ascii="바탕체" w:eastAsia="바탕체" w:hAnsi="바탕체" w:hint="eastAsia"/>
+                <w:sz w:val="18"/>
+                <w:szCs w:val="18"/>
+              </w:rPr>
+              <w:t xml:space="preserve">Java, Spring Boot, </w:t>
+            </w:r>
+            <w:r>
+              <w:rPr>
+                <w:rFonts w:ascii="바탕체" w:eastAsia="바탕체" w:hAnsi="바탕체"/>
+                <w:sz w:val="18"/>
+                <w:szCs w:val="18"/>
+              </w:rPr>
+              <w:t>MySQL</w:t>
+            </w:r>
+            <w:r>
+              <w:rPr>
+                <w:rFonts w:ascii="바탕체" w:eastAsia="바탕체" w:hAnsi="바탕체" w:hint="eastAsia"/>
+                <w:sz w:val="18"/>
+                <w:szCs w:val="18"/>
+              </w:rPr>
+              <w:t xml:space="preserve"> </w:t>
+            </w:r>
+            <w:r>
+              <w:rPr>
+                <w:rFonts w:ascii="바탕체" w:eastAsia="바탕체" w:hAnsi="바탕체" w:hint="eastAsia"/>
+                <w:sz w:val="18"/>
+                <w:szCs w:val="18"/>
+              </w:rPr>
+              <w:t>이 탑재된 테스트 서버</w:t>
+            </w:r>
+            <w:r>
+              <w:rPr>
+                <w:rFonts w:ascii="바탕체" w:eastAsia="바탕체" w:hAnsi="바탕체" w:hint="eastAsia"/>
+                <w:sz w:val="18"/>
+                <w:szCs w:val="18"/>
+              </w:rPr>
+              <w:t xml:space="preserve"> 및</w:t>
+            </w:r>
+            <w:r>
+              <w:rPr>
+                <w:rFonts w:ascii="바탕체" w:eastAsia="바탕체" w:hAnsi="바탕체" w:hint="eastAsia"/>
+                <w:sz w:val="18"/>
+                <w:szCs w:val="18"/>
+              </w:rPr>
+              <w:t xml:space="preserve"> 테스트 클라이언트 </w:t>
+            </w:r>
+            <w:r>
+              <w:rPr>
+                <w:rFonts w:ascii="바탕체" w:eastAsia="바탕체" w:hAnsi="바탕체" w:hint="eastAsia"/>
+                <w:sz w:val="18"/>
+                <w:szCs w:val="18"/>
+              </w:rPr>
+              <w:t>3대 이상</w:t>
+            </w:r>
+            <w:r>
+              <w:rPr>
+                <w:rFonts w:ascii="바탕체" w:eastAsia="바탕체" w:hAnsi="바탕체" w:hint="eastAsia"/>
+                <w:sz w:val="18"/>
+                <w:szCs w:val="18"/>
+              </w:rPr>
+              <w:t>.</w:t>
+            </w:r>
+          </w:p>
+          <w:p>
+            <w:pPr>
+              <w:widowControl/>
               <w:numPr>
                 <w:ilvl w:val="0"/>
-                <w:numId w:val="20"/>
+                <w:numId w:val="34"/>
               </w:numPr>
-              <w:spacing w:line="240" w:lineRule="auto"/>
-              <w:ind w:leftChars="50" w:left="100"/>
-              <w:rPr>
-                <w:rFonts w:ascii="바탕체" w:eastAsia="바탕체" w:hAnsi="바탕체"/>
-                <w:sz w:val="18"/>
-              </w:rPr>
-            </w:pPr>
-            <w:r>
-              <w:rPr>
-                <w:rFonts w:ascii="바탕체" w:eastAsia="바탕체" w:hAnsi="바탕체" w:hint="eastAsia"/>
-                <w:sz w:val="18"/>
-              </w:rPr>
-              <w:t>테스트 데이터베이스(책, 주문, 배송 정보 등)</w:t>
-            </w:r>
-          </w:p>
-          <w:p>
-            <w:pPr>
-              <w:pStyle w:val="af9"/>
+              <w:wordWrap/>
+              <w:autoSpaceDE/>
+              <w:autoSpaceDN/>
+              <w:spacing w:before="100" w:beforeAutospacing="1" w:after="100" w:afterAutospacing="1"/>
+              <w:jc w:val="left"/>
+              <w:rPr>
+                <w:rFonts w:ascii="바탕체" w:eastAsia="바탕체" w:hAnsi="바탕체" w:hint="eastAsia"/>
+                <w:sz w:val="18"/>
+                <w:szCs w:val="18"/>
+              </w:rPr>
+            </w:pPr>
+            <w:r>
+              <w:rPr>
+                <w:rFonts w:ascii="바탕체" w:eastAsia="바탕체" w:hAnsi="바탕체" w:hint="eastAsia"/>
+                <w:sz w:val="18"/>
+                <w:szCs w:val="18"/>
+              </w:rPr>
+              <w:t>테스트 데이터베이스(사용자, 프로그램, 조각 정보 등).</w:t>
+            </w:r>
+          </w:p>
+          <w:p>
+            <w:pPr>
+              <w:widowControl/>
               <w:numPr>
                 <w:ilvl w:val="0"/>
-                <w:numId w:val="20"/>
+                <w:numId w:val="34"/>
               </w:numPr>
-              <w:spacing w:line="240" w:lineRule="auto"/>
-              <w:ind w:leftChars="50" w:left="100"/>
-              <w:rPr>
-                <w:rFonts w:ascii="바탕체" w:eastAsia="바탕체" w:hAnsi="바탕체"/>
-              </w:rPr>
-            </w:pPr>
-            <w:r>
-              <w:rPr>
-                <w:rFonts w:ascii="바탕체" w:eastAsia="바탕체" w:hAnsi="바탕체" w:hint="eastAsia"/>
-                <w:sz w:val="18"/>
-              </w:rPr>
-              <w:t>클라이언트, 서버 자동화 도구</w:t>
+              <w:wordWrap/>
+              <w:autoSpaceDE/>
+              <w:autoSpaceDN/>
+              <w:spacing w:before="100" w:beforeAutospacing="1" w:after="100" w:afterAutospacing="1"/>
+              <w:jc w:val="left"/>
+              <w:rPr>
+                <w:rFonts w:ascii="바탕체" w:eastAsia="바탕체" w:hAnsi="바탕체" w:hint="eastAsia"/>
+                <w:sz w:val="18"/>
+                <w:szCs w:val="18"/>
+              </w:rPr>
+            </w:pPr>
+            <w:r>
+              <w:rPr>
+                <w:rFonts w:ascii="바탕체" w:eastAsia="바탕체" w:hAnsi="바탕체" w:hint="eastAsia"/>
+                <w:sz w:val="18"/>
+                <w:szCs w:val="18"/>
+              </w:rPr>
+              <w:t>클라이언트 및 서버 자동화 도구(Postman, JUnit, Jest 등).</w:t>
+            </w:r>
+          </w:p>
+          <w:p>
+            <w:pPr>
+              <w:widowControl/>
+              <w:numPr>
+                <w:ilvl w:val="0"/>
+                <w:numId w:val="34"/>
+              </w:numPr>
+              <w:wordWrap/>
+              <w:autoSpaceDE/>
+              <w:autoSpaceDN/>
+              <w:spacing w:before="100" w:beforeAutospacing="1" w:after="100" w:afterAutospacing="1"/>
+              <w:jc w:val="left"/>
+              <w:rPr>
+                <w:rFonts w:ascii="바탕체" w:eastAsia="바탕체" w:hAnsi="바탕체" w:hint="eastAsia"/>
+                <w:sz w:val="18"/>
+                <w:szCs w:val="18"/>
+              </w:rPr>
+            </w:pPr>
+            <w:r>
+              <w:rPr>
+                <w:rFonts w:ascii="바탕체" w:eastAsia="바탕체" w:hAnsi="바탕체" w:hint="eastAsia"/>
+                <w:sz w:val="18"/>
+                <w:szCs w:val="18"/>
+              </w:rPr>
+              <w:t xml:space="preserve">AI 음성 인식/요약 연동 환경(Whisper, </w:t>
+            </w:r>
+            <w:proofErr w:type="spellStart"/>
+            <w:r>
+              <w:rPr>
+                <w:rFonts w:ascii="바탕체" w:eastAsia="바탕체" w:hAnsi="바탕체" w:hint="eastAsia"/>
+                <w:sz w:val="18"/>
+                <w:szCs w:val="18"/>
+              </w:rPr>
+              <w:t>OpenAI</w:t>
+            </w:r>
+            <w:proofErr w:type="spellEnd"/>
+            <w:r>
+              <w:rPr>
+                <w:rFonts w:ascii="바탕체" w:eastAsia="바탕체" w:hAnsi="바탕체" w:hint="eastAsia"/>
+                <w:sz w:val="18"/>
+                <w:szCs w:val="18"/>
+              </w:rPr>
+              <w:t xml:space="preserve"> API 포함).</w:t>
             </w:r>
           </w:p>
         </w:tc>
@@ -3578,30 +3691,9 @@
           <w:p>
             <w:pPr>
               <w:pStyle w:val="af9"/>
-              <w:spacing w:line="240" w:lineRule="auto"/>
               <w:ind w:leftChars="50" w:left="100"/>
               <w:rPr>
-                <w:rFonts w:ascii="바탕체" w:eastAsia="바탕체" w:hAnsi="바탕체"/>
-                <w:sz w:val="18"/>
-              </w:rPr>
-            </w:pPr>
-            <w:r>
-              <w:rPr>
-                <w:rFonts w:ascii="바탕체" w:eastAsia="바탕체" w:hAnsi="바탕체" w:hint="eastAsia"/>
-                <w:b/>
-                <w:color w:val="FF0000"/>
-                <w:sz w:val="18"/>
-              </w:rPr>
-              <w:t>[사례]</w:t>
-            </w:r>
-          </w:p>
-          <w:p>
-            <w:pPr>
-              <w:pStyle w:val="af9"/>
-              <w:spacing w:line="240" w:lineRule="auto"/>
-              <w:ind w:leftChars="50" w:left="100"/>
-              <w:rPr>
-                <w:rFonts w:ascii="바탕체" w:eastAsia="바탕체" w:hAnsi="바탕체"/>
+                <w:rFonts w:ascii="바탕체" w:eastAsia="바탕체" w:hAnsi="바탕체" w:hint="eastAsia"/>
                 <w:sz w:val="18"/>
               </w:rPr>
             </w:pPr>
@@ -3618,21 +3710,20 @@
               <w:pStyle w:val="af9"/>
               <w:numPr>
                 <w:ilvl w:val="0"/>
-                <w:numId w:val="21"/>
+                <w:numId w:val="36"/>
               </w:numPr>
               <w:spacing w:line="240" w:lineRule="auto"/>
-              <w:ind w:leftChars="50" w:left="100"/>
-              <w:rPr>
-                <w:rFonts w:ascii="바탕체" w:eastAsia="바탕체" w:hAnsi="바탕체"/>
-                <w:sz w:val="18"/>
-              </w:rPr>
-            </w:pPr>
-            <w:r>
-              <w:rPr>
-                <w:rFonts w:ascii="바탕체" w:eastAsia="바탕체" w:hAnsi="바탕체" w:hint="eastAsia"/>
-                <w:sz w:val="18"/>
-              </w:rPr>
-              <w:t>사용자 중심 기능의 테스트를 위한 비즈니스 전문가나 서점 점원</w:t>
+              <w:rPr>
+                <w:rFonts w:ascii="바탕체" w:eastAsia="바탕체" w:hAnsi="바탕체" w:hint="eastAsia"/>
+                <w:sz w:val="18"/>
+              </w:rPr>
+            </w:pPr>
+            <w:r>
+              <w:rPr>
+                <w:rFonts w:ascii="바탕체" w:eastAsia="바탕체" w:hAnsi="바탕체" w:hint="eastAsia"/>
+                <w:sz w:val="18"/>
+              </w:rPr>
+              <w:t>사용자 중심 기능의 테스트를 위한 라디오 청취 경험이 있는 일반 사용자</w:t>
             </w:r>
           </w:p>
           <w:p>
@@ -3640,12 +3731,11 @@
               <w:pStyle w:val="af9"/>
               <w:numPr>
                 <w:ilvl w:val="0"/>
-                <w:numId w:val="22"/>
+                <w:numId w:val="36"/>
               </w:numPr>
               <w:spacing w:line="240" w:lineRule="auto"/>
-              <w:ind w:leftChars="50" w:left="100"/>
-              <w:rPr>
-                <w:rFonts w:ascii="바탕체" w:eastAsia="바탕체" w:hAnsi="바탕체"/>
+              <w:rPr>
+                <w:rFonts w:ascii="바탕체" w:eastAsia="바탕체" w:hAnsi="바탕체" w:hint="eastAsia"/>
                 <w:sz w:val="18"/>
               </w:rPr>
             </w:pPr>
@@ -3662,21 +3752,68 @@
               <w:pStyle w:val="af9"/>
               <w:numPr>
                 <w:ilvl w:val="0"/>
-                <w:numId w:val="22"/>
+                <w:numId w:val="36"/>
               </w:numPr>
               <w:spacing w:line="240" w:lineRule="auto"/>
-              <w:ind w:leftChars="50" w:left="100"/>
-              <w:rPr>
-                <w:rFonts w:ascii="바탕체" w:eastAsia="바탕체" w:hAnsi="바탕체"/>
-                <w:sz w:val="18"/>
-              </w:rPr>
-            </w:pPr>
-            <w:r>
-              <w:rPr>
-                <w:rFonts w:ascii="바탕체" w:eastAsia="바탕체" w:hAnsi="바탕체" w:hint="eastAsia"/>
-                <w:sz w:val="18"/>
-              </w:rPr>
-              <w:t>서점 정보시스템 그룹 인력</w:t>
+              <w:rPr>
+                <w:rFonts w:ascii="바탕체" w:eastAsia="바탕체" w:hAnsi="바탕체" w:hint="eastAsia"/>
+                <w:sz w:val="18"/>
+              </w:rPr>
+            </w:pPr>
+            <w:proofErr w:type="spellStart"/>
+            <w:r>
+              <w:rPr>
+                <w:rFonts w:ascii="바탕체" w:eastAsia="바탕체" w:hAnsi="바탕체" w:hint="eastAsia"/>
+                <w:sz w:val="18"/>
+              </w:rPr>
+              <w:t>피스캐스트</w:t>
+            </w:r>
+            <w:proofErr w:type="spellEnd"/>
+            <w:r>
+              <w:rPr>
+                <w:rFonts w:ascii="바탕체" w:eastAsia="바탕체" w:hAnsi="바탕체" w:hint="eastAsia"/>
+                <w:sz w:val="18"/>
+              </w:rPr>
+              <w:t xml:space="preserve"> 개발팀 (</w:t>
+            </w:r>
+            <w:r>
+              <w:rPr>
+                <w:rFonts w:ascii="바탕체" w:eastAsia="바탕체" w:hAnsi="바탕체"/>
+                <w:sz w:val="18"/>
+              </w:rPr>
+              <w:t xml:space="preserve">AI, </w:t>
+            </w:r>
+            <w:proofErr w:type="spellStart"/>
+            <w:r>
+              <w:rPr>
+                <w:rFonts w:ascii="바탕체" w:eastAsia="바탕체" w:hAnsi="바탕체" w:hint="eastAsia"/>
+                <w:sz w:val="18"/>
+              </w:rPr>
+              <w:t>프론트엔드</w:t>
+            </w:r>
+            <w:proofErr w:type="spellEnd"/>
+            <w:r>
+              <w:rPr>
+                <w:rFonts w:ascii="바탕체" w:eastAsia="바탕체" w:hAnsi="바탕체" w:hint="eastAsia"/>
+                <w:sz w:val="18"/>
+              </w:rPr>
+              <w:t xml:space="preserve"> 및 </w:t>
+            </w:r>
+            <w:proofErr w:type="spellStart"/>
+            <w:r>
+              <w:rPr>
+                <w:rFonts w:ascii="바탕체" w:eastAsia="바탕체" w:hAnsi="바탕체" w:hint="eastAsia"/>
+                <w:sz w:val="18"/>
+              </w:rPr>
+              <w:t>백엔드</w:t>
+            </w:r>
+            <w:proofErr w:type="spellEnd"/>
+            <w:r>
+              <w:rPr>
+                <w:rFonts w:ascii="바탕체" w:eastAsia="바탕체" w:hAnsi="바탕체" w:hint="eastAsia"/>
+                <w:sz w:val="18"/>
+              </w:rPr>
+              <w:t>)</w:t>
             </w:r>
           </w:p>
           <w:p>
@@ -3684,21 +3821,68 @@
               <w:pStyle w:val="af9"/>
               <w:numPr>
                 <w:ilvl w:val="0"/>
-                <w:numId w:val="23"/>
+                <w:numId w:val="36"/>
               </w:numPr>
               <w:spacing w:line="240" w:lineRule="auto"/>
-              <w:ind w:leftChars="50" w:left="100"/>
-              <w:rPr>
-                <w:rFonts w:ascii="바탕체" w:eastAsia="바탕체" w:hAnsi="바탕체"/>
-                <w:sz w:val="18"/>
-              </w:rPr>
-            </w:pPr>
-            <w:r>
-              <w:rPr>
-                <w:rFonts w:ascii="바탕체" w:eastAsia="바탕체" w:hAnsi="바탕체" w:hint="eastAsia"/>
-                <w:sz w:val="18"/>
-              </w:rPr>
-              <w:t>앞으로 이 시스템을 지원하고 유지보수 하여야 할 시스템을 잘 이해하는 IT 인력</w:t>
+              <w:rPr>
+                <w:rFonts w:ascii="바탕체" w:eastAsia="바탕체" w:hAnsi="바탕체" w:hint="eastAsia"/>
+                <w:sz w:val="18"/>
+              </w:rPr>
+            </w:pPr>
+            <w:r>
+              <w:rPr>
+                <w:rFonts w:ascii="바탕체" w:eastAsia="바탕체" w:hAnsi="바탕체" w:hint="eastAsia"/>
+                <w:sz w:val="18"/>
+              </w:rPr>
+              <w:t xml:space="preserve">앞으로 이 서비스를 </w:t>
+            </w:r>
+            <w:proofErr w:type="spellStart"/>
+            <w:r>
+              <w:rPr>
+                <w:rFonts w:ascii="바탕체" w:eastAsia="바탕체" w:hAnsi="바탕체" w:hint="eastAsia"/>
+                <w:sz w:val="18"/>
+              </w:rPr>
+              <w:t>운영·유지보수할</w:t>
+            </w:r>
+            <w:proofErr w:type="spellEnd"/>
+            <w:r>
+              <w:rPr>
+                <w:rFonts w:ascii="바탕체" w:eastAsia="바탕체" w:hAnsi="바탕체" w:hint="eastAsia"/>
+                <w:sz w:val="18"/>
+              </w:rPr>
+              <w:t xml:space="preserve"> </w:t>
+            </w:r>
+            <w:proofErr w:type="spellStart"/>
+            <w:r>
+              <w:rPr>
+                <w:rFonts w:ascii="바탕체" w:eastAsia="바탕체" w:hAnsi="바탕체" w:hint="eastAsia"/>
+                <w:sz w:val="18"/>
+              </w:rPr>
+              <w:t>프론트엔드</w:t>
+            </w:r>
+            <w:proofErr w:type="spellEnd"/>
+            <w:r>
+              <w:rPr>
+                <w:rFonts w:ascii="바탕체" w:eastAsia="바탕체" w:hAnsi="바탕체" w:hint="eastAsia"/>
+                <w:sz w:val="18"/>
+              </w:rPr>
+              <w:t xml:space="preserve"> 및 </w:t>
+            </w:r>
+            <w:proofErr w:type="spellStart"/>
+            <w:r>
+              <w:rPr>
+                <w:rFonts w:ascii="바탕체" w:eastAsia="바탕체" w:hAnsi="바탕체" w:hint="eastAsia"/>
+                <w:sz w:val="18"/>
+              </w:rPr>
+              <w:t>백엔드</w:t>
+            </w:r>
+            <w:proofErr w:type="spellEnd"/>
+            <w:r>
+              <w:rPr>
+                <w:rFonts w:ascii="바탕체" w:eastAsia="바탕체" w:hAnsi="바탕체" w:hint="eastAsia"/>
+                <w:sz w:val="18"/>
+              </w:rPr>
+              <w:t xml:space="preserve"> 개발자</w:t>
             </w:r>
           </w:p>
           <w:p>
@@ -3706,21 +3890,36 @@
               <w:pStyle w:val="af9"/>
               <w:numPr>
                 <w:ilvl w:val="0"/>
-                <w:numId w:val="24"/>
+                <w:numId w:val="36"/>
               </w:numPr>
               <w:spacing w:line="240" w:lineRule="auto"/>
-              <w:ind w:leftChars="50" w:left="100"/>
-              <w:rPr>
-                <w:rFonts w:ascii="바탕체" w:eastAsia="바탕체" w:hAnsi="바탕체"/>
-                <w:sz w:val="18"/>
-              </w:rPr>
-            </w:pPr>
-            <w:r>
-              <w:rPr>
-                <w:rFonts w:ascii="바탕체" w:eastAsia="바탕체" w:hAnsi="바탕체" w:hint="eastAsia"/>
-                <w:sz w:val="18"/>
-              </w:rPr>
-              <w:t>현 응용 시스템과 데이터베이스를 깊이 이해하고 있는 IT 인력</w:t>
+              <w:rPr>
+                <w:rFonts w:ascii="바탕체" w:eastAsia="바탕체" w:hAnsi="바탕체"/>
+                <w:sz w:val="18"/>
+              </w:rPr>
+            </w:pPr>
+            <w:r>
+              <w:rPr>
+                <w:rFonts w:ascii="바탕체" w:eastAsia="바탕체" w:hAnsi="바탕체" w:hint="eastAsia"/>
+                <w:sz w:val="18"/>
+              </w:rPr>
+              <w:t xml:space="preserve">Whisper, </w:t>
+            </w:r>
+            <w:proofErr w:type="spellStart"/>
+            <w:r>
+              <w:rPr>
+                <w:rFonts w:ascii="바탕체" w:eastAsia="바탕체" w:hAnsi="바탕체" w:hint="eastAsia"/>
+                <w:sz w:val="18"/>
+              </w:rPr>
+              <w:t>OpenAI</w:t>
+            </w:r>
+            <w:proofErr w:type="spellEnd"/>
+            <w:r>
+              <w:rPr>
+                <w:rFonts w:ascii="바탕체" w:eastAsia="바탕체" w:hAnsi="바탕체" w:hint="eastAsia"/>
+                <w:sz w:val="18"/>
+              </w:rPr>
+              <w:t xml:space="preserve"> 기반 AI 처리 파이프라인과 데이터베이스 구조를 이해하고 있는 IT 인력</w:t>
             </w:r>
           </w:p>
         </w:tc>
@@ -3749,7 +3948,6 @@
                 <w:rFonts w:ascii="바탕체" w:eastAsia="바탕체" w:hAnsi="바탕체"/>
                 <w:sz w:val="18"/>
               </w:rPr>
-              <w:lastRenderedPageBreak/>
               <w:t>3</w:t>
             </w:r>
             <w:r>
@@ -3800,56 +3998,236 @@
                 <w:rFonts w:ascii="바탕체" w:eastAsia="바탕체" w:hAnsi="바탕체" w:hint="eastAsia"/>
                 <w:sz w:val="18"/>
               </w:rPr>
+              <w:lastRenderedPageBreak/>
               <w:t>- 테스트 프로젝트를 수행하는데 필요한 인력 자원의 훈련 계획을 명시함</w:t>
             </w:r>
           </w:p>
           <w:p>
             <w:pPr>
+              <w:widowControl/>
+              <w:wordWrap/>
+              <w:autoSpaceDE/>
+              <w:autoSpaceDN/>
+              <w:spacing w:before="100" w:beforeAutospacing="1" w:after="100" w:afterAutospacing="1"/>
+              <w:jc w:val="left"/>
+              <w:rPr>
+                <w:rFonts w:ascii="바탕체" w:eastAsia="바탕체" w:hAnsi="바탕체" w:hint="eastAsia"/>
+              </w:rPr>
+            </w:pPr>
+            <w:r>
+              <w:rPr>
+                <w:rFonts w:ascii="바탕체" w:eastAsia="바탕체" w:hAnsi="바탕체" w:hint="eastAsia"/>
+              </w:rPr>
+              <w:t>IT 인력 대상</w:t>
+            </w:r>
+          </w:p>
+          <w:p>
+            <w:pPr>
+              <w:widowControl/>
+              <w:numPr>
+                <w:ilvl w:val="0"/>
+                <w:numId w:val="37"/>
+              </w:numPr>
+              <w:wordWrap/>
+              <w:autoSpaceDE/>
+              <w:autoSpaceDN/>
+              <w:spacing w:before="100" w:beforeAutospacing="1" w:after="100" w:afterAutospacing="1"/>
+              <w:jc w:val="left"/>
+              <w:rPr>
+                <w:rFonts w:hint="eastAsia"/>
+              </w:rPr>
+            </w:pPr>
+            <w:proofErr w:type="spellStart"/>
+            <w:r>
+              <w:rPr>
+                <w:rFonts w:hint="eastAsia"/>
+              </w:rPr>
+              <w:t>피스캐스트</w:t>
+            </w:r>
+            <w:proofErr w:type="spellEnd"/>
+            <w:r>
+              <w:rPr>
+                <w:rFonts w:hint="eastAsia"/>
+              </w:rPr>
+              <w:t xml:space="preserve"> </w:t>
+            </w:r>
+            <w:r>
+              <w:rPr>
+                <w:rFonts w:hint="eastAsia"/>
+              </w:rPr>
+              <w:t>시스템</w:t>
+            </w:r>
+            <w:r>
+              <w:rPr>
+                <w:rFonts w:hint="eastAsia"/>
+              </w:rPr>
+              <w:t xml:space="preserve"> </w:t>
+            </w:r>
+            <w:r>
+              <w:rPr>
+                <w:rFonts w:hint="eastAsia"/>
+              </w:rPr>
+              <w:t>구조</w:t>
+            </w:r>
+            <w:r>
+              <w:rPr>
+                <w:rFonts w:hint="eastAsia"/>
+              </w:rPr>
+              <w:t xml:space="preserve">, </w:t>
+            </w:r>
+            <w:r>
+              <w:rPr>
+                <w:rFonts w:hint="eastAsia"/>
+              </w:rPr>
+              <w:t>테스트</w:t>
+            </w:r>
+            <w:r>
+              <w:rPr>
+                <w:rFonts w:hint="eastAsia"/>
+              </w:rPr>
+              <w:t xml:space="preserve"> </w:t>
+            </w:r>
+            <w:r>
+              <w:rPr>
+                <w:rFonts w:hint="eastAsia"/>
+              </w:rPr>
+              <w:t>도구</w:t>
+            </w:r>
+            <w:r>
+              <w:rPr>
+                <w:rFonts w:hint="eastAsia"/>
+              </w:rPr>
+              <w:t xml:space="preserve">(Postman, JUnit, Jest) </w:t>
+            </w:r>
+            <w:r>
+              <w:rPr>
+                <w:rFonts w:hint="eastAsia"/>
+              </w:rPr>
+              <w:t>사용법</w:t>
+            </w:r>
+            <w:r>
+              <w:rPr>
+                <w:rFonts w:hint="eastAsia"/>
+              </w:rPr>
+              <w:t xml:space="preserve">, AI </w:t>
+            </w:r>
+            <w:r>
+              <w:rPr>
+                <w:rFonts w:hint="eastAsia"/>
+              </w:rPr>
+              <w:t>연동</w:t>
+            </w:r>
+            <w:r>
+              <w:rPr>
+                <w:rFonts w:hint="eastAsia"/>
+              </w:rPr>
+              <w:t xml:space="preserve"> </w:t>
+            </w:r>
+            <w:r>
+              <w:rPr>
+                <w:rFonts w:hint="eastAsia"/>
+              </w:rPr>
+              <w:t>테스트</w:t>
+            </w:r>
+            <w:r>
+              <w:rPr>
+                <w:rFonts w:hint="eastAsia"/>
+              </w:rPr>
+              <w:t xml:space="preserve"> </w:t>
+            </w:r>
+            <w:r>
+              <w:rPr>
+                <w:rFonts w:hint="eastAsia"/>
+              </w:rPr>
+              <w:t>방법에</w:t>
+            </w:r>
+            <w:r>
+              <w:rPr>
+                <w:rFonts w:hint="eastAsia"/>
+              </w:rPr>
+              <w:t xml:space="preserve"> </w:t>
+            </w:r>
+            <w:r>
+              <w:rPr>
+                <w:rFonts w:hint="eastAsia"/>
+              </w:rPr>
+              <w:t>대한</w:t>
+            </w:r>
+            <w:r>
+              <w:rPr>
+                <w:rFonts w:hint="eastAsia"/>
+              </w:rPr>
+              <w:t xml:space="preserve"> </w:t>
+            </w:r>
+            <w:r>
+              <w:rPr>
+                <w:rFonts w:hint="eastAsia"/>
+              </w:rPr>
+              <w:t>집중</w:t>
+            </w:r>
+            <w:r>
+              <w:rPr>
+                <w:rFonts w:hint="eastAsia"/>
+              </w:rPr>
+              <w:t xml:space="preserve"> </w:t>
+            </w:r>
+            <w:r>
+              <w:rPr>
+                <w:rFonts w:hint="eastAsia"/>
+              </w:rPr>
+              <w:t>교육</w:t>
+            </w:r>
+            <w:r>
+              <w:rPr>
+                <w:rFonts w:hint="eastAsia"/>
+              </w:rPr>
+              <w:t xml:space="preserve"> </w:t>
+            </w:r>
+          </w:p>
+          <w:p>
+            <w:pPr>
+              <w:widowControl/>
+              <w:wordWrap/>
+              <w:autoSpaceDE/>
+              <w:autoSpaceDN/>
+              <w:spacing w:before="100" w:beforeAutospacing="1" w:after="100" w:afterAutospacing="1"/>
+              <w:jc w:val="left"/>
+              <w:rPr>
+                <w:rFonts w:ascii="바탕체" w:eastAsia="바탕체" w:hAnsi="바탕체" w:hint="eastAsia"/>
+              </w:rPr>
+            </w:pPr>
+            <w:r>
+              <w:rPr>
+                <w:rFonts w:ascii="바탕체" w:eastAsia="바탕체" w:hAnsi="바탕체" w:hint="eastAsia"/>
+              </w:rPr>
+              <w:t>일반 사용자 대상</w:t>
+            </w:r>
+          </w:p>
+          <w:p>
+            <w:pPr>
               <w:pStyle w:val="af9"/>
+              <w:numPr>
+                <w:ilvl w:val="0"/>
+                <w:numId w:val="37"/>
+              </w:numPr>
               <w:spacing w:line="240" w:lineRule="auto"/>
-              <w:ind w:leftChars="50" w:left="100"/>
-              <w:rPr>
-                <w:rFonts w:ascii="바탕체" w:eastAsia="바탕체" w:hAnsi="바탕체"/>
-                <w:sz w:val="18"/>
-              </w:rPr>
-            </w:pPr>
-          </w:p>
-          <w:p>
-            <w:pPr>
-              <w:pStyle w:val="af9"/>
-              <w:spacing w:line="240" w:lineRule="auto"/>
-              <w:ind w:leftChars="50" w:left="100"/>
-              <w:rPr>
-                <w:rFonts w:ascii="바탕체" w:eastAsia="바탕체" w:hAnsi="바탕체"/>
-                <w:sz w:val="18"/>
-              </w:rPr>
-            </w:pPr>
-            <w:r>
-              <w:rPr>
-                <w:rFonts w:ascii="바탕체" w:eastAsia="바탕체" w:hAnsi="바탕체" w:hint="eastAsia"/>
-                <w:b/>
-                <w:color w:val="FF0000"/>
-                <w:sz w:val="18"/>
-              </w:rPr>
-              <w:t>[사례]</w:t>
-            </w:r>
-          </w:p>
-          <w:p>
-            <w:pPr>
-              <w:pStyle w:val="af9"/>
-              <w:spacing w:line="240" w:lineRule="auto"/>
-              <w:ind w:leftChars="50" w:left="100"/>
-              <w:rPr>
-                <w:rFonts w:ascii="바탕체" w:eastAsia="바탕체" w:hAnsi="바탕체"/>
-                <w:sz w:val="18"/>
-              </w:rPr>
-            </w:pPr>
-            <w:r>
-              <w:rPr>
-                <w:rFonts w:ascii="바탕체" w:eastAsia="바탕체" w:hAnsi="바탕체" w:hint="eastAsia"/>
-                <w:sz w:val="18"/>
-              </w:rPr>
-              <w:t>비즈니스 전문가나 서점 점원에게 시스템 테스트를 위해 2일간의 테스트 교육을 실시함</w:t>
+              <w:rPr>
+                <w:rFonts w:ascii="바탕체" w:eastAsia="바탕체" w:hAnsi="바탕체"/>
+                <w:sz w:val="18"/>
+              </w:rPr>
+            </w:pPr>
+            <w:r>
+              <w:rPr>
+                <w:rFonts w:ascii="바탕체" w:eastAsia="바탕체" w:hAnsi="바탕체" w:hint="eastAsia"/>
+              </w:rPr>
+              <w:t>웹 포털 기본 사용법(회원가입, 프로그램 구독, 조각 재생 등)에 대한 간단한 사용법 안내 및 테스트 시나리오 설명 진행</w:t>
+            </w:r>
+            <w:r>
+              <w:rPr>
+                <w:rFonts w:ascii="바탕체" w:eastAsia="바탕체" w:hAnsi="바탕체"/>
+                <w:sz w:val="18"/>
+              </w:rPr>
+              <w:t xml:space="preserve"> </w:t>
             </w:r>
           </w:p>
         </w:tc>
@@ -3937,6 +4315,327 @@
               </w:rPr>
             </w:pPr>
           </w:p>
+          <w:tbl>
+            <w:tblPr>
+              <w:tblW w:w="0" w:type="auto"/>
+              <w:tblBorders>
+                <w:top w:val="single" w:sz="4" w:space="0" w:color="auto"/>
+                <w:left w:val="single" w:sz="4" w:space="0" w:color="auto"/>
+                <w:bottom w:val="single" w:sz="4" w:space="0" w:color="auto"/>
+                <w:right w:val="single" w:sz="4" w:space="0" w:color="auto"/>
+                <w:insideH w:val="single" w:sz="4" w:space="0" w:color="auto"/>
+                <w:insideV w:val="single" w:sz="4" w:space="0" w:color="auto"/>
+              </w:tblBorders>
+              <w:tblLook w:val="04A0" w:firstRow="1" w:lastRow="0" w:firstColumn="1" w:lastColumn="0" w:noHBand="0" w:noVBand="1"/>
+            </w:tblPr>
+            <w:tblGrid>
+              <w:gridCol w:w="2816"/>
+              <w:gridCol w:w="624"/>
+            </w:tblGrid>
+            <w:tr>
+              <w:tc>
+                <w:tcPr>
+                  <w:tcW w:w="0" w:type="auto"/>
+                  <w:shd w:val="clear" w:color="auto" w:fill="auto"/>
+                  <w:hideMark/>
+                </w:tcPr>
+                <w:p>
+                  <w:pPr>
+                    <w:widowControl/>
+                    <w:wordWrap/>
+                    <w:autoSpaceDE/>
+                    <w:autoSpaceDN/>
+                    <w:jc w:val="center"/>
+                    <w:rPr>
+                      <w:b/>
+                      <w:bCs/>
+                      <w:kern w:val="0"/>
+                    </w:rPr>
+                  </w:pPr>
+                  <w:r>
+                    <w:rPr>
+                      <w:b/>
+                      <w:bCs/>
+                    </w:rPr>
+                    <w:t>구분</w:t>
+                  </w:r>
+                </w:p>
+              </w:tc>
+              <w:tc>
+                <w:tcPr>
+                  <w:tcW w:w="0" w:type="auto"/>
+                  <w:shd w:val="clear" w:color="auto" w:fill="auto"/>
+                  <w:hideMark/>
+                </w:tcPr>
+                <w:p>
+                  <w:pPr>
+                    <w:jc w:val="center"/>
+                    <w:rPr>
+                      <w:b/>
+                      <w:bCs/>
+                    </w:rPr>
+                  </w:pPr>
+                  <w:r>
+                    <w:rPr>
+                      <w:b/>
+                      <w:bCs/>
+                    </w:rPr>
+                    <w:t>기간</w:t>
+                  </w:r>
+                </w:p>
+              </w:tc>
+            </w:tr>
+            <w:tr>
+              <w:tc>
+                <w:tcPr>
+                  <w:tcW w:w="0" w:type="auto"/>
+                  <w:shd w:val="clear" w:color="auto" w:fill="auto"/>
+                  <w:hideMark/>
+                </w:tcPr>
+                <w:p>
+                  <w:pPr>
+                    <w:jc w:val="left"/>
+                  </w:pPr>
+                  <w:r>
+                    <w:t>테스트</w:t>
+                  </w:r>
+                  <w:r>
+                    <w:t xml:space="preserve"> </w:t>
+                  </w:r>
+                  <w:r>
+                    <w:t>계획</w:t>
+                  </w:r>
+                  <w:r>
+                    <w:t xml:space="preserve"> </w:t>
+                  </w:r>
+                  <w:r>
+                    <w:t>및</w:t>
+                  </w:r>
+                  <w:r>
+                    <w:t xml:space="preserve"> </w:t>
+                  </w:r>
+                  <w:r>
+                    <w:t>케이스</w:t>
+                  </w:r>
+                  <w:r>
+                    <w:t xml:space="preserve"> </w:t>
+                  </w:r>
+                  <w:r>
+                    <w:t>작성</w:t>
+                  </w:r>
+                </w:p>
+              </w:tc>
+              <w:tc>
+                <w:tcPr>
+                  <w:tcW w:w="0" w:type="auto"/>
+                  <w:shd w:val="clear" w:color="auto" w:fill="auto"/>
+                  <w:hideMark/>
+                </w:tcPr>
+                <w:p>
+                  <w:pPr>
+                    <w:rPr>
+                      <w:rFonts w:hint="eastAsia"/>
+                    </w:rPr>
+                  </w:pPr>
+                  <w:r>
+                    <w:rPr>
+                      <w:rFonts w:hint="eastAsia"/>
+                    </w:rPr>
+                    <w:t>3</w:t>
+                  </w:r>
+                  <w:r>
+                    <w:rPr>
+                      <w:rFonts w:hint="eastAsia"/>
+                    </w:rPr>
+                    <w:t>일</w:t>
+                  </w:r>
+                </w:p>
+              </w:tc>
+            </w:tr>
+            <w:tr>
+              <w:tc>
+                <w:tcPr>
+                  <w:tcW w:w="0" w:type="auto"/>
+                  <w:shd w:val="clear" w:color="auto" w:fill="auto"/>
+                  <w:hideMark/>
+                </w:tcPr>
+                <w:p>
+                  <w:r>
+                    <w:t>기능별</w:t>
+                  </w:r>
+                  <w:r>
+                    <w:t xml:space="preserve"> </w:t>
+                  </w:r>
+                  <w:r>
+                    <w:t>테스트</w:t>
+                  </w:r>
+                  <w:r>
+                    <w:t xml:space="preserve"> </w:t>
+                  </w:r>
+                  <w:r>
+                    <w:t>수행</w:t>
+                  </w:r>
+                </w:p>
+              </w:tc>
+              <w:tc>
+                <w:tcPr>
+                  <w:tcW w:w="0" w:type="auto"/>
+                  <w:shd w:val="clear" w:color="auto" w:fill="auto"/>
+                  <w:hideMark/>
+                </w:tcPr>
+                <w:p>
+                  <w:pPr>
+                    <w:rPr>
+                      <w:rFonts w:hint="eastAsia"/>
+                    </w:rPr>
+                  </w:pPr>
+                  <w:r>
+                    <w:rPr>
+                      <w:rFonts w:hint="eastAsia"/>
+                    </w:rPr>
+                    <w:t>1</w:t>
+                  </w:r>
+                  <w:r>
+                    <w:rPr>
+                      <w:rFonts w:hint="eastAsia"/>
+                    </w:rPr>
+                    <w:t>주</w:t>
+                  </w:r>
+                </w:p>
+              </w:tc>
+            </w:tr>
+            <w:tr>
+              <w:tc>
+                <w:tcPr>
+                  <w:tcW w:w="0" w:type="auto"/>
+                  <w:shd w:val="clear" w:color="auto" w:fill="auto"/>
+                  <w:hideMark/>
+                </w:tcPr>
+                <w:p>
+                  <w:r>
+                    <w:t>결함</w:t>
+                  </w:r>
+                  <w:r>
+                    <w:t xml:space="preserve"> </w:t>
+                  </w:r>
+                  <w:r>
+                    <w:t>수정</w:t>
+                  </w:r>
+                  <w:r>
+                    <w:t xml:space="preserve"> </w:t>
+                  </w:r>
+                  <w:r>
+                    <w:t>및</w:t>
+                  </w:r>
+                  <w:r>
+                    <w:t xml:space="preserve"> </w:t>
+                  </w:r>
+                  <w:r>
+                    <w:t>회귀</w:t>
+                  </w:r>
+                  <w:r>
+                    <w:t xml:space="preserve"> </w:t>
+                  </w:r>
+                  <w:r>
+                    <w:t>테스트</w:t>
+                  </w:r>
+                </w:p>
+              </w:tc>
+              <w:tc>
+                <w:tcPr>
+                  <w:tcW w:w="0" w:type="auto"/>
+                  <w:shd w:val="clear" w:color="auto" w:fill="auto"/>
+                  <w:hideMark/>
+                </w:tcPr>
+                <w:p>
+                  <w:pPr>
+                    <w:rPr>
+                      <w:rFonts w:hint="eastAsia"/>
+                    </w:rPr>
+                  </w:pPr>
+                  <w:r>
+                    <w:rPr>
+                      <w:rFonts w:hint="eastAsia"/>
+                    </w:rPr>
+                    <w:t>2</w:t>
+                  </w:r>
+                  <w:r>
+                    <w:rPr>
+                      <w:rFonts w:hint="eastAsia"/>
+                    </w:rPr>
+                    <w:t>주</w:t>
+                  </w:r>
+                </w:p>
+              </w:tc>
+            </w:tr>
+            <w:tr>
+              <w:tc>
+                <w:tcPr>
+                  <w:tcW w:w="0" w:type="auto"/>
+                  <w:shd w:val="clear" w:color="auto" w:fill="auto"/>
+                  <w:hideMark/>
+                </w:tcPr>
+                <w:p>
+                  <w:r>
+                    <w:t>테스트</w:t>
+                  </w:r>
+                  <w:r>
+                    <w:t xml:space="preserve"> </w:t>
+                  </w:r>
+                  <w:r>
+                    <w:t>완료</w:t>
+                  </w:r>
+                  <w:r>
+                    <w:t xml:space="preserve"> </w:t>
+                  </w:r>
+                  <w:r>
+                    <w:t>및</w:t>
+                  </w:r>
+                  <w:r>
+                    <w:t xml:space="preserve"> </w:t>
+                  </w:r>
+                  <w:r>
+                    <w:t>보고서</w:t>
+                  </w:r>
+                  <w:r>
+                    <w:t xml:space="preserve"> </w:t>
+                  </w:r>
+                  <w:r>
+                    <w:rPr>
+                      <w:rFonts w:hint="eastAsia"/>
+                    </w:rPr>
+                    <w:t>작성</w:t>
+                  </w:r>
+                </w:p>
+              </w:tc>
+              <w:tc>
+                <w:tcPr>
+                  <w:tcW w:w="0" w:type="auto"/>
+                  <w:shd w:val="clear" w:color="auto" w:fill="auto"/>
+                  <w:hideMark/>
+                </w:tcPr>
+                <w:p>
+                  <w:pPr>
+                    <w:rPr>
+                      <w:rFonts w:hint="eastAsia"/>
+                    </w:rPr>
+                  </w:pPr>
+                  <w:r>
+                    <w:rPr>
+                      <w:rFonts w:hint="eastAsia"/>
+                    </w:rPr>
+                    <w:t>3</w:t>
+                  </w:r>
+                  <w:r>
+                    <w:rPr>
+                      <w:rFonts w:hint="eastAsia"/>
+                    </w:rPr>
+                    <w:t>일</w:t>
+                  </w:r>
+                </w:p>
+              </w:tc>
+            </w:tr>
+          </w:tbl>
           <w:p>
             <w:pPr>
               <w:pStyle w:val="af9"/>
@@ -3944,35 +4643,8 @@
               <w:ind w:leftChars="50" w:left="100"/>
               <w:rPr>
                 <w:rFonts w:ascii="바탕체" w:eastAsia="바탕체" w:hAnsi="바탕체"/>
-                <w:sz w:val="18"/>
-              </w:rPr>
-            </w:pPr>
-            <w:r>
-              <w:rPr>
-                <w:rFonts w:ascii="바탕체" w:eastAsia="바탕체" w:hAnsi="바탕체" w:hint="eastAsia"/>
-                <w:b/>
-                <w:color w:val="FF0000"/>
-                <w:sz w:val="18"/>
-              </w:rPr>
-              <w:t>[사례]</w:t>
-            </w:r>
-          </w:p>
-          <w:p>
-            <w:pPr>
-              <w:pStyle w:val="af9"/>
-              <w:spacing w:line="240" w:lineRule="auto"/>
-              <w:ind w:leftChars="50" w:left="100"/>
-              <w:rPr>
-                <w:rFonts w:ascii="바탕체" w:eastAsia="바탕체" w:hAnsi="바탕체"/>
-              </w:rPr>
-            </w:pPr>
-            <w:r>
-              <w:rPr>
-                <w:rFonts w:ascii="바탕체" w:eastAsia="바탕체" w:hAnsi="바탕체" w:hint="eastAsia"/>
-                <w:sz w:val="18"/>
-              </w:rPr>
-              <w:t>테스트 대상 시스템을 넘겨받아 기능 테스트를 수행하는데 3주 정도의 기간이 필요함.</w:t>
-            </w:r>
+              </w:rPr>
+            </w:pPr>
           </w:p>
         </w:tc>
       </w:tr>
@@ -4064,44 +4736,112 @@
           </w:p>
           <w:p>
             <w:pPr>
+              <w:rPr>
+                <w:rFonts w:ascii="바탕체" w:eastAsia="바탕체" w:hAnsi="바탕체" w:cs="굴림" w:hint="eastAsia"/>
+                <w:color w:val="000000"/>
+                <w:kern w:val="0"/>
+                <w:sz w:val="18"/>
+                <w:szCs w:val="18"/>
+              </w:rPr>
+            </w:pPr>
+            <w:r>
+              <w:rPr>
+                <w:rFonts w:ascii="바탕체" w:eastAsia="바탕체" w:hAnsi="바탕체" w:cs="굴림" w:hint="eastAsia"/>
+                <w:color w:val="000000"/>
+                <w:kern w:val="0"/>
+                <w:sz w:val="18"/>
+                <w:szCs w:val="18"/>
+              </w:rPr>
+              <w:t>AI 기반 조각화</w:t>
+            </w:r>
+            <w:r>
+              <w:rPr>
+                <w:rFonts w:ascii="바탕체" w:eastAsia="바탕체" w:hAnsi="바탕체" w:cs="굴림" w:hint="eastAsia"/>
+                <w:color w:val="000000"/>
+                <w:kern w:val="0"/>
+                <w:sz w:val="18"/>
+                <w:szCs w:val="18"/>
+              </w:rPr>
+              <w:t>와 요약</w:t>
+            </w:r>
+            <w:r>
+              <w:rPr>
+                <w:rFonts w:ascii="바탕체" w:eastAsia="바탕체" w:hAnsi="바탕체" w:cs="굴림" w:hint="eastAsia"/>
+                <w:color w:val="000000"/>
+                <w:kern w:val="0"/>
+                <w:sz w:val="18"/>
+                <w:szCs w:val="18"/>
+              </w:rPr>
+              <w:t xml:space="preserve"> 기능의 정확도가 부족할 경우 자동 분할</w:t>
+            </w:r>
+            <w:r>
+              <w:rPr>
+                <w:rFonts w:ascii="바탕체" w:eastAsia="바탕체" w:hAnsi="바탕체" w:cs="굴림" w:hint="eastAsia"/>
+                <w:color w:val="000000"/>
+                <w:kern w:val="0"/>
+                <w:sz w:val="18"/>
+                <w:szCs w:val="18"/>
+              </w:rPr>
+              <w:t xml:space="preserve"> 및 요약의</w:t>
+            </w:r>
+            <w:r>
+              <w:rPr>
+                <w:rFonts w:ascii="바탕체" w:eastAsia="바탕체" w:hAnsi="바탕체" w:cs="굴림" w:hint="eastAsia"/>
+                <w:color w:val="000000"/>
+                <w:kern w:val="0"/>
+                <w:sz w:val="18"/>
+                <w:szCs w:val="18"/>
+              </w:rPr>
+              <w:t xml:space="preserve"> 결과만으로</w:t>
+            </w:r>
+            <w:r>
+              <w:rPr>
+                <w:rFonts w:ascii="바탕체" w:eastAsia="바탕체" w:hAnsi="바탕체" w:cs="굴림" w:hint="eastAsia"/>
+                <w:color w:val="000000"/>
+                <w:kern w:val="0"/>
+                <w:sz w:val="18"/>
+                <w:szCs w:val="18"/>
+              </w:rPr>
+              <w:t>는</w:t>
+            </w:r>
+            <w:r>
+              <w:rPr>
+                <w:rFonts w:ascii="바탕체" w:eastAsia="바탕체" w:hAnsi="바탕체" w:cs="굴림" w:hint="eastAsia"/>
+                <w:color w:val="000000"/>
+                <w:kern w:val="0"/>
+                <w:sz w:val="18"/>
+                <w:szCs w:val="18"/>
+              </w:rPr>
+              <w:t xml:space="preserve"> 테스트를 진행하기 어려우므로, </w:t>
+            </w:r>
+            <w:r>
+              <w:rPr>
+                <w:rFonts w:ascii="바탕체" w:eastAsia="바탕체" w:hAnsi="바탕체"/>
+                <w:sz w:val="18"/>
+                <w:szCs w:val="18"/>
+              </w:rPr>
+              <w:t xml:space="preserve">조각화 알고리즘의 기준을 </w:t>
+            </w:r>
+            <w:r>
+              <w:rPr>
+                <w:rFonts w:ascii="바탕체" w:eastAsia="바탕체" w:hAnsi="바탕체" w:hint="eastAsia"/>
+                <w:sz w:val="18"/>
+                <w:szCs w:val="18"/>
+              </w:rPr>
+              <w:t>조정 및 처리에 소요되는 기간은 테스트 프로젝트 수행 기간에서 감한다.</w:t>
+            </w:r>
+          </w:p>
+          <w:p>
+            <w:pPr>
               <w:pStyle w:val="af9"/>
               <w:spacing w:line="240" w:lineRule="auto"/>
               <w:ind w:leftChars="50" w:left="100"/>
               <w:rPr>
-                <w:rFonts w:ascii="바탕체" w:eastAsia="바탕체" w:hAnsi="바탕체"/>
+                <w:rFonts w:ascii="바탕체" w:eastAsia="바탕체" w:hAnsi="바탕체" w:hint="eastAsia"/>
                 <w:sz w:val="18"/>
                 <w:szCs w:val="18"/>
               </w:rPr>
             </w:pPr>
-            <w:r>
-              <w:rPr>
-                <w:rFonts w:ascii="바탕체" w:eastAsia="바탕체" w:hAnsi="바탕체" w:hint="eastAsia"/>
-                <w:b/>
-                <w:color w:val="FF0000"/>
-                <w:sz w:val="18"/>
-              </w:rPr>
-              <w:t>[사례]</w:t>
-            </w:r>
-          </w:p>
-          <w:p>
-            <w:pPr>
-              <w:pStyle w:val="af9"/>
-              <w:spacing w:line="240" w:lineRule="auto"/>
-              <w:ind w:leftChars="50" w:left="100"/>
-              <w:rPr>
-                <w:rFonts w:ascii="바탕체" w:eastAsia="바탕체" w:hAnsi="바탕체"/>
-                <w:sz w:val="18"/>
-                <w:szCs w:val="18"/>
-              </w:rPr>
-            </w:pPr>
-            <w:r>
-              <w:rPr>
-                <w:rFonts w:ascii="바탕체" w:eastAsia="바탕체" w:hAnsi="바탕체" w:hint="eastAsia"/>
-                <w:sz w:val="18"/>
-                <w:szCs w:val="18"/>
-              </w:rPr>
-              <w:t>충분한 테스트 데이터베이스가 구축되어 있지 않을 경우 기간 내에 테스트를 완료할 수 없으므로 테스트 데이터베이스 구축에 소요되는 기간은 테스트 프로젝트 수행 기간에서 감한다.</w:t>
-            </w:r>
           </w:p>
         </w:tc>
       </w:tr>
@@ -4252,7 +4992,7 @@
               <w:pStyle w:val="af9"/>
               <w:spacing w:line="240" w:lineRule="auto"/>
               <w:rPr>
-                <w:rFonts w:ascii="바탕체" w:eastAsia="바탕체" w:hAnsi="바탕체" w:hint="eastAsia"/>
+                <w:rFonts w:ascii="바탕체" w:eastAsia="바탕체" w:hAnsi="바탕체"/>
                 <w:sz w:val="18"/>
               </w:rPr>
             </w:pPr>
@@ -4539,7 +5279,7 @@
               <w:pStyle w:val="af9"/>
               <w:spacing w:line="240" w:lineRule="auto"/>
               <w:rPr>
-                <w:rFonts w:ascii="바탕체" w:eastAsia="바탕체" w:hAnsi="바탕체" w:hint="eastAsia"/>
+                <w:rFonts w:ascii="바탕체" w:eastAsia="바탕체" w:hAnsi="바탕체"/>
                 <w:sz w:val="18"/>
               </w:rPr>
             </w:pPr>
@@ -4640,7 +5380,7 @@
               <w:pStyle w:val="af9"/>
               <w:spacing w:line="240" w:lineRule="auto"/>
               <w:rPr>
-                <w:rFonts w:ascii="바탕체" w:eastAsia="바탕체" w:hAnsi="바탕체" w:hint="eastAsia"/>
+                <w:rFonts w:ascii="바탕체" w:eastAsia="바탕체" w:hAnsi="바탕체"/>
                 <w:sz w:val="18"/>
               </w:rPr>
             </w:pPr>
@@ -4764,7 +5504,7 @@
               <w:pStyle w:val="af9"/>
               <w:spacing w:line="240" w:lineRule="auto"/>
               <w:rPr>
-                <w:rFonts w:ascii="바탕체" w:eastAsia="바탕체" w:hAnsi="바탕체" w:hint="eastAsia"/>
+                <w:rFonts w:ascii="바탕체" w:eastAsia="바탕체" w:hAnsi="바탕체"/>
                 <w:sz w:val="18"/>
               </w:rPr>
             </w:pPr>
@@ -5577,7 +6317,7 @@
               <w:pStyle w:val="af9"/>
               <w:spacing w:line="240" w:lineRule="auto"/>
               <w:rPr>
-                <w:rFonts w:ascii="바탕체" w:eastAsia="바탕체" w:hAnsi="바탕체" w:hint="eastAsia"/>
+                <w:rFonts w:ascii="바탕체" w:eastAsia="바탕체" w:hAnsi="바탕체"/>
                 <w:sz w:val="18"/>
               </w:rPr>
             </w:pPr>
@@ -5731,7 +6471,7 @@
               <w:pStyle w:val="af9"/>
               <w:spacing w:line="240" w:lineRule="auto"/>
               <w:rPr>
-                <w:rFonts w:ascii="바탕체" w:eastAsia="바탕체" w:hAnsi="바탕체" w:hint="eastAsia"/>
+                <w:rFonts w:ascii="바탕체" w:eastAsia="바탕체" w:hAnsi="바탕체"/>
                 <w:sz w:val="18"/>
               </w:rPr>
             </w:pPr>
@@ -5766,7 +6506,7 @@
     <w:p>
       <w:pPr>
         <w:rPr>
-          <w:rFonts w:ascii="바탕체" w:eastAsia="바탕체" w:hAnsi="바탕체"/>
+          <w:rFonts w:ascii="바탕체" w:eastAsia="바탕체" w:hAnsi="바탕체" w:hint="eastAsia"/>
         </w:rPr>
       </w:pPr>
     </w:p>
@@ -5858,7 +6598,7 @@
           <w:p>
             <w:pPr>
               <w:rPr>
-                <w:rFonts w:ascii="바탕체" w:eastAsia="바탕체" w:hAnsi="바탕체" w:hint="eastAsia"/>
+                <w:rFonts w:ascii="바탕체" w:eastAsia="바탕체" w:hAnsi="바탕체"/>
                 <w:szCs w:val="20"/>
               </w:rPr>
             </w:pPr>
@@ -5914,7 +6654,7 @@
           <w:p>
             <w:pPr>
               <w:rPr>
-                <w:rFonts w:ascii="바탕체" w:eastAsia="바탕체" w:hAnsi="바탕체" w:hint="eastAsia"/>
+                <w:rFonts w:ascii="바탕체" w:eastAsia="바탕체" w:hAnsi="바탕체"/>
               </w:rPr>
             </w:pPr>
             <w:r>
@@ -6171,7 +6911,7 @@
 </file>
 
 <file path=word/endnotes.xml><?xml version="1.0" encoding="utf-8"?>
-<w:endnotes xmlns:wpc="http://schemas.microsoft.com/office/word/2010/wordprocessingCanvas" xmlns:cx="http://schemas.microsoft.com/office/drawing/2014/chartex" xmlns:cx1="http://schemas.microsoft.com/office/drawing/2015/9/8/chartex" xmlns:cx2="http://schemas.microsoft.com/office/drawing/2015/10/21/chartex" xmlns:cx3="http://schemas.microsoft.com/office/drawing/2016/5/9/chartex" xmlns:cx4="http://schemas.microsoft.com/office/drawing/2016/5/10/chartex" xmlns:cx5="http://schemas.microsoft.com/office/drawing/2016/5/11/chartex" xmlns:cx6="http://schemas.microsoft.com/office/drawing/2016/5/12/chartex" xmlns:cx7="http://schemas.microsoft.com/office/drawing/2016/5/13/chartex" xmlns:cx8="http://schemas.microsoft.com/office/drawing/2016/5/14/chartex" xmlns:mc="http://schemas.openxmlformats.org/markup-compatibility/2006" xmlns:aink="http://schemas.microsoft.com/office/drawing/2016/ink" xmlns:am3d="http://schemas.microsoft.com/office/drawing/2017/model3d" xmlns:o="urn:schemas-microsoft-com:office:office" xmlns:oel="http://schemas.microsoft.com/office/2019/extlst" xmlns:r="http://schemas.openxmlformats.org/officeDocument/2006/relationships" xmlns:m="http://schemas.openxmlformats.org/officeDocument/2006/math" xmlns:v="urn:schemas-microsoft-com:vml" xmlns:wp14="http://schemas.microsoft.com/office/word/2010/wordprocessingDrawing" xmlns:wp="http://schemas.openxmlformats.org/drawingml/2006/wordprocessingDrawing" xmlns:w10="urn:schemas-microsoft-com:office:word" xmlns:w="http://schemas.openxmlformats.org/wordprocessingml/2006/main" xmlns:w14="http://schemas.microsoft.com/office/word/2010/wordml" xmlns:w15="http://schemas.microsoft.com/office/word/2012/wordml" xmlns:w16cex="http://schemas.microsoft.com/office/word/2018/wordml/cex" xmlns:w16cid="http://schemas.microsoft.com/office/word/2016/wordml/cid" xmlns:w16="http://schemas.microsoft.com/office/word/2018/wordml" xmlns:w16du="http://schemas.microsoft.com/office/word/2023/wordml/word16du" xmlns:w16sdtdh="http://schemas.microsoft.com/office/word/2020/wordml/sdtdatahash" xmlns:w16sdtfl="http://schemas.microsoft.com/office/word/2024/wordml/sdtformatlock" xmlns:w16se="http://schemas.microsoft.com/office/word/2015/wordml/symex" xmlns:wpg="http://schemas.microsoft.com/office/word/2010/wordprocessingGroup" xmlns:wpi="http://schemas.microsoft.com/office/word/2010/wordprocessingInk" xmlns:wne="http://schemas.microsoft.com/office/word/2006/wordml" xmlns:wps="http://schemas.microsoft.com/office/word/2010/wordprocessingShape" mc:Ignorable="w14 w15 w16se w16cid w16 w16cex w16sdtdh w16sdtfl w16du wp14">
+<w:endnotes xmlns:wpc="http://schemas.microsoft.com/office/word/2010/wordprocessingCanvas" xmlns:cx="http://schemas.microsoft.com/office/drawing/2014/chartex" xmlns:cx1="http://schemas.microsoft.com/office/drawing/2015/9/8/chartex" xmlns:cx2="http://schemas.microsoft.com/office/drawing/2015/10/21/chartex" xmlns:cx3="http://schemas.microsoft.com/office/drawing/2016/5/9/chartex" xmlns:cx4="http://schemas.microsoft.com/office/drawing/2016/5/10/chartex" xmlns:cx5="http://schemas.microsoft.com/office/drawing/2016/5/11/chartex" xmlns:cx6="http://schemas.microsoft.com/office/drawing/2016/5/12/chartex" xmlns:cx7="http://schemas.microsoft.com/office/drawing/2016/5/13/chartex" xmlns:cx8="http://schemas.microsoft.com/office/drawing/2016/5/14/chartex" xmlns:mc="http://schemas.openxmlformats.org/markup-compatibility/2006" xmlns:aink="http://schemas.microsoft.com/office/drawing/2016/ink" xmlns:am3d="http://schemas.microsoft.com/office/drawing/2017/model3d" xmlns:o="urn:schemas-microsoft-com:office:office" xmlns:oel="http://schemas.microsoft.com/office/2019/extlst" xmlns:r="http://schemas.openxmlformats.org/officeDocument/2006/relationships" xmlns:m="http://schemas.openxmlformats.org/officeDocument/2006/math" xmlns:v="urn:schemas-microsoft-com:vml" xmlns:wp14="http://schemas.microsoft.com/office/word/2010/wordprocessingDrawing" xmlns:wp="http://schemas.openxmlformats.org/drawingml/2006/wordprocessingDrawing" xmlns:w10="urn:schemas-microsoft-com:office:word" xmlns:w="http://schemas.openxmlformats.org/wordprocessingml/2006/main" xmlns:w14="http://schemas.microsoft.com/office/word/2010/wordml" xmlns:w15="http://schemas.microsoft.com/office/word/2012/wordml" xmlns:w16cex="http://schemas.microsoft.com/office/word/2018/wordml/cex" xmlns:w16cid="http://schemas.microsoft.com/office/word/2016/wordml/cid" xmlns:w16="http://schemas.microsoft.com/office/word/2018/wordml" xmlns:w16sdtdh="http://schemas.microsoft.com/office/word/2020/wordml/sdtdatahash" xmlns:w16se="http://schemas.microsoft.com/office/word/2015/wordml/symex" xmlns:wpg="http://schemas.microsoft.com/office/word/2010/wordprocessingGroup" xmlns:wpi="http://schemas.microsoft.com/office/word/2010/wordprocessingInk" xmlns:wne="http://schemas.microsoft.com/office/word/2006/wordml" xmlns:wps="http://schemas.microsoft.com/office/word/2010/wordprocessingShape" mc:Ignorable="w14 w15 w16se w16cid w16 w16cex w16sdtdh wp14">
   <w:endnote w:type="separator" w:id="-1">
     <w:p>
       <w:r>
@@ -6190,7 +6930,7 @@
 </file>
 
 <file path=word/footer1.xml><?xml version="1.0" encoding="utf-8"?>
-<w:ftr xmlns:wpc="http://schemas.microsoft.com/office/word/2010/wordprocessingCanvas" xmlns:cx="http://schemas.microsoft.com/office/drawing/2014/chartex" xmlns:cx1="http://schemas.microsoft.com/office/drawing/2015/9/8/chartex" xmlns:cx2="http://schemas.microsoft.com/office/drawing/2015/10/21/chartex" xmlns:cx3="http://schemas.microsoft.com/office/drawing/2016/5/9/chartex" xmlns:cx4="http://schemas.microsoft.com/office/drawing/2016/5/10/chartex" xmlns:cx5="http://schemas.microsoft.com/office/drawing/2016/5/11/chartex" xmlns:cx6="http://schemas.microsoft.com/office/drawing/2016/5/12/chartex" xmlns:cx7="http://schemas.microsoft.com/office/drawing/2016/5/13/chartex" xmlns:cx8="http://schemas.microsoft.com/office/drawing/2016/5/14/chartex" xmlns:mc="http://schemas.openxmlformats.org/markup-compatibility/2006" xmlns:aink="http://schemas.microsoft.com/office/drawing/2016/ink" xmlns:am3d="http://schemas.microsoft.com/office/drawing/2017/model3d" xmlns:o="urn:schemas-microsoft-com:office:office" xmlns:oel="http://schemas.microsoft.com/office/2019/extlst" xmlns:r="http://schemas.openxmlformats.org/officeDocument/2006/relationships" xmlns:m="http://schemas.openxmlformats.org/officeDocument/2006/math" xmlns:v="urn:schemas-microsoft-com:vml" xmlns:wp14="http://schemas.microsoft.com/office/word/2010/wordprocessingDrawing" xmlns:wp="http://schemas.openxmlformats.org/drawingml/2006/wordprocessingDrawing" xmlns:w10="urn:schemas-microsoft-com:office:word" xmlns:w="http://schemas.openxmlformats.org/wordprocessingml/2006/main" xmlns:w14="http://schemas.microsoft.com/office/word/2010/wordml" xmlns:w15="http://schemas.microsoft.com/office/word/2012/wordml" xmlns:w16cex="http://schemas.microsoft.com/office/word/2018/wordml/cex" xmlns:w16cid="http://schemas.microsoft.com/office/word/2016/wordml/cid" xmlns:w16="http://schemas.microsoft.com/office/word/2018/wordml" xmlns:w16du="http://schemas.microsoft.com/office/word/2023/wordml/word16du" xmlns:w16sdtdh="http://schemas.microsoft.com/office/word/2020/wordml/sdtdatahash" xmlns:w16sdtfl="http://schemas.microsoft.com/office/word/2024/wordml/sdtformatlock" xmlns:w16se="http://schemas.microsoft.com/office/word/2015/wordml/symex" xmlns:wpg="http://schemas.microsoft.com/office/word/2010/wordprocessingGroup" xmlns:wpi="http://schemas.microsoft.com/office/word/2010/wordprocessingInk" xmlns:wne="http://schemas.microsoft.com/office/word/2006/wordml" xmlns:wps="http://schemas.microsoft.com/office/word/2010/wordprocessingShape" mc:Ignorable="w14 w15 w16se w16cid w16 w16cex w16sdtdh w16sdtfl w16du wp14">
+<w:ftr xmlns:wpc="http://schemas.microsoft.com/office/word/2010/wordprocessingCanvas" xmlns:cx="http://schemas.microsoft.com/office/drawing/2014/chartex" xmlns:cx1="http://schemas.microsoft.com/office/drawing/2015/9/8/chartex" xmlns:cx2="http://schemas.microsoft.com/office/drawing/2015/10/21/chartex" xmlns:cx3="http://schemas.microsoft.com/office/drawing/2016/5/9/chartex" xmlns:cx4="http://schemas.microsoft.com/office/drawing/2016/5/10/chartex" xmlns:cx5="http://schemas.microsoft.com/office/drawing/2016/5/11/chartex" xmlns:cx6="http://schemas.microsoft.com/office/drawing/2016/5/12/chartex" xmlns:cx7="http://schemas.microsoft.com/office/drawing/2016/5/13/chartex" xmlns:cx8="http://schemas.microsoft.com/office/drawing/2016/5/14/chartex" xmlns:mc="http://schemas.openxmlformats.org/markup-compatibility/2006" xmlns:aink="http://schemas.microsoft.com/office/drawing/2016/ink" xmlns:am3d="http://schemas.microsoft.com/office/drawing/2017/model3d" xmlns:o="urn:schemas-microsoft-com:office:office" xmlns:oel="http://schemas.microsoft.com/office/2019/extlst" xmlns:r="http://schemas.openxmlformats.org/officeDocument/2006/relationships" xmlns:m="http://schemas.openxmlformats.org/officeDocument/2006/math" xmlns:v="urn:schemas-microsoft-com:vml" xmlns:wp14="http://schemas.microsoft.com/office/word/2010/wordprocessingDrawing" xmlns:wp="http://schemas.openxmlformats.org/drawingml/2006/wordprocessingDrawing" xmlns:w10="urn:schemas-microsoft-com:office:word" xmlns:w="http://schemas.openxmlformats.org/wordprocessingml/2006/main" xmlns:w14="http://schemas.microsoft.com/office/word/2010/wordml" xmlns:w15="http://schemas.microsoft.com/office/word/2012/wordml" xmlns:w16cex="http://schemas.microsoft.com/office/word/2018/wordml/cex" xmlns:w16cid="http://schemas.microsoft.com/office/word/2016/wordml/cid" xmlns:w16="http://schemas.microsoft.com/office/word/2018/wordml" xmlns:w16sdtdh="http://schemas.microsoft.com/office/word/2020/wordml/sdtdatahash" xmlns:w16se="http://schemas.microsoft.com/office/word/2015/wordml/symex" xmlns:wpg="http://schemas.microsoft.com/office/word/2010/wordprocessingGroup" xmlns:wpi="http://schemas.microsoft.com/office/word/2010/wordprocessingInk" xmlns:wne="http://schemas.microsoft.com/office/word/2006/wordml" xmlns:wps="http://schemas.microsoft.com/office/word/2010/wordprocessingShape" mc:Ignorable="w14 w15 w16se w16cid w16 w16cex w16sdtdh wp14">
   <w:p>
     <w:pPr>
       <w:pStyle w:val="a5"/>
@@ -6246,7 +6986,7 @@
 </file>
 
 <file path=word/footnotes.xml><?xml version="1.0" encoding="utf-8"?>
-<w:footnotes xmlns:wpc="http://schemas.microsoft.com/office/word/2010/wordprocessingCanvas" xmlns:cx="http://schemas.microsoft.com/office/drawing/2014/chartex" xmlns:cx1="http://schemas.microsoft.com/office/drawing/2015/9/8/chartex" xmlns:cx2="http://schemas.microsoft.com/office/drawing/2015/10/21/chartex" xmlns:cx3="http://schemas.microsoft.com/office/drawing/2016/5/9/chartex" xmlns:cx4="http://schemas.microsoft.com/office/drawing/2016/5/10/chartex" xmlns:cx5="http://schemas.microsoft.com/office/drawing/2016/5/11/chartex" xmlns:cx6="http://schemas.microsoft.com/office/drawing/2016/5/12/chartex" xmlns:cx7="http://schemas.microsoft.com/office/drawing/2016/5/13/chartex" xmlns:cx8="http://schemas.microsoft.com/office/drawing/2016/5/14/chartex" xmlns:mc="http://schemas.openxmlformats.org/markup-compatibility/2006" xmlns:aink="http://schemas.microsoft.com/office/drawing/2016/ink" xmlns:am3d="http://schemas.microsoft.com/office/drawing/2017/model3d" xmlns:o="urn:schemas-microsoft-com:office:office" xmlns:oel="http://schemas.microsoft.com/office/2019/extlst" xmlns:r="http://schemas.openxmlformats.org/officeDocument/2006/relationships" xmlns:m="http://schemas.openxmlformats.org/officeDocument/2006/math" xmlns:v="urn:schemas-microsoft-com:vml" xmlns:wp14="http://schemas.microsoft.com/office/word/2010/wordprocessingDrawing" xmlns:wp="http://schemas.openxmlformats.org/drawingml/2006/wordprocessingDrawing" xmlns:w10="urn:schemas-microsoft-com:office:word" xmlns:w="http://schemas.openxmlformats.org/wordprocessingml/2006/main" xmlns:w14="http://schemas.microsoft.com/office/word/2010/wordml" xmlns:w15="http://schemas.microsoft.com/office/word/2012/wordml" xmlns:w16cex="http://schemas.microsoft.com/office/word/2018/wordml/cex" xmlns:w16cid="http://schemas.microsoft.com/office/word/2016/wordml/cid" xmlns:w16="http://schemas.microsoft.com/office/word/2018/wordml" xmlns:w16du="http://schemas.microsoft.com/office/word/2023/wordml/word16du" xmlns:w16sdtdh="http://schemas.microsoft.com/office/word/2020/wordml/sdtdatahash" xmlns:w16sdtfl="http://schemas.microsoft.com/office/word/2024/wordml/sdtformatlock" xmlns:w16se="http://schemas.microsoft.com/office/word/2015/wordml/symex" xmlns:wpg="http://schemas.microsoft.com/office/word/2010/wordprocessingGroup" xmlns:wpi="http://schemas.microsoft.com/office/word/2010/wordprocessingInk" xmlns:wne="http://schemas.microsoft.com/office/word/2006/wordml" xmlns:wps="http://schemas.microsoft.com/office/word/2010/wordprocessingShape" mc:Ignorable="w14 w15 w16se w16cid w16 w16cex w16sdtdh w16sdtfl w16du wp14">
+<w:footnotes xmlns:wpc="http://schemas.microsoft.com/office/word/2010/wordprocessingCanvas" xmlns:cx="http://schemas.microsoft.com/office/drawing/2014/chartex" xmlns:cx1="http://schemas.microsoft.com/office/drawing/2015/9/8/chartex" xmlns:cx2="http://schemas.microsoft.com/office/drawing/2015/10/21/chartex" xmlns:cx3="http://schemas.microsoft.com/office/drawing/2016/5/9/chartex" xmlns:cx4="http://schemas.microsoft.com/office/drawing/2016/5/10/chartex" xmlns:cx5="http://schemas.microsoft.com/office/drawing/2016/5/11/chartex" xmlns:cx6="http://schemas.microsoft.com/office/drawing/2016/5/12/chartex" xmlns:cx7="http://schemas.microsoft.com/office/drawing/2016/5/13/chartex" xmlns:cx8="http://schemas.microsoft.com/office/drawing/2016/5/14/chartex" xmlns:mc="http://schemas.openxmlformats.org/markup-compatibility/2006" xmlns:aink="http://schemas.microsoft.com/office/drawing/2016/ink" xmlns:am3d="http://schemas.microsoft.com/office/drawing/2017/model3d" xmlns:o="urn:schemas-microsoft-com:office:office" xmlns:oel="http://schemas.microsoft.com/office/2019/extlst" xmlns:r="http://schemas.openxmlformats.org/officeDocument/2006/relationships" xmlns:m="http://schemas.openxmlformats.org/officeDocument/2006/math" xmlns:v="urn:schemas-microsoft-com:vml" xmlns:wp14="http://schemas.microsoft.com/office/word/2010/wordprocessingDrawing" xmlns:wp="http://schemas.openxmlformats.org/drawingml/2006/wordprocessingDrawing" xmlns:w10="urn:schemas-microsoft-com:office:word" xmlns:w="http://schemas.openxmlformats.org/wordprocessingml/2006/main" xmlns:w14="http://schemas.microsoft.com/office/word/2010/wordml" xmlns:w15="http://schemas.microsoft.com/office/word/2012/wordml" xmlns:w16cex="http://schemas.microsoft.com/office/word/2018/wordml/cex" xmlns:w16cid="http://schemas.microsoft.com/office/word/2016/wordml/cid" xmlns:w16="http://schemas.microsoft.com/office/word/2018/wordml" xmlns:w16sdtdh="http://schemas.microsoft.com/office/word/2020/wordml/sdtdatahash" xmlns:w16se="http://schemas.microsoft.com/office/word/2015/wordml/symex" xmlns:wpg="http://schemas.microsoft.com/office/word/2010/wordprocessingGroup" xmlns:wpi="http://schemas.microsoft.com/office/word/2010/wordprocessingInk" xmlns:wne="http://schemas.microsoft.com/office/word/2006/wordml" xmlns:wps="http://schemas.microsoft.com/office/word/2010/wordprocessingShape" mc:Ignorable="w14 w15 w16se w16cid w16 w16cex w16sdtdh wp14">
   <w:footnote w:type="separator" w:id="-1">
     <w:p>
       <w:r>
@@ -6265,7 +7005,7 @@
 </file>
 
 <file path=word/header1.xml><?xml version="1.0" encoding="utf-8"?>
-<w:hdr xmlns:wpc="http://schemas.microsoft.com/office/word/2010/wordprocessingCanvas" xmlns:cx="http://schemas.microsoft.com/office/drawing/2014/chartex" xmlns:cx1="http://schemas.microsoft.com/office/drawing/2015/9/8/chartex" xmlns:cx2="http://schemas.microsoft.com/office/drawing/2015/10/21/chartex" xmlns:cx3="http://schemas.microsoft.com/office/drawing/2016/5/9/chartex" xmlns:cx4="http://schemas.microsoft.com/office/drawing/2016/5/10/chartex" xmlns:cx5="http://schemas.microsoft.com/office/drawing/2016/5/11/chartex" xmlns:cx6="http://schemas.microsoft.com/office/drawing/2016/5/12/chartex" xmlns:cx7="http://schemas.microsoft.com/office/drawing/2016/5/13/chartex" xmlns:cx8="http://schemas.microsoft.com/office/drawing/2016/5/14/chartex" xmlns:mc="http://schemas.openxmlformats.org/markup-compatibility/2006" xmlns:aink="http://schemas.microsoft.com/office/drawing/2016/ink" xmlns:am3d="http://schemas.microsoft.com/office/drawing/2017/model3d" xmlns:o="urn:schemas-microsoft-com:office:office" xmlns:oel="http://schemas.microsoft.com/office/2019/extlst" xmlns:r="http://schemas.openxmlformats.org/officeDocument/2006/relationships" xmlns:m="http://schemas.openxmlformats.org/officeDocument/2006/math" xmlns:v="urn:schemas-microsoft-com:vml" xmlns:wp14="http://schemas.microsoft.com/office/word/2010/wordprocessingDrawing" xmlns:wp="http://schemas.openxmlformats.org/drawingml/2006/wordprocessingDrawing" xmlns:w10="urn:schemas-microsoft-com:office:word" xmlns:w="http://schemas.openxmlformats.org/wordprocessingml/2006/main" xmlns:w14="http://schemas.microsoft.com/office/word/2010/wordml" xmlns:w15="http://schemas.microsoft.com/office/word/2012/wordml" xmlns:w16cex="http://schemas.microsoft.com/office/word/2018/wordml/cex" xmlns:w16cid="http://schemas.microsoft.com/office/word/2016/wordml/cid" xmlns:w16="http://schemas.microsoft.com/office/word/2018/wordml" xmlns:w16du="http://schemas.microsoft.com/office/word/2023/wordml/word16du" xmlns:w16sdtdh="http://schemas.microsoft.com/office/word/2020/wordml/sdtdatahash" xmlns:w16sdtfl="http://schemas.microsoft.com/office/word/2024/wordml/sdtformatlock" xmlns:w16se="http://schemas.microsoft.com/office/word/2015/wordml/symex" xmlns:wpg="http://schemas.microsoft.com/office/word/2010/wordprocessingGroup" xmlns:wpi="http://schemas.microsoft.com/office/word/2010/wordprocessingInk" xmlns:wne="http://schemas.microsoft.com/office/word/2006/wordml" xmlns:wps="http://schemas.microsoft.com/office/word/2010/wordprocessingShape" mc:Ignorable="w14 w15 w16se w16cid w16 w16cex w16sdtdh w16sdtfl w16du wp14">
+<w:hdr xmlns:wpc="http://schemas.microsoft.com/office/word/2010/wordprocessingCanvas" xmlns:cx="http://schemas.microsoft.com/office/drawing/2014/chartex" xmlns:cx1="http://schemas.microsoft.com/office/drawing/2015/9/8/chartex" xmlns:cx2="http://schemas.microsoft.com/office/drawing/2015/10/21/chartex" xmlns:cx3="http://schemas.microsoft.com/office/drawing/2016/5/9/chartex" xmlns:cx4="http://schemas.microsoft.com/office/drawing/2016/5/10/chartex" xmlns:cx5="http://schemas.microsoft.com/office/drawing/2016/5/11/chartex" xmlns:cx6="http://schemas.microsoft.com/office/drawing/2016/5/12/chartex" xmlns:cx7="http://schemas.microsoft.com/office/drawing/2016/5/13/chartex" xmlns:cx8="http://schemas.microsoft.com/office/drawing/2016/5/14/chartex" xmlns:mc="http://schemas.openxmlformats.org/markup-compatibility/2006" xmlns:aink="http://schemas.microsoft.com/office/drawing/2016/ink" xmlns:am3d="http://schemas.microsoft.com/office/drawing/2017/model3d" xmlns:o="urn:schemas-microsoft-com:office:office" xmlns:oel="http://schemas.microsoft.com/office/2019/extlst" xmlns:r="http://schemas.openxmlformats.org/officeDocument/2006/relationships" xmlns:m="http://schemas.openxmlformats.org/officeDocument/2006/math" xmlns:v="urn:schemas-microsoft-com:vml" xmlns:wp14="http://schemas.microsoft.com/office/word/2010/wordprocessingDrawing" xmlns:wp="http://schemas.openxmlformats.org/drawingml/2006/wordprocessingDrawing" xmlns:w10="urn:schemas-microsoft-com:office:word" xmlns:w="http://schemas.openxmlformats.org/wordprocessingml/2006/main" xmlns:w14="http://schemas.microsoft.com/office/word/2010/wordml" xmlns:w15="http://schemas.microsoft.com/office/word/2012/wordml" xmlns:w16cex="http://schemas.microsoft.com/office/word/2018/wordml/cex" xmlns:w16cid="http://schemas.microsoft.com/office/word/2016/wordml/cid" xmlns:w16="http://schemas.microsoft.com/office/word/2018/wordml" xmlns:w16sdtdh="http://schemas.microsoft.com/office/word/2020/wordml/sdtdatahash" xmlns:w16se="http://schemas.microsoft.com/office/word/2015/wordml/symex" xmlns:wpg="http://schemas.microsoft.com/office/word/2010/wordprocessingGroup" xmlns:wpi="http://schemas.microsoft.com/office/word/2010/wordprocessingInk" xmlns:wne="http://schemas.microsoft.com/office/word/2006/wordml" xmlns:wps="http://schemas.microsoft.com/office/word/2010/wordprocessingShape" mc:Ignorable="w14 w15 w16se w16cid w16 w16cex w16sdtdh wp14">
   <w:p>
     <w:pPr>
       <w:pStyle w:val="a4"/>
@@ -6290,7 +7030,7 @@
 </file>
 
 <file path=word/header2.xml><?xml version="1.0" encoding="utf-8"?>
-<w:hdr xmlns:wpc="http://schemas.microsoft.com/office/word/2010/wordprocessingCanvas" xmlns:cx="http://schemas.microsoft.com/office/drawing/2014/chartex" xmlns:cx1="http://schemas.microsoft.com/office/drawing/2015/9/8/chartex" xmlns:cx2="http://schemas.microsoft.com/office/drawing/2015/10/21/chartex" xmlns:cx3="http://schemas.microsoft.com/office/drawing/2016/5/9/chartex" xmlns:cx4="http://schemas.microsoft.com/office/drawing/2016/5/10/chartex" xmlns:cx5="http://schemas.microsoft.com/office/drawing/2016/5/11/chartex" xmlns:cx6="http://schemas.microsoft.com/office/drawing/2016/5/12/chartex" xmlns:cx7="http://schemas.microsoft.com/office/drawing/2016/5/13/chartex" xmlns:cx8="http://schemas.microsoft.com/office/drawing/2016/5/14/chartex" xmlns:mc="http://schemas.openxmlformats.org/markup-compatibility/2006" xmlns:aink="http://schemas.microsoft.com/office/drawing/2016/ink" xmlns:am3d="http://schemas.microsoft.com/office/drawing/2017/model3d" xmlns:o="urn:schemas-microsoft-com:office:office" xmlns:oel="http://schemas.microsoft.com/office/2019/extlst" xmlns:r="http://schemas.openxmlformats.org/officeDocument/2006/relationships" xmlns:m="http://schemas.openxmlformats.org/officeDocument/2006/math" xmlns:v="urn:schemas-microsoft-com:vml" xmlns:wp14="http://schemas.microsoft.com/office/word/2010/wordprocessingDrawing" xmlns:wp="http://schemas.openxmlformats.org/drawingml/2006/wordprocessingDrawing" xmlns:w10="urn:schemas-microsoft-com:office:word" xmlns:w="http://schemas.openxmlformats.org/wordprocessingml/2006/main" xmlns:w14="http://schemas.microsoft.com/office/word/2010/wordml" xmlns:w15="http://schemas.microsoft.com/office/word/2012/wordml" xmlns:w16cex="http://schemas.microsoft.com/office/word/2018/wordml/cex" xmlns:w16cid="http://schemas.microsoft.com/office/word/2016/wordml/cid" xmlns:w16="http://schemas.microsoft.com/office/word/2018/wordml" xmlns:w16du="http://schemas.microsoft.com/office/word/2023/wordml/word16du" xmlns:w16sdtdh="http://schemas.microsoft.com/office/word/2020/wordml/sdtdatahash" xmlns:w16sdtfl="http://schemas.microsoft.com/office/word/2024/wordml/sdtformatlock" xmlns:w16se="http://schemas.microsoft.com/office/word/2015/wordml/symex" xmlns:wpg="http://schemas.microsoft.com/office/word/2010/wordprocessingGroup" xmlns:wpi="http://schemas.microsoft.com/office/word/2010/wordprocessingInk" xmlns:wne="http://schemas.microsoft.com/office/word/2006/wordml" xmlns:wps="http://schemas.microsoft.com/office/word/2010/wordprocessingShape" mc:Ignorable="w14 w15 w16se w16cid w16 w16cex w16sdtdh w16sdtfl w16du wp14">
+<w:hdr xmlns:wpc="http://schemas.microsoft.com/office/word/2010/wordprocessingCanvas" xmlns:cx="http://schemas.microsoft.com/office/drawing/2014/chartex" xmlns:cx1="http://schemas.microsoft.com/office/drawing/2015/9/8/chartex" xmlns:cx2="http://schemas.microsoft.com/office/drawing/2015/10/21/chartex" xmlns:cx3="http://schemas.microsoft.com/office/drawing/2016/5/9/chartex" xmlns:cx4="http://schemas.microsoft.com/office/drawing/2016/5/10/chartex" xmlns:cx5="http://schemas.microsoft.com/office/drawing/2016/5/11/chartex" xmlns:cx6="http://schemas.microsoft.com/office/drawing/2016/5/12/chartex" xmlns:cx7="http://schemas.microsoft.com/office/drawing/2016/5/13/chartex" xmlns:cx8="http://schemas.microsoft.com/office/drawing/2016/5/14/chartex" xmlns:mc="http://schemas.openxmlformats.org/markup-compatibility/2006" xmlns:aink="http://schemas.microsoft.com/office/drawing/2016/ink" xmlns:am3d="http://schemas.microsoft.com/office/drawing/2017/model3d" xmlns:o="urn:schemas-microsoft-com:office:office" xmlns:oel="http://schemas.microsoft.com/office/2019/extlst" xmlns:r="http://schemas.openxmlformats.org/officeDocument/2006/relationships" xmlns:m="http://schemas.openxmlformats.org/officeDocument/2006/math" xmlns:v="urn:schemas-microsoft-com:vml" xmlns:wp14="http://schemas.microsoft.com/office/word/2010/wordprocessingDrawing" xmlns:wp="http://schemas.openxmlformats.org/drawingml/2006/wordprocessingDrawing" xmlns:w10="urn:schemas-microsoft-com:office:word" xmlns:w="http://schemas.openxmlformats.org/wordprocessingml/2006/main" xmlns:w14="http://schemas.microsoft.com/office/word/2010/wordml" xmlns:w15="http://schemas.microsoft.com/office/word/2012/wordml" xmlns:w16cex="http://schemas.microsoft.com/office/word/2018/wordml/cex" xmlns:w16cid="http://schemas.microsoft.com/office/word/2016/wordml/cid" xmlns:w16="http://schemas.microsoft.com/office/word/2018/wordml" xmlns:w16sdtdh="http://schemas.microsoft.com/office/word/2020/wordml/sdtdatahash" xmlns:w16se="http://schemas.microsoft.com/office/word/2015/wordml/symex" xmlns:wpg="http://schemas.microsoft.com/office/word/2010/wordprocessingGroup" xmlns:wpi="http://schemas.microsoft.com/office/word/2010/wordprocessingInk" xmlns:wne="http://schemas.microsoft.com/office/word/2006/wordml" xmlns:wps="http://schemas.microsoft.com/office/word/2010/wordprocessingShape" mc:Ignorable="w14 w15 w16se w16cid w16 w16cex w16sdtdh wp14">
   <w:tbl>
     <w:tblPr>
       <w:tblW w:w="0" w:type="auto"/>
@@ -6355,7 +7095,7 @@
 </file>
 
 <file path=word/numbering.xml><?xml version="1.0" encoding="utf-8"?>
-<w:numbering xmlns:wpc="http://schemas.microsoft.com/office/word/2010/wordprocessingCanvas" xmlns:cx="http://schemas.microsoft.com/office/drawing/2014/chartex" xmlns:cx1="http://schemas.microsoft.com/office/drawing/2015/9/8/chartex" xmlns:cx2="http://schemas.microsoft.com/office/drawing/2015/10/21/chartex" xmlns:cx3="http://schemas.microsoft.com/office/drawing/2016/5/9/chartex" xmlns:cx4="http://schemas.microsoft.com/office/drawing/2016/5/10/chartex" xmlns:cx5="http://schemas.microsoft.com/office/drawing/2016/5/11/chartex" xmlns:cx6="http://schemas.microsoft.com/office/drawing/2016/5/12/chartex" xmlns:cx7="http://schemas.microsoft.com/office/drawing/2016/5/13/chartex" xmlns:cx8="http://schemas.microsoft.com/office/drawing/2016/5/14/chartex" xmlns:mc="http://schemas.openxmlformats.org/markup-compatibility/2006" xmlns:aink="http://schemas.microsoft.com/office/drawing/2016/ink" xmlns:am3d="http://schemas.microsoft.com/office/drawing/2017/model3d" xmlns:o="urn:schemas-microsoft-com:office:office" xmlns:oel="http://schemas.microsoft.com/office/2019/extlst" xmlns:r="http://schemas.openxmlformats.org/officeDocument/2006/relationships" xmlns:m="http://schemas.openxmlformats.org/officeDocument/2006/math" xmlns:v="urn:schemas-microsoft-com:vml" xmlns:wp14="http://schemas.microsoft.com/office/word/2010/wordprocessingDrawing" xmlns:wp="http://schemas.openxmlformats.org/drawingml/2006/wordprocessingDrawing" xmlns:w10="urn:schemas-microsoft-com:office:word" xmlns:w="http://schemas.openxmlformats.org/wordprocessingml/2006/main" xmlns:w14="http://schemas.microsoft.com/office/word/2010/wordml" xmlns:w15="http://schemas.microsoft.com/office/word/2012/wordml" xmlns:w16cex="http://schemas.microsoft.com/office/word/2018/wordml/cex" xmlns:w16cid="http://schemas.microsoft.com/office/word/2016/wordml/cid" xmlns:w16="http://schemas.microsoft.com/office/word/2018/wordml" xmlns:w16du="http://schemas.microsoft.com/office/word/2023/wordml/word16du" xmlns:w16sdtdh="http://schemas.microsoft.com/office/word/2020/wordml/sdtdatahash" xmlns:w16sdtfl="http://schemas.microsoft.com/office/word/2024/wordml/sdtformatlock" xmlns:w16se="http://schemas.microsoft.com/office/word/2015/wordml/symex" xmlns:wpg="http://schemas.microsoft.com/office/word/2010/wordprocessingGroup" xmlns:wpi="http://schemas.microsoft.com/office/word/2010/wordprocessingInk" xmlns:wne="http://schemas.microsoft.com/office/word/2006/wordml" xmlns:wps="http://schemas.microsoft.com/office/word/2010/wordprocessingShape" mc:Ignorable="w14 w15 w16se w16cid w16 w16cex w16sdtdh w16sdtfl w16du wp14">
+<w:numbering xmlns:wpc="http://schemas.microsoft.com/office/word/2010/wordprocessingCanvas" xmlns:cx="http://schemas.microsoft.com/office/drawing/2014/chartex" xmlns:cx1="http://schemas.microsoft.com/office/drawing/2015/9/8/chartex" xmlns:cx2="http://schemas.microsoft.com/office/drawing/2015/10/21/chartex" xmlns:cx3="http://schemas.microsoft.com/office/drawing/2016/5/9/chartex" xmlns:cx4="http://schemas.microsoft.com/office/drawing/2016/5/10/chartex" xmlns:cx5="http://schemas.microsoft.com/office/drawing/2016/5/11/chartex" xmlns:cx6="http://schemas.microsoft.com/office/drawing/2016/5/12/chartex" xmlns:cx7="http://schemas.microsoft.com/office/drawing/2016/5/13/chartex" xmlns:cx8="http://schemas.microsoft.com/office/drawing/2016/5/14/chartex" xmlns:mc="http://schemas.openxmlformats.org/markup-compatibility/2006" xmlns:aink="http://schemas.microsoft.com/office/drawing/2016/ink" xmlns:am3d="http://schemas.microsoft.com/office/drawing/2017/model3d" xmlns:o="urn:schemas-microsoft-com:office:office" xmlns:oel="http://schemas.microsoft.com/office/2019/extlst" xmlns:r="http://schemas.openxmlformats.org/officeDocument/2006/relationships" xmlns:m="http://schemas.openxmlformats.org/officeDocument/2006/math" xmlns:v="urn:schemas-microsoft-com:vml" xmlns:wp14="http://schemas.microsoft.com/office/word/2010/wordprocessingDrawing" xmlns:wp="http://schemas.openxmlformats.org/drawingml/2006/wordprocessingDrawing" xmlns:w10="urn:schemas-microsoft-com:office:word" xmlns:w="http://schemas.openxmlformats.org/wordprocessingml/2006/main" xmlns:w14="http://schemas.microsoft.com/office/word/2010/wordml" xmlns:w15="http://schemas.microsoft.com/office/word/2012/wordml" xmlns:w16cex="http://schemas.microsoft.com/office/word/2018/wordml/cex" xmlns:w16cid="http://schemas.microsoft.com/office/word/2016/wordml/cid" xmlns:w16="http://schemas.microsoft.com/office/word/2018/wordml" xmlns:w16sdtdh="http://schemas.microsoft.com/office/word/2020/wordml/sdtdatahash" xmlns:w16se="http://schemas.microsoft.com/office/word/2015/wordml/symex" xmlns:wpg="http://schemas.microsoft.com/office/word/2010/wordprocessingGroup" xmlns:wpi="http://schemas.microsoft.com/office/word/2010/wordprocessingInk" xmlns:wne="http://schemas.microsoft.com/office/word/2006/wordml" xmlns:wps="http://schemas.microsoft.com/office/word/2010/wordprocessingShape" mc:Ignorable="w14 w15 w16se w16cid w16 w16cex w16sdtdh wp14">
   <w:abstractNum w:abstractNumId="0" w15:restartNumberingAfterBreak="0">
     <w:nsid w:val="01095723"/>
     <w:multiLevelType w:val="multilevel"/>
@@ -6471,6 +7211,92 @@
     </w:lvl>
   </w:abstractNum>
   <w:abstractNum w:abstractNumId="1" w15:restartNumberingAfterBreak="0">
+    <w:nsid w:val="01C46FE3"/>
+    <w:multiLevelType w:val="hybridMultilevel"/>
+    <w:tmpl w:val="54745DD2"/>
+    <w:lvl w:ilvl="0" w:tplc="0409000F">
+      <w:start w:val="1"/>
+      <w:numFmt w:val="decimal"/>
+      <w:lvlText w:val="%1."/>
+      <w:lvlJc w:val="left"/>
+      <w:pPr>
+        <w:ind w:left="880" w:hanging="440"/>
+      </w:pPr>
+    </w:lvl>
+    <w:lvl w:ilvl="1" w:tplc="04090019" w:tentative="1">
+      <w:start w:val="1"/>
+      <w:numFmt w:val="upperLetter"/>
+      <w:lvlText w:val="%2."/>
+      <w:lvlJc w:val="left"/>
+      <w:pPr>
+        <w:ind w:left="1320" w:hanging="440"/>
+      </w:pPr>
+    </w:lvl>
+    <w:lvl w:ilvl="2" w:tplc="0409001B" w:tentative="1">
+      <w:start w:val="1"/>
+      <w:numFmt w:val="lowerRoman"/>
+      <w:lvlText w:val="%3."/>
+      <w:lvlJc w:val="right"/>
+      <w:pPr>
+        <w:ind w:left="1760" w:hanging="440"/>
+      </w:pPr>
+    </w:lvl>
+    <w:lvl w:ilvl="3" w:tplc="0409000F" w:tentative="1">
+      <w:start w:val="1"/>
+      <w:numFmt w:val="decimal"/>
+      <w:lvlText w:val="%4."/>
+      <w:lvlJc w:val="left"/>
+      <w:pPr>
+        <w:ind w:left="2200" w:hanging="440"/>
+      </w:pPr>
+    </w:lvl>
+    <w:lvl w:ilvl="4" w:tplc="04090019" w:tentative="1">
+      <w:start w:val="1"/>
+      <w:numFmt w:val="upperLetter"/>
+      <w:lvlText w:val="%5."/>
+      <w:lvlJc w:val="left"/>
+      <w:pPr>
+        <w:ind w:left="2640" w:hanging="440"/>
+      </w:pPr>
+    </w:lvl>
+    <w:lvl w:ilvl="5" w:tplc="0409001B" w:tentative="1">
+      <w:start w:val="1"/>
+      <w:numFmt w:val="lowerRoman"/>
+      <w:lvlText w:val="%6."/>
+      <w:lvlJc w:val="right"/>
+      <w:pPr>
+        <w:ind w:left="3080" w:hanging="440"/>
+      </w:pPr>
+    </w:lvl>
+    <w:lvl w:ilvl="6" w:tplc="0409000F" w:tentative="1">
+      <w:start w:val="1"/>
+      <w:numFmt w:val="decimal"/>
+      <w:lvlText w:val="%7."/>
+      <w:lvlJc w:val="left"/>
+      <w:pPr>
+        <w:ind w:left="3520" w:hanging="440"/>
+      </w:pPr>
+    </w:lvl>
+    <w:lvl w:ilvl="7" w:tplc="04090019" w:tentative="1">
+      <w:start w:val="1"/>
+      <w:numFmt w:val="upperLetter"/>
+      <w:lvlText w:val="%8."/>
+      <w:lvlJc w:val="left"/>
+      <w:pPr>
+        <w:ind w:left="3960" w:hanging="440"/>
+      </w:pPr>
+    </w:lvl>
+    <w:lvl w:ilvl="8" w:tplc="0409001B" w:tentative="1">
+      <w:start w:val="1"/>
+      <w:numFmt w:val="lowerRoman"/>
+      <w:lvlText w:val="%9."/>
+      <w:lvlJc w:val="right"/>
+      <w:pPr>
+        <w:ind w:left="4400" w:hanging="440"/>
+      </w:pPr>
+    </w:lvl>
+  </w:abstractNum>
+  <w:abstractNum w:abstractNumId="2" w15:restartNumberingAfterBreak="0">
     <w:nsid w:val="02C166FB"/>
     <w:multiLevelType w:val="multilevel"/>
     <w:tmpl w:val="07F24FC6"/>
@@ -6584,7 +7410,156 @@
       </w:pPr>
     </w:lvl>
   </w:abstractNum>
-  <w:abstractNum w:abstractNumId="2" w15:restartNumberingAfterBreak="0">
+  <w:abstractNum w:abstractNumId="3" w15:restartNumberingAfterBreak="0">
+    <w:nsid w:val="09635A34"/>
+    <w:multiLevelType w:val="multilevel"/>
+    <w:tmpl w:val="7CAE998E"/>
+    <w:lvl w:ilvl="0">
+      <w:start w:val="1"/>
+      <w:numFmt w:val="bullet"/>
+      <w:lvlText w:val=""/>
+      <w:lvlJc w:val="left"/>
+      <w:pPr>
+        <w:tabs>
+          <w:tab w:val="num" w:pos="720"/>
+        </w:tabs>
+        <w:ind w:left="720" w:hanging="360"/>
+      </w:pPr>
+      <w:rPr>
+        <w:rFonts w:ascii="Symbol" w:hAnsi="Symbol" w:hint="default"/>
+        <w:sz w:val="20"/>
+      </w:rPr>
+    </w:lvl>
+    <w:lvl w:ilvl="1" w:tentative="1">
+      <w:start w:val="1"/>
+      <w:numFmt w:val="bullet"/>
+      <w:lvlText w:val="o"/>
+      <w:lvlJc w:val="left"/>
+      <w:pPr>
+        <w:tabs>
+          <w:tab w:val="num" w:pos="1440"/>
+        </w:tabs>
+        <w:ind w:left="1440" w:hanging="360"/>
+      </w:pPr>
+      <w:rPr>
+        <w:rFonts w:ascii="Courier New" w:hAnsi="Courier New" w:hint="default"/>
+        <w:sz w:val="20"/>
+      </w:rPr>
+    </w:lvl>
+    <w:lvl w:ilvl="2" w:tentative="1">
+      <w:start w:val="1"/>
+      <w:numFmt w:val="bullet"/>
+      <w:lvlText w:val=""/>
+      <w:lvlJc w:val="left"/>
+      <w:pPr>
+        <w:tabs>
+          <w:tab w:val="num" w:pos="2160"/>
+        </w:tabs>
+        <w:ind w:left="2160" w:hanging="360"/>
+      </w:pPr>
+      <w:rPr>
+        <w:rFonts w:ascii="Wingdings" w:hAnsi="Wingdings" w:hint="default"/>
+        <w:sz w:val="20"/>
+      </w:rPr>
+    </w:lvl>
+    <w:lvl w:ilvl="3" w:tentative="1">
+      <w:start w:val="1"/>
+      <w:numFmt w:val="bullet"/>
+      <w:lvlText w:val=""/>
+      <w:lvlJc w:val="left"/>
+      <w:pPr>
+        <w:tabs>
+          <w:tab w:val="num" w:pos="2880"/>
+        </w:tabs>
+        <w:ind w:left="2880" w:hanging="360"/>
+      </w:pPr>
+      <w:rPr>
+        <w:rFonts w:ascii="Wingdings" w:hAnsi="Wingdings" w:hint="default"/>
+        <w:sz w:val="20"/>
+      </w:rPr>
+    </w:lvl>
+    <w:lvl w:ilvl="4" w:tentative="1">
+      <w:start w:val="1"/>
+      <w:numFmt w:val="bullet"/>
+      <w:lvlText w:val=""/>
+      <w:lvlJc w:val="left"/>
+      <w:pPr>
+        <w:tabs>
+          <w:tab w:val="num" w:pos="3600"/>
+        </w:tabs>
+        <w:ind w:left="3600" w:hanging="360"/>
+      </w:pPr>
+      <w:rPr>
+        <w:rFonts w:ascii="Wingdings" w:hAnsi="Wingdings" w:hint="default"/>
+        <w:sz w:val="20"/>
+      </w:rPr>
+    </w:lvl>
+    <w:lvl w:ilvl="5" w:tentative="1">
+      <w:start w:val="1"/>
+      <w:numFmt w:val="bullet"/>
+      <w:lvlText w:val=""/>
+      <w:lvlJc w:val="left"/>
+      <w:pPr>
+        <w:tabs>
+          <w:tab w:val="num" w:pos="4320"/>
+        </w:tabs>
+        <w:ind w:left="4320" w:hanging="360"/>
+      </w:pPr>
+      <w:rPr>
+        <w:rFonts w:ascii="Wingdings" w:hAnsi="Wingdings" w:hint="default"/>
+        <w:sz w:val="20"/>
+      </w:rPr>
+    </w:lvl>
+    <w:lvl w:ilvl="6" w:tentative="1">
+      <w:start w:val="1"/>
+      <w:numFmt w:val="bullet"/>
+      <w:lvlText w:val=""/>
+      <w:lvlJc w:val="left"/>
+      <w:pPr>
+        <w:tabs>
+          <w:tab w:val="num" w:pos="5040"/>
+        </w:tabs>
+        <w:ind w:left="5040" w:hanging="360"/>
+      </w:pPr>
+      <w:rPr>
+        <w:rFonts w:ascii="Wingdings" w:hAnsi="Wingdings" w:hint="default"/>
+        <w:sz w:val="20"/>
+      </w:rPr>
+    </w:lvl>
+    <w:lvl w:ilvl="7" w:tentative="1">
+      <w:start w:val="1"/>
+      <w:numFmt w:val="bullet"/>
+      <w:lvlText w:val=""/>
+      <w:lvlJc w:val="left"/>
+      <w:pPr>
+        <w:tabs>
+          <w:tab w:val="num" w:pos="5760"/>
+        </w:tabs>
+        <w:ind w:left="5760" w:hanging="360"/>
+      </w:pPr>
+      <w:rPr>
+        <w:rFonts w:ascii="Wingdings" w:hAnsi="Wingdings" w:hint="default"/>
+        <w:sz w:val="20"/>
+      </w:rPr>
+    </w:lvl>
+    <w:lvl w:ilvl="8" w:tentative="1">
+      <w:start w:val="1"/>
+      <w:numFmt w:val="bullet"/>
+      <w:lvlText w:val=""/>
+      <w:lvlJc w:val="left"/>
+      <w:pPr>
+        <w:tabs>
+          <w:tab w:val="num" w:pos="6480"/>
+        </w:tabs>
+        <w:ind w:left="6480" w:hanging="360"/>
+      </w:pPr>
+      <w:rPr>
+        <w:rFonts w:ascii="Wingdings" w:hAnsi="Wingdings" w:hint="default"/>
+        <w:sz w:val="20"/>
+      </w:rPr>
+    </w:lvl>
+  </w:abstractNum>
+  <w:abstractNum w:abstractNumId="4" w15:restartNumberingAfterBreak="0">
     <w:nsid w:val="13B6628F"/>
     <w:multiLevelType w:val="hybridMultilevel"/>
     <w:tmpl w:val="B6440276"/>
@@ -6698,7 +7673,7 @@
       </w:pPr>
     </w:lvl>
   </w:abstractNum>
-  <w:abstractNum w:abstractNumId="3" w15:restartNumberingAfterBreak="0">
+  <w:abstractNum w:abstractNumId="5" w15:restartNumberingAfterBreak="0">
     <w:nsid w:val="16155E77"/>
     <w:multiLevelType w:val="hybridMultilevel"/>
     <w:tmpl w:val="B024FCA2"/>
@@ -6812,7 +7787,7 @@
       </w:pPr>
     </w:lvl>
   </w:abstractNum>
-  <w:abstractNum w:abstractNumId="4" w15:restartNumberingAfterBreak="0">
+  <w:abstractNum w:abstractNumId="6" w15:restartNumberingAfterBreak="0">
     <w:nsid w:val="19A746EE"/>
     <w:multiLevelType w:val="hybridMultilevel"/>
     <w:tmpl w:val="B40003A2"/>
@@ -6926,7 +7901,7 @@
       </w:pPr>
     </w:lvl>
   </w:abstractNum>
-  <w:abstractNum w:abstractNumId="5" w15:restartNumberingAfterBreak="0">
+  <w:abstractNum w:abstractNumId="7" w15:restartNumberingAfterBreak="0">
     <w:nsid w:val="1BD6198D"/>
     <w:multiLevelType w:val="multilevel"/>
     <w:tmpl w:val="DCDC9A08"/>
@@ -7040,7 +8015,7 @@
       </w:pPr>
     </w:lvl>
   </w:abstractNum>
-  <w:abstractNum w:abstractNumId="6" w15:restartNumberingAfterBreak="0">
+  <w:abstractNum w:abstractNumId="8" w15:restartNumberingAfterBreak="0">
     <w:nsid w:val="1D0A2FB2"/>
     <w:multiLevelType w:val="multilevel"/>
     <w:tmpl w:val="DE089652"/>
@@ -7154,7 +8129,7 @@
       </w:pPr>
     </w:lvl>
   </w:abstractNum>
-  <w:abstractNum w:abstractNumId="7" w15:restartNumberingAfterBreak="0">
+  <w:abstractNum w:abstractNumId="9" w15:restartNumberingAfterBreak="0">
     <w:nsid w:val="22CF17DF"/>
     <w:multiLevelType w:val="hybridMultilevel"/>
     <w:tmpl w:val="0BBEC018"/>
@@ -7268,7 +8243,7 @@
       </w:pPr>
     </w:lvl>
   </w:abstractNum>
-  <w:abstractNum w:abstractNumId="8" w15:restartNumberingAfterBreak="0">
+  <w:abstractNum w:abstractNumId="10" w15:restartNumberingAfterBreak="0">
     <w:nsid w:val="23FB1A10"/>
     <w:multiLevelType w:val="hybridMultilevel"/>
     <w:tmpl w:val="40B4B9C8"/>
@@ -7382,7 +8357,7 @@
       </w:pPr>
     </w:lvl>
   </w:abstractNum>
-  <w:abstractNum w:abstractNumId="9" w15:restartNumberingAfterBreak="0">
+  <w:abstractNum w:abstractNumId="11" w15:restartNumberingAfterBreak="0">
     <w:nsid w:val="24BD1215"/>
     <w:multiLevelType w:val="hybridMultilevel"/>
     <w:tmpl w:val="81AC2C62"/>
@@ -7495,7 +8470,7 @@
       </w:rPr>
     </w:lvl>
   </w:abstractNum>
-  <w:abstractNum w:abstractNumId="10" w15:restartNumberingAfterBreak="0">
+  <w:abstractNum w:abstractNumId="12" w15:restartNumberingAfterBreak="0">
     <w:nsid w:val="265C6422"/>
     <w:multiLevelType w:val="multilevel"/>
     <w:tmpl w:val="69545AF2"/>
@@ -7609,7 +8584,120 @@
       </w:pPr>
     </w:lvl>
   </w:abstractNum>
-  <w:abstractNum w:abstractNumId="11" w15:restartNumberingAfterBreak="0">
+  <w:abstractNum w:abstractNumId="13" w15:restartNumberingAfterBreak="0">
+    <w:nsid w:val="290725E4"/>
+    <w:multiLevelType w:val="hybridMultilevel"/>
+    <w:tmpl w:val="BE5E95AA"/>
+    <w:lvl w:ilvl="0" w:tplc="04090001">
+      <w:start w:val="1"/>
+      <w:numFmt w:val="bullet"/>
+      <w:lvlText w:val=""/>
+      <w:lvlJc w:val="left"/>
+      <w:pPr>
+        <w:ind w:left="880" w:hanging="440"/>
+      </w:pPr>
+      <w:rPr>
+        <w:rFonts w:ascii="Wingdings" w:hAnsi="Wingdings" w:hint="default"/>
+      </w:rPr>
+    </w:lvl>
+    <w:lvl w:ilvl="1" w:tplc="04090003" w:tentative="1">
+      <w:start w:val="1"/>
+      <w:numFmt w:val="bullet"/>
+      <w:lvlText w:val=""/>
+      <w:lvlJc w:val="left"/>
+      <w:pPr>
+        <w:ind w:left="1320" w:hanging="440"/>
+      </w:pPr>
+      <w:rPr>
+        <w:rFonts w:ascii="Wingdings" w:hAnsi="Wingdings" w:hint="default"/>
+      </w:rPr>
+    </w:lvl>
+    <w:lvl w:ilvl="2" w:tplc="04090005" w:tentative="1">
+      <w:start w:val="1"/>
+      <w:numFmt w:val="bullet"/>
+      <w:lvlText w:val=""/>
+      <w:lvlJc w:val="left"/>
+      <w:pPr>
+        <w:ind w:left="1760" w:hanging="440"/>
+      </w:pPr>
+      <w:rPr>
+        <w:rFonts w:ascii="Wingdings" w:hAnsi="Wingdings" w:hint="default"/>
+      </w:rPr>
+    </w:lvl>
+    <w:lvl w:ilvl="3" w:tplc="04090001" w:tentative="1">
+      <w:start w:val="1"/>
+      <w:numFmt w:val="bullet"/>
+      <w:lvlText w:val=""/>
+      <w:lvlJc w:val="left"/>
+      <w:pPr>
+        <w:ind w:left="2200" w:hanging="440"/>
+      </w:pPr>
+      <w:rPr>
+        <w:rFonts w:ascii="Wingdings" w:hAnsi="Wingdings" w:hint="default"/>
+      </w:rPr>
+    </w:lvl>
+    <w:lvl w:ilvl="4" w:tplc="04090003" w:tentative="1">
+      <w:start w:val="1"/>
+      <w:numFmt w:val="bullet"/>
+      <w:lvlText w:val=""/>
+      <w:lvlJc w:val="left"/>
+      <w:pPr>
+        <w:ind w:left="2640" w:hanging="440"/>
+      </w:pPr>
+      <w:rPr>
+        <w:rFonts w:ascii="Wingdings" w:hAnsi="Wingdings" w:hint="default"/>
+      </w:rPr>
+    </w:lvl>
+    <w:lvl w:ilvl="5" w:tplc="04090005" w:tentative="1">
+      <w:start w:val="1"/>
+      <w:numFmt w:val="bullet"/>
+      <w:lvlText w:val=""/>
+      <w:lvlJc w:val="left"/>
+      <w:pPr>
+        <w:ind w:left="3080" w:hanging="440"/>
+      </w:pPr>
+      <w:rPr>
+        <w:rFonts w:ascii="Wingdings" w:hAnsi="Wingdings" w:hint="default"/>
+      </w:rPr>
+    </w:lvl>
+    <w:lvl w:ilvl="6" w:tplc="04090001" w:tentative="1">
+      <w:start w:val="1"/>
+      <w:numFmt w:val="bullet"/>
+      <w:lvlText w:val=""/>
+      <w:lvlJc w:val="left"/>
+      <w:pPr>
+        <w:ind w:left="3520" w:hanging="440"/>
+      </w:pPr>
+      <w:rPr>
+        <w:rFonts w:ascii="Wingdings" w:hAnsi="Wingdings" w:hint="default"/>
+      </w:rPr>
+    </w:lvl>
+    <w:lvl w:ilvl="7" w:tplc="04090003" w:tentative="1">
+      <w:start w:val="1"/>
+      <w:numFmt w:val="bullet"/>
+      <w:lvlText w:val=""/>
+      <w:lvlJc w:val="left"/>
+      <w:pPr>
+        <w:ind w:left="3960" w:hanging="440"/>
+      </w:pPr>
+      <w:rPr>
+        <w:rFonts w:ascii="Wingdings" w:hAnsi="Wingdings" w:hint="default"/>
+      </w:rPr>
+    </w:lvl>
+    <w:lvl w:ilvl="8" w:tplc="04090005" w:tentative="1">
+      <w:start w:val="1"/>
+      <w:numFmt w:val="bullet"/>
+      <w:lvlText w:val=""/>
+      <w:lvlJc w:val="left"/>
+      <w:pPr>
+        <w:ind w:left="4400" w:hanging="440"/>
+      </w:pPr>
+      <w:rPr>
+        <w:rFonts w:ascii="Wingdings" w:hAnsi="Wingdings" w:hint="default"/>
+      </w:rPr>
+    </w:lvl>
+  </w:abstractNum>
+  <w:abstractNum w:abstractNumId="14" w15:restartNumberingAfterBreak="0">
     <w:nsid w:val="2B9D583B"/>
     <w:multiLevelType w:val="hybridMultilevel"/>
     <w:tmpl w:val="33A23A80"/>
@@ -7723,7 +8811,7 @@
       </w:pPr>
     </w:lvl>
   </w:abstractNum>
-  <w:abstractNum w:abstractNumId="12" w15:restartNumberingAfterBreak="0">
+  <w:abstractNum w:abstractNumId="15" w15:restartNumberingAfterBreak="0">
     <w:nsid w:val="2E646AFD"/>
     <w:multiLevelType w:val="hybridMultilevel"/>
     <w:tmpl w:val="5080BD24"/>
@@ -7837,7 +8925,7 @@
       </w:pPr>
     </w:lvl>
   </w:abstractNum>
-  <w:abstractNum w:abstractNumId="13" w15:restartNumberingAfterBreak="0">
+  <w:abstractNum w:abstractNumId="16" w15:restartNumberingAfterBreak="0">
     <w:nsid w:val="30A27B03"/>
     <w:multiLevelType w:val="hybridMultilevel"/>
     <w:tmpl w:val="FA10E9B2"/>
@@ -7926,7 +9014,93 @@
       </w:pPr>
     </w:lvl>
   </w:abstractNum>
-  <w:abstractNum w:abstractNumId="14" w15:restartNumberingAfterBreak="0">
+  <w:abstractNum w:abstractNumId="17" w15:restartNumberingAfterBreak="0">
+    <w:nsid w:val="316E028E"/>
+    <w:multiLevelType w:val="hybridMultilevel"/>
+    <w:tmpl w:val="66149D50"/>
+    <w:lvl w:ilvl="0" w:tplc="0409000F">
+      <w:start w:val="1"/>
+      <w:numFmt w:val="decimal"/>
+      <w:lvlText w:val="%1."/>
+      <w:lvlJc w:val="left"/>
+      <w:pPr>
+        <w:ind w:left="880" w:hanging="440"/>
+      </w:pPr>
+    </w:lvl>
+    <w:lvl w:ilvl="1" w:tplc="04090019" w:tentative="1">
+      <w:start w:val="1"/>
+      <w:numFmt w:val="upperLetter"/>
+      <w:lvlText w:val="%2."/>
+      <w:lvlJc w:val="left"/>
+      <w:pPr>
+        <w:ind w:left="1320" w:hanging="440"/>
+      </w:pPr>
+    </w:lvl>
+    <w:lvl w:ilvl="2" w:tplc="0409001B" w:tentative="1">
+      <w:start w:val="1"/>
+      <w:numFmt w:val="lowerRoman"/>
+      <w:lvlText w:val="%3."/>
+      <w:lvlJc w:val="right"/>
+      <w:pPr>
+        <w:ind w:left="1760" w:hanging="440"/>
+      </w:pPr>
+    </w:lvl>
+    <w:lvl w:ilvl="3" w:tplc="0409000F" w:tentative="1">
+      <w:start w:val="1"/>
+      <w:numFmt w:val="decimal"/>
+      <w:lvlText w:val="%4."/>
+      <w:lvlJc w:val="left"/>
+      <w:pPr>
+        <w:ind w:left="2200" w:hanging="440"/>
+      </w:pPr>
+    </w:lvl>
+    <w:lvl w:ilvl="4" w:tplc="04090019" w:tentative="1">
+      <w:start w:val="1"/>
+      <w:numFmt w:val="upperLetter"/>
+      <w:lvlText w:val="%5."/>
+      <w:lvlJc w:val="left"/>
+      <w:pPr>
+        <w:ind w:left="2640" w:hanging="440"/>
+      </w:pPr>
+    </w:lvl>
+    <w:lvl w:ilvl="5" w:tplc="0409001B" w:tentative="1">
+      <w:start w:val="1"/>
+      <w:numFmt w:val="lowerRoman"/>
+      <w:lvlText w:val="%6."/>
+      <w:lvlJc w:val="right"/>
+      <w:pPr>
+        <w:ind w:left="3080" w:hanging="440"/>
+      </w:pPr>
+    </w:lvl>
+    <w:lvl w:ilvl="6" w:tplc="0409000F" w:tentative="1">
+      <w:start w:val="1"/>
+      <w:numFmt w:val="decimal"/>
+      <w:lvlText w:val="%7."/>
+      <w:lvlJc w:val="left"/>
+      <w:pPr>
+        <w:ind w:left="3520" w:hanging="440"/>
+      </w:pPr>
+    </w:lvl>
+    <w:lvl w:ilvl="7" w:tplc="04090019" w:tentative="1">
+      <w:start w:val="1"/>
+      <w:numFmt w:val="upperLetter"/>
+      <w:lvlText w:val="%8."/>
+      <w:lvlJc w:val="left"/>
+      <w:pPr>
+        <w:ind w:left="3960" w:hanging="440"/>
+      </w:pPr>
+    </w:lvl>
+    <w:lvl w:ilvl="8" w:tplc="0409001B" w:tentative="1">
+      <w:start w:val="1"/>
+      <w:numFmt w:val="lowerRoman"/>
+      <w:lvlText w:val="%9."/>
+      <w:lvlJc w:val="right"/>
+      <w:pPr>
+        <w:ind w:left="4400" w:hanging="440"/>
+      </w:pPr>
+    </w:lvl>
+  </w:abstractNum>
+  <w:abstractNum w:abstractNumId="18" w15:restartNumberingAfterBreak="0">
     <w:nsid w:val="35E374A5"/>
     <w:multiLevelType w:val="hybridMultilevel"/>
     <w:tmpl w:val="73D4E978"/>
@@ -8040,7 +9214,7 @@
       </w:pPr>
     </w:lvl>
   </w:abstractNum>
-  <w:abstractNum w:abstractNumId="15" w15:restartNumberingAfterBreak="0">
+  <w:abstractNum w:abstractNumId="19" w15:restartNumberingAfterBreak="0">
     <w:nsid w:val="378944B0"/>
     <w:multiLevelType w:val="multilevel"/>
     <w:tmpl w:val="CC5EE312"/>
@@ -8154,7 +9328,7 @@
       </w:pPr>
     </w:lvl>
   </w:abstractNum>
-  <w:abstractNum w:abstractNumId="16" w15:restartNumberingAfterBreak="0">
+  <w:abstractNum w:abstractNumId="20" w15:restartNumberingAfterBreak="0">
     <w:nsid w:val="3AE770F8"/>
     <w:multiLevelType w:val="hybridMultilevel"/>
     <w:tmpl w:val="3A0421C2"/>
@@ -8268,7 +9442,7 @@
       </w:pPr>
     </w:lvl>
   </w:abstractNum>
-  <w:abstractNum w:abstractNumId="17" w15:restartNumberingAfterBreak="0">
+  <w:abstractNum w:abstractNumId="21" w15:restartNumberingAfterBreak="0">
     <w:nsid w:val="41981F7C"/>
     <w:multiLevelType w:val="hybridMultilevel"/>
     <w:tmpl w:val="3B220D86"/>
@@ -8382,7 +9556,93 @@
       </w:pPr>
     </w:lvl>
   </w:abstractNum>
-  <w:abstractNum w:abstractNumId="18" w15:restartNumberingAfterBreak="0">
+  <w:abstractNum w:abstractNumId="22" w15:restartNumberingAfterBreak="0">
+    <w:nsid w:val="457E2723"/>
+    <w:multiLevelType w:val="hybridMultilevel"/>
+    <w:tmpl w:val="3EC2057E"/>
+    <w:lvl w:ilvl="0" w:tplc="0409000F">
+      <w:start w:val="1"/>
+      <w:numFmt w:val="decimal"/>
+      <w:lvlText w:val="%1."/>
+      <w:lvlJc w:val="left"/>
+      <w:pPr>
+        <w:ind w:left="880" w:hanging="440"/>
+      </w:pPr>
+    </w:lvl>
+    <w:lvl w:ilvl="1" w:tplc="04090019" w:tentative="1">
+      <w:start w:val="1"/>
+      <w:numFmt w:val="upperLetter"/>
+      <w:lvlText w:val="%2."/>
+      <w:lvlJc w:val="left"/>
+      <w:pPr>
+        <w:ind w:left="1320" w:hanging="440"/>
+      </w:pPr>
+    </w:lvl>
+    <w:lvl w:ilvl="2" w:tplc="0409001B" w:tentative="1">
+      <w:start w:val="1"/>
+      <w:numFmt w:val="lowerRoman"/>
+      <w:lvlText w:val="%3."/>
+      <w:lvlJc w:val="right"/>
+      <w:pPr>
+        <w:ind w:left="1760" w:hanging="440"/>
+      </w:pPr>
+    </w:lvl>
+    <w:lvl w:ilvl="3" w:tplc="0409000F" w:tentative="1">
+      <w:start w:val="1"/>
+      <w:numFmt w:val="decimal"/>
+      <w:lvlText w:val="%4."/>
+      <w:lvlJc w:val="left"/>
+      <w:pPr>
+        <w:ind w:left="2200" w:hanging="440"/>
+      </w:pPr>
+    </w:lvl>
+    <w:lvl w:ilvl="4" w:tplc="04090019" w:tentative="1">
+      <w:start w:val="1"/>
+      <w:numFmt w:val="upperLetter"/>
+      <w:lvlText w:val="%5."/>
+      <w:lvlJc w:val="left"/>
+      <w:pPr>
+        <w:ind w:left="2640" w:hanging="440"/>
+      </w:pPr>
+    </w:lvl>
+    <w:lvl w:ilvl="5" w:tplc="0409001B" w:tentative="1">
+      <w:start w:val="1"/>
+      <w:numFmt w:val="lowerRoman"/>
+      <w:lvlText w:val="%6."/>
+      <w:lvlJc w:val="right"/>
+      <w:pPr>
+        <w:ind w:left="3080" w:hanging="440"/>
+      </w:pPr>
+    </w:lvl>
+    <w:lvl w:ilvl="6" w:tplc="0409000F" w:tentative="1">
+      <w:start w:val="1"/>
+      <w:numFmt w:val="decimal"/>
+      <w:lvlText w:val="%7."/>
+      <w:lvlJc w:val="left"/>
+      <w:pPr>
+        <w:ind w:left="3520" w:hanging="440"/>
+      </w:pPr>
+    </w:lvl>
+    <w:lvl w:ilvl="7" w:tplc="04090019" w:tentative="1">
+      <w:start w:val="1"/>
+      <w:numFmt w:val="upperLetter"/>
+      <w:lvlText w:val="%8."/>
+      <w:lvlJc w:val="left"/>
+      <w:pPr>
+        <w:ind w:left="3960" w:hanging="440"/>
+      </w:pPr>
+    </w:lvl>
+    <w:lvl w:ilvl="8" w:tplc="0409001B" w:tentative="1">
+      <w:start w:val="1"/>
+      <w:numFmt w:val="lowerRoman"/>
+      <w:lvlText w:val="%9."/>
+      <w:lvlJc w:val="right"/>
+      <w:pPr>
+        <w:ind w:left="4400" w:hanging="440"/>
+      </w:pPr>
+    </w:lvl>
+  </w:abstractNum>
+  <w:abstractNum w:abstractNumId="23" w15:restartNumberingAfterBreak="0">
     <w:nsid w:val="4DB67BAB"/>
     <w:multiLevelType w:val="hybridMultilevel"/>
     <w:tmpl w:val="C7C8B954"/>
@@ -8499,7 +9759,7 @@
       </w:pPr>
     </w:lvl>
   </w:abstractNum>
-  <w:abstractNum w:abstractNumId="19" w15:restartNumberingAfterBreak="0">
+  <w:abstractNum w:abstractNumId="24" w15:restartNumberingAfterBreak="0">
     <w:nsid w:val="53505902"/>
     <w:multiLevelType w:val="multilevel"/>
     <w:tmpl w:val="ED20ABB8"/>
@@ -8613,7 +9873,7 @@
       </w:pPr>
     </w:lvl>
   </w:abstractNum>
-  <w:abstractNum w:abstractNumId="20" w15:restartNumberingAfterBreak="0">
+  <w:abstractNum w:abstractNumId="25" w15:restartNumberingAfterBreak="0">
     <w:nsid w:val="5DC6427E"/>
     <w:multiLevelType w:val="multilevel"/>
     <w:tmpl w:val="C8ECB57E"/>
@@ -8727,7 +9987,120 @@
       </w:pPr>
     </w:lvl>
   </w:abstractNum>
-  <w:abstractNum w:abstractNumId="21" w15:restartNumberingAfterBreak="0">
+  <w:abstractNum w:abstractNumId="26" w15:restartNumberingAfterBreak="0">
+    <w:nsid w:val="64705610"/>
+    <w:multiLevelType w:val="hybridMultilevel"/>
+    <w:tmpl w:val="E57202FE"/>
+    <w:lvl w:ilvl="0" w:tplc="04090001">
+      <w:start w:val="1"/>
+      <w:numFmt w:val="bullet"/>
+      <w:lvlText w:val=""/>
+      <w:lvlJc w:val="left"/>
+      <w:pPr>
+        <w:ind w:left="980" w:hanging="440"/>
+      </w:pPr>
+      <w:rPr>
+        <w:rFonts w:ascii="Wingdings" w:hAnsi="Wingdings" w:hint="default"/>
+      </w:rPr>
+    </w:lvl>
+    <w:lvl w:ilvl="1" w:tplc="04090003" w:tentative="1">
+      <w:start w:val="1"/>
+      <w:numFmt w:val="bullet"/>
+      <w:lvlText w:val=""/>
+      <w:lvlJc w:val="left"/>
+      <w:pPr>
+        <w:ind w:left="1420" w:hanging="440"/>
+      </w:pPr>
+      <w:rPr>
+        <w:rFonts w:ascii="Wingdings" w:hAnsi="Wingdings" w:hint="default"/>
+      </w:rPr>
+    </w:lvl>
+    <w:lvl w:ilvl="2" w:tplc="04090005" w:tentative="1">
+      <w:start w:val="1"/>
+      <w:numFmt w:val="bullet"/>
+      <w:lvlText w:val=""/>
+      <w:lvlJc w:val="left"/>
+      <w:pPr>
+        <w:ind w:left="1860" w:hanging="440"/>
+      </w:pPr>
+      <w:rPr>
+        <w:rFonts w:ascii="Wingdings" w:hAnsi="Wingdings" w:hint="default"/>
+      </w:rPr>
+    </w:lvl>
+    <w:lvl w:ilvl="3" w:tplc="04090001" w:tentative="1">
+      <w:start w:val="1"/>
+      <w:numFmt w:val="bullet"/>
+      <w:lvlText w:val=""/>
+      <w:lvlJc w:val="left"/>
+      <w:pPr>
+        <w:ind w:left="2300" w:hanging="440"/>
+      </w:pPr>
+      <w:rPr>
+        <w:rFonts w:ascii="Wingdings" w:hAnsi="Wingdings" w:hint="default"/>
+      </w:rPr>
+    </w:lvl>
+    <w:lvl w:ilvl="4" w:tplc="04090003" w:tentative="1">
+      <w:start w:val="1"/>
+      <w:numFmt w:val="bullet"/>
+      <w:lvlText w:val=""/>
+      <w:lvlJc w:val="left"/>
+      <w:pPr>
+        <w:ind w:left="2740" w:hanging="440"/>
+      </w:pPr>
+      <w:rPr>
+        <w:rFonts w:ascii="Wingdings" w:hAnsi="Wingdings" w:hint="default"/>
+      </w:rPr>
+    </w:lvl>
+    <w:lvl w:ilvl="5" w:tplc="04090005" w:tentative="1">
+      <w:start w:val="1"/>
+      <w:numFmt w:val="bullet"/>
+      <w:lvlText w:val=""/>
+      <w:lvlJc w:val="left"/>
+      <w:pPr>
+        <w:ind w:left="3180" w:hanging="440"/>
+      </w:pPr>
+      <w:rPr>
+        <w:rFonts w:ascii="Wingdings" w:hAnsi="Wingdings" w:hint="default"/>
+      </w:rPr>
+    </w:lvl>
+    <w:lvl w:ilvl="6" w:tplc="04090001" w:tentative="1">
+      <w:start w:val="1"/>
+      <w:numFmt w:val="bullet"/>
+      <w:lvlText w:val=""/>
+      <w:lvlJc w:val="left"/>
+      <w:pPr>
+        <w:ind w:left="3620" w:hanging="440"/>
+      </w:pPr>
+      <w:rPr>
+        <w:rFonts w:ascii="Wingdings" w:hAnsi="Wingdings" w:hint="default"/>
+      </w:rPr>
+    </w:lvl>
+    <w:lvl w:ilvl="7" w:tplc="04090003" w:tentative="1">
+      <w:start w:val="1"/>
+      <w:numFmt w:val="bullet"/>
+      <w:lvlText w:val=""/>
+      <w:lvlJc w:val="left"/>
+      <w:pPr>
+        <w:ind w:left="4060" w:hanging="440"/>
+      </w:pPr>
+      <w:rPr>
+        <w:rFonts w:ascii="Wingdings" w:hAnsi="Wingdings" w:hint="default"/>
+      </w:rPr>
+    </w:lvl>
+    <w:lvl w:ilvl="8" w:tplc="04090005" w:tentative="1">
+      <w:start w:val="1"/>
+      <w:numFmt w:val="bullet"/>
+      <w:lvlText w:val=""/>
+      <w:lvlJc w:val="left"/>
+      <w:pPr>
+        <w:ind w:left="4500" w:hanging="440"/>
+      </w:pPr>
+      <w:rPr>
+        <w:rFonts w:ascii="Wingdings" w:hAnsi="Wingdings" w:hint="default"/>
+      </w:rPr>
+    </w:lvl>
+  </w:abstractNum>
+  <w:abstractNum w:abstractNumId="27" w15:restartNumberingAfterBreak="0">
     <w:nsid w:val="6828131A"/>
     <w:multiLevelType w:val="hybridMultilevel"/>
     <w:tmpl w:val="0D88817A"/>
@@ -8841,7 +10214,7 @@
       </w:pPr>
     </w:lvl>
   </w:abstractNum>
-  <w:abstractNum w:abstractNumId="22" w15:restartNumberingAfterBreak="0">
+  <w:abstractNum w:abstractNumId="28" w15:restartNumberingAfterBreak="0">
     <w:nsid w:val="68D15E39"/>
     <w:multiLevelType w:val="hybridMultilevel"/>
     <w:tmpl w:val="F472580E"/>
@@ -8955,7 +10328,7 @@
       </w:pPr>
     </w:lvl>
   </w:abstractNum>
-  <w:abstractNum w:abstractNumId="23" w15:restartNumberingAfterBreak="0">
+  <w:abstractNum w:abstractNumId="29" w15:restartNumberingAfterBreak="0">
     <w:nsid w:val="6A9C2248"/>
     <w:multiLevelType w:val="multilevel"/>
     <w:tmpl w:val="C6E0038A"/>
@@ -9069,7 +10442,7 @@
       </w:pPr>
     </w:lvl>
   </w:abstractNum>
-  <w:abstractNum w:abstractNumId="24" w15:restartNumberingAfterBreak="0">
+  <w:abstractNum w:abstractNumId="30" w15:restartNumberingAfterBreak="0">
     <w:nsid w:val="6D923EB0"/>
     <w:multiLevelType w:val="hybridMultilevel"/>
     <w:tmpl w:val="50C89C0E"/>
@@ -9183,7 +10556,7 @@
       </w:pPr>
     </w:lvl>
   </w:abstractNum>
-  <w:abstractNum w:abstractNumId="25" w15:restartNumberingAfterBreak="0">
+  <w:abstractNum w:abstractNumId="31" w15:restartNumberingAfterBreak="0">
     <w:nsid w:val="73B6613F"/>
     <w:multiLevelType w:val="hybridMultilevel"/>
     <w:tmpl w:val="C9B0E86E"/>
@@ -9300,7 +10673,7 @@
       </w:pPr>
     </w:lvl>
   </w:abstractNum>
-  <w:abstractNum w:abstractNumId="26" w15:restartNumberingAfterBreak="0">
+  <w:abstractNum w:abstractNumId="32" w15:restartNumberingAfterBreak="0">
     <w:nsid w:val="74547D32"/>
     <w:multiLevelType w:val="hybridMultilevel"/>
     <w:tmpl w:val="6A06CCB4"/>
@@ -9414,7 +10787,7 @@
       </w:pPr>
     </w:lvl>
   </w:abstractNum>
-  <w:abstractNum w:abstractNumId="27" w15:restartNumberingAfterBreak="0">
+  <w:abstractNum w:abstractNumId="33" w15:restartNumberingAfterBreak="0">
     <w:nsid w:val="75BC08EB"/>
     <w:multiLevelType w:val="multilevel"/>
     <w:tmpl w:val="7C2E6000"/>
@@ -9528,7 +10901,7 @@
       </w:pPr>
     </w:lvl>
   </w:abstractNum>
-  <w:abstractNum w:abstractNumId="28" w15:restartNumberingAfterBreak="0">
+  <w:abstractNum w:abstractNumId="34" w15:restartNumberingAfterBreak="0">
     <w:nsid w:val="75D6668E"/>
     <w:multiLevelType w:val="multilevel"/>
     <w:tmpl w:val="4ACAA1E8"/>
@@ -9671,7 +11044,7 @@
       </w:rPr>
     </w:lvl>
   </w:abstractNum>
-  <w:abstractNum w:abstractNumId="29" w15:restartNumberingAfterBreak="0">
+  <w:abstractNum w:abstractNumId="35" w15:restartNumberingAfterBreak="0">
     <w:nsid w:val="7F5D55F7"/>
     <w:multiLevelType w:val="multilevel"/>
     <w:tmpl w:val="3FD07F92"/>
@@ -9786,18 +11159,242 @@
     </w:lvl>
   </w:abstractNum>
   <w:num w:numId="1" w16cid:durableId="1816992241">
-    <w:abstractNumId w:val="28"/>
+    <w:abstractNumId w:val="34"/>
   </w:num>
   <w:num w:numId="2" w16cid:durableId="192502135">
-    <w:abstractNumId w:val="20"/>
+    <w:abstractNumId w:val="25"/>
   </w:num>
   <w:num w:numId="3" w16cid:durableId="1004549273">
-    <w:abstractNumId w:val="18"/>
+    <w:abstractNumId w:val="23"/>
   </w:num>
   <w:num w:numId="4" w16cid:durableId="1535995914">
-    <w:abstractNumId w:val="25"/>
+    <w:abstractNumId w:val="31"/>
   </w:num>
   <w:num w:numId="5" w16cid:durableId="923958382">
+    <w:abstractNumId w:val="7"/>
+    <w:lvlOverride w:ilvl="0"/>
+    <w:lvlOverride w:ilvl="1">
+      <w:startOverride w:val="1"/>
+    </w:lvlOverride>
+    <w:lvlOverride w:ilvl="2">
+      <w:startOverride w:val="1"/>
+    </w:lvlOverride>
+    <w:lvlOverride w:ilvl="3">
+      <w:startOverride w:val="1"/>
+    </w:lvlOverride>
+    <w:lvlOverride w:ilvl="4">
+      <w:startOverride w:val="1"/>
+    </w:lvlOverride>
+    <w:lvlOverride w:ilvl="5">
+      <w:startOverride w:val="1"/>
+    </w:lvlOverride>
+    <w:lvlOverride w:ilvl="6">
+      <w:startOverride w:val="1"/>
+    </w:lvlOverride>
+    <w:lvlOverride w:ilvl="7">
+      <w:startOverride w:val="1"/>
+    </w:lvlOverride>
+    <w:lvlOverride w:ilvl="8">
+      <w:startOverride w:val="1"/>
+    </w:lvlOverride>
+  </w:num>
+  <w:num w:numId="6" w16cid:durableId="694815584">
+    <w:abstractNumId w:val="27"/>
+    <w:lvlOverride w:ilvl="0"/>
+    <w:lvlOverride w:ilvl="1">
+      <w:startOverride w:val="1"/>
+    </w:lvlOverride>
+    <w:lvlOverride w:ilvl="2">
+      <w:startOverride w:val="1"/>
+    </w:lvlOverride>
+    <w:lvlOverride w:ilvl="3">
+      <w:startOverride w:val="1"/>
+    </w:lvlOverride>
+    <w:lvlOverride w:ilvl="4">
+      <w:startOverride w:val="1"/>
+    </w:lvlOverride>
+    <w:lvlOverride w:ilvl="5">
+      <w:startOverride w:val="1"/>
+    </w:lvlOverride>
+    <w:lvlOverride w:ilvl="6">
+      <w:startOverride w:val="1"/>
+    </w:lvlOverride>
+    <w:lvlOverride w:ilvl="7">
+      <w:startOverride w:val="1"/>
+    </w:lvlOverride>
+    <w:lvlOverride w:ilvl="8">
+      <w:startOverride w:val="1"/>
+    </w:lvlOverride>
+  </w:num>
+  <w:num w:numId="7" w16cid:durableId="111019748">
+    <w:abstractNumId w:val="12"/>
+    <w:lvlOverride w:ilvl="0"/>
+    <w:lvlOverride w:ilvl="1">
+      <w:startOverride w:val="1"/>
+    </w:lvlOverride>
+    <w:lvlOverride w:ilvl="2">
+      <w:startOverride w:val="1"/>
+    </w:lvlOverride>
+    <w:lvlOverride w:ilvl="3">
+      <w:startOverride w:val="1"/>
+    </w:lvlOverride>
+    <w:lvlOverride w:ilvl="4">
+      <w:startOverride w:val="1"/>
+    </w:lvlOverride>
+    <w:lvlOverride w:ilvl="5">
+      <w:startOverride w:val="1"/>
+    </w:lvlOverride>
+    <w:lvlOverride w:ilvl="6">
+      <w:startOverride w:val="1"/>
+    </w:lvlOverride>
+    <w:lvlOverride w:ilvl="7">
+      <w:startOverride w:val="1"/>
+    </w:lvlOverride>
+    <w:lvlOverride w:ilvl="8">
+      <w:startOverride w:val="1"/>
+    </w:lvlOverride>
+  </w:num>
+  <w:num w:numId="8" w16cid:durableId="23676752">
+    <w:abstractNumId w:val="15"/>
+    <w:lvlOverride w:ilvl="0"/>
+    <w:lvlOverride w:ilvl="1">
+      <w:startOverride w:val="1"/>
+    </w:lvlOverride>
+    <w:lvlOverride w:ilvl="2">
+      <w:startOverride w:val="1"/>
+    </w:lvlOverride>
+    <w:lvlOverride w:ilvl="3">
+      <w:startOverride w:val="1"/>
+    </w:lvlOverride>
+    <w:lvlOverride w:ilvl="4">
+      <w:startOverride w:val="1"/>
+    </w:lvlOverride>
+    <w:lvlOverride w:ilvl="5">
+      <w:startOverride w:val="1"/>
+    </w:lvlOverride>
+    <w:lvlOverride w:ilvl="6">
+      <w:startOverride w:val="1"/>
+    </w:lvlOverride>
+    <w:lvlOverride w:ilvl="7">
+      <w:startOverride w:val="1"/>
+    </w:lvlOverride>
+    <w:lvlOverride w:ilvl="8">
+      <w:startOverride w:val="1"/>
+    </w:lvlOverride>
+  </w:num>
+  <w:num w:numId="9" w16cid:durableId="1813599926">
+    <w:abstractNumId w:val="24"/>
+    <w:lvlOverride w:ilvl="0"/>
+    <w:lvlOverride w:ilvl="1">
+      <w:startOverride w:val="1"/>
+    </w:lvlOverride>
+    <w:lvlOverride w:ilvl="2">
+      <w:startOverride w:val="1"/>
+    </w:lvlOverride>
+    <w:lvlOverride w:ilvl="3">
+      <w:startOverride w:val="1"/>
+    </w:lvlOverride>
+    <w:lvlOverride w:ilvl="4">
+      <w:startOverride w:val="1"/>
+    </w:lvlOverride>
+    <w:lvlOverride w:ilvl="5">
+      <w:startOverride w:val="1"/>
+    </w:lvlOverride>
+    <w:lvlOverride w:ilvl="6">
+      <w:startOverride w:val="1"/>
+    </w:lvlOverride>
+    <w:lvlOverride w:ilvl="7">
+      <w:startOverride w:val="1"/>
+    </w:lvlOverride>
+    <w:lvlOverride w:ilvl="8">
+      <w:startOverride w:val="1"/>
+    </w:lvlOverride>
+  </w:num>
+  <w:num w:numId="10" w16cid:durableId="1194926441">
+    <w:abstractNumId w:val="4"/>
+    <w:lvlOverride w:ilvl="0"/>
+    <w:lvlOverride w:ilvl="1">
+      <w:startOverride w:val="1"/>
+    </w:lvlOverride>
+    <w:lvlOverride w:ilvl="2">
+      <w:startOverride w:val="1"/>
+    </w:lvlOverride>
+    <w:lvlOverride w:ilvl="3">
+      <w:startOverride w:val="1"/>
+    </w:lvlOverride>
+    <w:lvlOverride w:ilvl="4">
+      <w:startOverride w:val="1"/>
+    </w:lvlOverride>
+    <w:lvlOverride w:ilvl="5">
+      <w:startOverride w:val="1"/>
+    </w:lvlOverride>
+    <w:lvlOverride w:ilvl="6">
+      <w:startOverride w:val="1"/>
+    </w:lvlOverride>
+    <w:lvlOverride w:ilvl="7">
+      <w:startOverride w:val="1"/>
+    </w:lvlOverride>
+    <w:lvlOverride w:ilvl="8">
+      <w:startOverride w:val="1"/>
+    </w:lvlOverride>
+  </w:num>
+  <w:num w:numId="11" w16cid:durableId="577860895">
+    <w:abstractNumId w:val="2"/>
+    <w:lvlOverride w:ilvl="0"/>
+    <w:lvlOverride w:ilvl="1">
+      <w:startOverride w:val="1"/>
+    </w:lvlOverride>
+    <w:lvlOverride w:ilvl="2">
+      <w:startOverride w:val="1"/>
+    </w:lvlOverride>
+    <w:lvlOverride w:ilvl="3">
+      <w:startOverride w:val="1"/>
+    </w:lvlOverride>
+    <w:lvlOverride w:ilvl="4">
+      <w:startOverride w:val="1"/>
+    </w:lvlOverride>
+    <w:lvlOverride w:ilvl="5">
+      <w:startOverride w:val="1"/>
+    </w:lvlOverride>
+    <w:lvlOverride w:ilvl="6">
+      <w:startOverride w:val="1"/>
+    </w:lvlOverride>
+    <w:lvlOverride w:ilvl="7">
+      <w:startOverride w:val="1"/>
+    </w:lvlOverride>
+    <w:lvlOverride w:ilvl="8">
+      <w:startOverride w:val="1"/>
+    </w:lvlOverride>
+  </w:num>
+  <w:num w:numId="12" w16cid:durableId="1066296431">
+    <w:abstractNumId w:val="28"/>
+    <w:lvlOverride w:ilvl="0"/>
+    <w:lvlOverride w:ilvl="1">
+      <w:startOverride w:val="1"/>
+    </w:lvlOverride>
+    <w:lvlOverride w:ilvl="2">
+      <w:startOverride w:val="1"/>
+    </w:lvlOverride>
+    <w:lvlOverride w:ilvl="3">
+      <w:startOverride w:val="1"/>
+    </w:lvlOverride>
+    <w:lvlOverride w:ilvl="4">
+      <w:startOverride w:val="1"/>
+    </w:lvlOverride>
+    <w:lvlOverride w:ilvl="5">
+      <w:startOverride w:val="1"/>
+    </w:lvlOverride>
+    <w:lvlOverride w:ilvl="6">
+      <w:startOverride w:val="1"/>
+    </w:lvlOverride>
+    <w:lvlOverride w:ilvl="7">
+      <w:startOverride w:val="1"/>
+    </w:lvlOverride>
+    <w:lvlOverride w:ilvl="8">
+      <w:startOverride w:val="1"/>
+    </w:lvlOverride>
+  </w:num>
+  <w:num w:numId="13" w16cid:durableId="1418945342">
     <w:abstractNumId w:val="5"/>
     <w:lvlOverride w:ilvl="0"/>
     <w:lvlOverride w:ilvl="1">
@@ -9825,8 +11422,8 @@
       <w:startOverride w:val="1"/>
     </w:lvlOverride>
   </w:num>
-  <w:num w:numId="6" w16cid:durableId="694815584">
-    <w:abstractNumId w:val="21"/>
+  <w:num w:numId="14" w16cid:durableId="1812361573">
+    <w:abstractNumId w:val="9"/>
     <w:lvlOverride w:ilvl="0"/>
     <w:lvlOverride w:ilvl="1">
       <w:startOverride w:val="1"/>
@@ -9853,7 +11450,35 @@
       <w:startOverride w:val="1"/>
     </w:lvlOverride>
   </w:num>
-  <w:num w:numId="7" w16cid:durableId="111019748">
+  <w:num w:numId="15" w16cid:durableId="879365539">
+    <w:abstractNumId w:val="29"/>
+    <w:lvlOverride w:ilvl="0"/>
+    <w:lvlOverride w:ilvl="1">
+      <w:startOverride w:val="1"/>
+    </w:lvlOverride>
+    <w:lvlOverride w:ilvl="2">
+      <w:startOverride w:val="1"/>
+    </w:lvlOverride>
+    <w:lvlOverride w:ilvl="3">
+      <w:startOverride w:val="1"/>
+    </w:lvlOverride>
+    <w:lvlOverride w:ilvl="4">
+      <w:startOverride w:val="1"/>
+    </w:lvlOverride>
+    <w:lvlOverride w:ilvl="5">
+      <w:startOverride w:val="1"/>
+    </w:lvlOverride>
+    <w:lvlOverride w:ilvl="6">
+      <w:startOverride w:val="1"/>
+    </w:lvlOverride>
+    <w:lvlOverride w:ilvl="7">
+      <w:startOverride w:val="1"/>
+    </w:lvlOverride>
+    <w:lvlOverride w:ilvl="8">
+      <w:startOverride w:val="1"/>
+    </w:lvlOverride>
+  </w:num>
+  <w:num w:numId="16" w16cid:durableId="1105923580">
     <w:abstractNumId w:val="10"/>
     <w:lvlOverride w:ilvl="0"/>
     <w:lvlOverride w:ilvl="1">
@@ -9881,8 +11506,8 @@
       <w:startOverride w:val="1"/>
     </w:lvlOverride>
   </w:num>
-  <w:num w:numId="8" w16cid:durableId="23676752">
-    <w:abstractNumId w:val="12"/>
+  <w:num w:numId="17" w16cid:durableId="820775062">
+    <w:abstractNumId w:val="33"/>
     <w:lvlOverride w:ilvl="0"/>
     <w:lvlOverride w:ilvl="1">
       <w:startOverride w:val="1"/>
@@ -9909,260 +11534,8 @@
       <w:startOverride w:val="1"/>
     </w:lvlOverride>
   </w:num>
-  <w:num w:numId="9" w16cid:durableId="1813599926">
-    <w:abstractNumId w:val="19"/>
-    <w:lvlOverride w:ilvl="0"/>
-    <w:lvlOverride w:ilvl="1">
-      <w:startOverride w:val="1"/>
-    </w:lvlOverride>
-    <w:lvlOverride w:ilvl="2">
-      <w:startOverride w:val="1"/>
-    </w:lvlOverride>
-    <w:lvlOverride w:ilvl="3">
-      <w:startOverride w:val="1"/>
-    </w:lvlOverride>
-    <w:lvlOverride w:ilvl="4">
-      <w:startOverride w:val="1"/>
-    </w:lvlOverride>
-    <w:lvlOverride w:ilvl="5">
-      <w:startOverride w:val="1"/>
-    </w:lvlOverride>
-    <w:lvlOverride w:ilvl="6">
-      <w:startOverride w:val="1"/>
-    </w:lvlOverride>
-    <w:lvlOverride w:ilvl="7">
-      <w:startOverride w:val="1"/>
-    </w:lvlOverride>
-    <w:lvlOverride w:ilvl="8">
-      <w:startOverride w:val="1"/>
-    </w:lvlOverride>
-  </w:num>
-  <w:num w:numId="10" w16cid:durableId="1194926441">
-    <w:abstractNumId w:val="2"/>
-    <w:lvlOverride w:ilvl="0"/>
-    <w:lvlOverride w:ilvl="1">
-      <w:startOverride w:val="1"/>
-    </w:lvlOverride>
-    <w:lvlOverride w:ilvl="2">
-      <w:startOverride w:val="1"/>
-    </w:lvlOverride>
-    <w:lvlOverride w:ilvl="3">
-      <w:startOverride w:val="1"/>
-    </w:lvlOverride>
-    <w:lvlOverride w:ilvl="4">
-      <w:startOverride w:val="1"/>
-    </w:lvlOverride>
-    <w:lvlOverride w:ilvl="5">
-      <w:startOverride w:val="1"/>
-    </w:lvlOverride>
-    <w:lvlOverride w:ilvl="6">
-      <w:startOverride w:val="1"/>
-    </w:lvlOverride>
-    <w:lvlOverride w:ilvl="7">
-      <w:startOverride w:val="1"/>
-    </w:lvlOverride>
-    <w:lvlOverride w:ilvl="8">
-      <w:startOverride w:val="1"/>
-    </w:lvlOverride>
-  </w:num>
-  <w:num w:numId="11" w16cid:durableId="577860895">
-    <w:abstractNumId w:val="1"/>
-    <w:lvlOverride w:ilvl="0"/>
-    <w:lvlOverride w:ilvl="1">
-      <w:startOverride w:val="1"/>
-    </w:lvlOverride>
-    <w:lvlOverride w:ilvl="2">
-      <w:startOverride w:val="1"/>
-    </w:lvlOverride>
-    <w:lvlOverride w:ilvl="3">
-      <w:startOverride w:val="1"/>
-    </w:lvlOverride>
-    <w:lvlOverride w:ilvl="4">
-      <w:startOverride w:val="1"/>
-    </w:lvlOverride>
-    <w:lvlOverride w:ilvl="5">
-      <w:startOverride w:val="1"/>
-    </w:lvlOverride>
-    <w:lvlOverride w:ilvl="6">
-      <w:startOverride w:val="1"/>
-    </w:lvlOverride>
-    <w:lvlOverride w:ilvl="7">
-      <w:startOverride w:val="1"/>
-    </w:lvlOverride>
-    <w:lvlOverride w:ilvl="8">
-      <w:startOverride w:val="1"/>
-    </w:lvlOverride>
-  </w:num>
-  <w:num w:numId="12" w16cid:durableId="1066296431">
-    <w:abstractNumId w:val="22"/>
-    <w:lvlOverride w:ilvl="0"/>
-    <w:lvlOverride w:ilvl="1">
-      <w:startOverride w:val="1"/>
-    </w:lvlOverride>
-    <w:lvlOverride w:ilvl="2">
-      <w:startOverride w:val="1"/>
-    </w:lvlOverride>
-    <w:lvlOverride w:ilvl="3">
-      <w:startOverride w:val="1"/>
-    </w:lvlOverride>
-    <w:lvlOverride w:ilvl="4">
-      <w:startOverride w:val="1"/>
-    </w:lvlOverride>
-    <w:lvlOverride w:ilvl="5">
-      <w:startOverride w:val="1"/>
-    </w:lvlOverride>
-    <w:lvlOverride w:ilvl="6">
-      <w:startOverride w:val="1"/>
-    </w:lvlOverride>
-    <w:lvlOverride w:ilvl="7">
-      <w:startOverride w:val="1"/>
-    </w:lvlOverride>
-    <w:lvlOverride w:ilvl="8">
-      <w:startOverride w:val="1"/>
-    </w:lvlOverride>
-  </w:num>
-  <w:num w:numId="13" w16cid:durableId="1418945342">
-    <w:abstractNumId w:val="3"/>
-    <w:lvlOverride w:ilvl="0"/>
-    <w:lvlOverride w:ilvl="1">
-      <w:startOverride w:val="1"/>
-    </w:lvlOverride>
-    <w:lvlOverride w:ilvl="2">
-      <w:startOverride w:val="1"/>
-    </w:lvlOverride>
-    <w:lvlOverride w:ilvl="3">
-      <w:startOverride w:val="1"/>
-    </w:lvlOverride>
-    <w:lvlOverride w:ilvl="4">
-      <w:startOverride w:val="1"/>
-    </w:lvlOverride>
-    <w:lvlOverride w:ilvl="5">
-      <w:startOverride w:val="1"/>
-    </w:lvlOverride>
-    <w:lvlOverride w:ilvl="6">
-      <w:startOverride w:val="1"/>
-    </w:lvlOverride>
-    <w:lvlOverride w:ilvl="7">
-      <w:startOverride w:val="1"/>
-    </w:lvlOverride>
-    <w:lvlOverride w:ilvl="8">
-      <w:startOverride w:val="1"/>
-    </w:lvlOverride>
-  </w:num>
-  <w:num w:numId="14" w16cid:durableId="1812361573">
-    <w:abstractNumId w:val="7"/>
-    <w:lvlOverride w:ilvl="0"/>
-    <w:lvlOverride w:ilvl="1">
-      <w:startOverride w:val="1"/>
-    </w:lvlOverride>
-    <w:lvlOverride w:ilvl="2">
-      <w:startOverride w:val="1"/>
-    </w:lvlOverride>
-    <w:lvlOverride w:ilvl="3">
-      <w:startOverride w:val="1"/>
-    </w:lvlOverride>
-    <w:lvlOverride w:ilvl="4">
-      <w:startOverride w:val="1"/>
-    </w:lvlOverride>
-    <w:lvlOverride w:ilvl="5">
-      <w:startOverride w:val="1"/>
-    </w:lvlOverride>
-    <w:lvlOverride w:ilvl="6">
-      <w:startOverride w:val="1"/>
-    </w:lvlOverride>
-    <w:lvlOverride w:ilvl="7">
-      <w:startOverride w:val="1"/>
-    </w:lvlOverride>
-    <w:lvlOverride w:ilvl="8">
-      <w:startOverride w:val="1"/>
-    </w:lvlOverride>
-  </w:num>
-  <w:num w:numId="15" w16cid:durableId="879365539">
-    <w:abstractNumId w:val="23"/>
-    <w:lvlOverride w:ilvl="0"/>
-    <w:lvlOverride w:ilvl="1">
-      <w:startOverride w:val="1"/>
-    </w:lvlOverride>
-    <w:lvlOverride w:ilvl="2">
-      <w:startOverride w:val="1"/>
-    </w:lvlOverride>
-    <w:lvlOverride w:ilvl="3">
-      <w:startOverride w:val="1"/>
-    </w:lvlOverride>
-    <w:lvlOverride w:ilvl="4">
-      <w:startOverride w:val="1"/>
-    </w:lvlOverride>
-    <w:lvlOverride w:ilvl="5">
-      <w:startOverride w:val="1"/>
-    </w:lvlOverride>
-    <w:lvlOverride w:ilvl="6">
-      <w:startOverride w:val="1"/>
-    </w:lvlOverride>
-    <w:lvlOverride w:ilvl="7">
-      <w:startOverride w:val="1"/>
-    </w:lvlOverride>
-    <w:lvlOverride w:ilvl="8">
-      <w:startOverride w:val="1"/>
-    </w:lvlOverride>
-  </w:num>
-  <w:num w:numId="16" w16cid:durableId="1105923580">
-    <w:abstractNumId w:val="8"/>
-    <w:lvlOverride w:ilvl="0"/>
-    <w:lvlOverride w:ilvl="1">
-      <w:startOverride w:val="1"/>
-    </w:lvlOverride>
-    <w:lvlOverride w:ilvl="2">
-      <w:startOverride w:val="1"/>
-    </w:lvlOverride>
-    <w:lvlOverride w:ilvl="3">
-      <w:startOverride w:val="1"/>
-    </w:lvlOverride>
-    <w:lvlOverride w:ilvl="4">
-      <w:startOverride w:val="1"/>
-    </w:lvlOverride>
-    <w:lvlOverride w:ilvl="5">
-      <w:startOverride w:val="1"/>
-    </w:lvlOverride>
-    <w:lvlOverride w:ilvl="6">
-      <w:startOverride w:val="1"/>
-    </w:lvlOverride>
-    <w:lvlOverride w:ilvl="7">
-      <w:startOverride w:val="1"/>
-    </w:lvlOverride>
-    <w:lvlOverride w:ilvl="8">
-      <w:startOverride w:val="1"/>
-    </w:lvlOverride>
-  </w:num>
-  <w:num w:numId="17" w16cid:durableId="820775062">
-    <w:abstractNumId w:val="27"/>
-    <w:lvlOverride w:ilvl="0"/>
-    <w:lvlOverride w:ilvl="1">
-      <w:startOverride w:val="1"/>
-    </w:lvlOverride>
-    <w:lvlOverride w:ilvl="2">
-      <w:startOverride w:val="1"/>
-    </w:lvlOverride>
-    <w:lvlOverride w:ilvl="3">
-      <w:startOverride w:val="1"/>
-    </w:lvlOverride>
-    <w:lvlOverride w:ilvl="4">
-      <w:startOverride w:val="1"/>
-    </w:lvlOverride>
-    <w:lvlOverride w:ilvl="5">
-      <w:startOverride w:val="1"/>
-    </w:lvlOverride>
-    <w:lvlOverride w:ilvl="6">
-      <w:startOverride w:val="1"/>
-    </w:lvlOverride>
-    <w:lvlOverride w:ilvl="7">
-      <w:startOverride w:val="1"/>
-    </w:lvlOverride>
-    <w:lvlOverride w:ilvl="8">
-      <w:startOverride w:val="1"/>
-    </w:lvlOverride>
-  </w:num>
   <w:num w:numId="18" w16cid:durableId="113062018">
-    <w:abstractNumId w:val="14"/>
+    <w:abstractNumId w:val="18"/>
     <w:lvlOverride w:ilvl="0"/>
     <w:lvlOverride w:ilvl="1">
       <w:startOverride w:val="1"/>
@@ -10218,7 +11591,7 @@
     </w:lvlOverride>
   </w:num>
   <w:num w:numId="20" w16cid:durableId="1959986828">
-    <w:abstractNumId w:val="16"/>
+    <w:abstractNumId w:val="20"/>
     <w:lvlOverride w:ilvl="0"/>
     <w:lvlOverride w:ilvl="1">
       <w:startOverride w:val="1"/>
@@ -10246,6 +11619,34 @@
     </w:lvlOverride>
   </w:num>
   <w:num w:numId="21" w16cid:durableId="702562255">
+    <w:abstractNumId w:val="8"/>
+    <w:lvlOverride w:ilvl="0"/>
+    <w:lvlOverride w:ilvl="1">
+      <w:startOverride w:val="1"/>
+    </w:lvlOverride>
+    <w:lvlOverride w:ilvl="2">
+      <w:startOverride w:val="1"/>
+    </w:lvlOverride>
+    <w:lvlOverride w:ilvl="3">
+      <w:startOverride w:val="1"/>
+    </w:lvlOverride>
+    <w:lvlOverride w:ilvl="4">
+      <w:startOverride w:val="1"/>
+    </w:lvlOverride>
+    <w:lvlOverride w:ilvl="5">
+      <w:startOverride w:val="1"/>
+    </w:lvlOverride>
+    <w:lvlOverride w:ilvl="6">
+      <w:startOverride w:val="1"/>
+    </w:lvlOverride>
+    <w:lvlOverride w:ilvl="7">
+      <w:startOverride w:val="1"/>
+    </w:lvlOverride>
+    <w:lvlOverride w:ilvl="8">
+      <w:startOverride w:val="1"/>
+    </w:lvlOverride>
+  </w:num>
+  <w:num w:numId="22" w16cid:durableId="1642734886">
     <w:abstractNumId w:val="6"/>
     <w:lvlOverride w:ilvl="0"/>
     <w:lvlOverride w:ilvl="1">
@@ -10273,8 +11674,8 @@
       <w:startOverride w:val="1"/>
     </w:lvlOverride>
   </w:num>
-  <w:num w:numId="22" w16cid:durableId="1642734886">
-    <w:abstractNumId w:val="4"/>
+  <w:num w:numId="23" w16cid:durableId="1299920961">
+    <w:abstractNumId w:val="30"/>
     <w:lvlOverride w:ilvl="0"/>
     <w:lvlOverride w:ilvl="1">
       <w:startOverride w:val="1"/>
@@ -10301,8 +11702,8 @@
       <w:startOverride w:val="1"/>
     </w:lvlOverride>
   </w:num>
-  <w:num w:numId="23" w16cid:durableId="1299920961">
-    <w:abstractNumId w:val="24"/>
+  <w:num w:numId="24" w16cid:durableId="1868063836">
+    <w:abstractNumId w:val="14"/>
     <w:lvlOverride w:ilvl="0"/>
     <w:lvlOverride w:ilvl="1">
       <w:startOverride w:val="1"/>
@@ -10329,8 +11730,8 @@
       <w:startOverride w:val="1"/>
     </w:lvlOverride>
   </w:num>
-  <w:num w:numId="24" w16cid:durableId="1868063836">
-    <w:abstractNumId w:val="11"/>
+  <w:num w:numId="25" w16cid:durableId="1438988534">
+    <w:abstractNumId w:val="19"/>
     <w:lvlOverride w:ilvl="0"/>
     <w:lvlOverride w:ilvl="1">
       <w:startOverride w:val="1"/>
@@ -10357,8 +11758,8 @@
       <w:startOverride w:val="1"/>
     </w:lvlOverride>
   </w:num>
-  <w:num w:numId="25" w16cid:durableId="1438988534">
-    <w:abstractNumId w:val="15"/>
+  <w:num w:numId="26" w16cid:durableId="320431329">
+    <w:abstractNumId w:val="32"/>
     <w:lvlOverride w:ilvl="0"/>
     <w:lvlOverride w:ilvl="1">
       <w:startOverride w:val="1"/>
@@ -10385,8 +11786,8 @@
       <w:startOverride w:val="1"/>
     </w:lvlOverride>
   </w:num>
-  <w:num w:numId="26" w16cid:durableId="320431329">
-    <w:abstractNumId w:val="26"/>
+  <w:num w:numId="27" w16cid:durableId="1699115079">
+    <w:abstractNumId w:val="35"/>
     <w:lvlOverride w:ilvl="0"/>
     <w:lvlOverride w:ilvl="1">
       <w:startOverride w:val="1"/>
@@ -10413,8 +11814,8 @@
       <w:startOverride w:val="1"/>
     </w:lvlOverride>
   </w:num>
-  <w:num w:numId="27" w16cid:durableId="1699115079">
-    <w:abstractNumId w:val="29"/>
+  <w:num w:numId="28" w16cid:durableId="405033542">
+    <w:abstractNumId w:val="21"/>
     <w:lvlOverride w:ilvl="0"/>
     <w:lvlOverride w:ilvl="1">
       <w:startOverride w:val="1"/>
@@ -10441,46 +11842,39 @@
       <w:startOverride w:val="1"/>
     </w:lvlOverride>
   </w:num>
-  <w:num w:numId="28" w16cid:durableId="405033542">
-    <w:abstractNumId w:val="17"/>
-    <w:lvlOverride w:ilvl="0"/>
-    <w:lvlOverride w:ilvl="1">
-      <w:startOverride w:val="1"/>
-    </w:lvlOverride>
-    <w:lvlOverride w:ilvl="2">
-      <w:startOverride w:val="1"/>
-    </w:lvlOverride>
-    <w:lvlOverride w:ilvl="3">
-      <w:startOverride w:val="1"/>
-    </w:lvlOverride>
-    <w:lvlOverride w:ilvl="4">
-      <w:startOverride w:val="1"/>
-    </w:lvlOverride>
-    <w:lvlOverride w:ilvl="5">
-      <w:startOverride w:val="1"/>
-    </w:lvlOverride>
-    <w:lvlOverride w:ilvl="6">
-      <w:startOverride w:val="1"/>
-    </w:lvlOverride>
-    <w:lvlOverride w:ilvl="7">
-      <w:startOverride w:val="1"/>
-    </w:lvlOverride>
-    <w:lvlOverride w:ilvl="8">
-      <w:startOverride w:val="1"/>
-    </w:lvlOverride>
-  </w:num>
   <w:num w:numId="29" w16cid:durableId="1842500664">
-    <w:abstractNumId w:val="9"/>
+    <w:abstractNumId w:val="11"/>
   </w:num>
   <w:num w:numId="30" w16cid:durableId="519471080">
+    <w:abstractNumId w:val="16"/>
+  </w:num>
+  <w:num w:numId="31" w16cid:durableId="178206554">
+    <w:abstractNumId w:val="22"/>
+  </w:num>
+  <w:num w:numId="32" w16cid:durableId="1967005010">
+    <w:abstractNumId w:val="1"/>
+  </w:num>
+  <w:num w:numId="33" w16cid:durableId="2026125206">
+    <w:abstractNumId w:val="17"/>
+  </w:num>
+  <w:num w:numId="34" w16cid:durableId="1859848766">
     <w:abstractNumId w:val="13"/>
+  </w:num>
+  <w:num w:numId="35" w16cid:durableId="353698142">
+    <w:abstractNumId w:val="15"/>
+  </w:num>
+  <w:num w:numId="36" w16cid:durableId="946231374">
+    <w:abstractNumId w:val="26"/>
+  </w:num>
+  <w:num w:numId="37" w16cid:durableId="989290056">
+    <w:abstractNumId w:val="3"/>
   </w:num>
   <w:numIdMacAtCleanup w:val="24"/>
 </w:numbering>
 </file>
 
 <file path=word/styles.xml><?xml version="1.0" encoding="utf-8"?>
-<w:styles xmlns:mc="http://schemas.openxmlformats.org/markup-compatibility/2006" xmlns:r="http://schemas.openxmlformats.org/officeDocument/2006/relationships" xmlns:w="http://schemas.openxmlformats.org/wordprocessingml/2006/main" xmlns:w14="http://schemas.microsoft.com/office/word/2010/wordml" xmlns:w15="http://schemas.microsoft.com/office/word/2012/wordml" xmlns:w16cex="http://schemas.microsoft.com/office/word/2018/wordml/cex" xmlns:w16cid="http://schemas.microsoft.com/office/word/2016/wordml/cid" xmlns:w16="http://schemas.microsoft.com/office/word/2018/wordml" xmlns:w16du="http://schemas.microsoft.com/office/word/2023/wordml/word16du" xmlns:w16sdtdh="http://schemas.microsoft.com/office/word/2020/wordml/sdtdatahash" xmlns:w16sdtfl="http://schemas.microsoft.com/office/word/2024/wordml/sdtformatlock" xmlns:w16se="http://schemas.microsoft.com/office/word/2015/wordml/symex" mc:Ignorable="w14 w15 w16se w16cid w16 w16cex w16sdtdh w16sdtfl w16du">
+<w:styles xmlns:mc="http://schemas.openxmlformats.org/markup-compatibility/2006" xmlns:r="http://schemas.openxmlformats.org/officeDocument/2006/relationships" xmlns:w="http://schemas.openxmlformats.org/wordprocessingml/2006/main" xmlns:w14="http://schemas.microsoft.com/office/word/2010/wordml" xmlns:w15="http://schemas.microsoft.com/office/word/2012/wordml" xmlns:w16cex="http://schemas.microsoft.com/office/word/2018/wordml/cex" xmlns:w16cid="http://schemas.microsoft.com/office/word/2016/wordml/cid" xmlns:w16="http://schemas.microsoft.com/office/word/2018/wordml" xmlns:w16sdtdh="http://schemas.microsoft.com/office/word/2020/wordml/sdtdatahash" xmlns:w16se="http://schemas.microsoft.com/office/word/2015/wordml/symex" mc:Ignorable="w14 w15 w16se w16cid w16 w16cex w16sdtdh">
   <w:docDefaults>
     <w:rPrDefault>
       <w:rPr>
@@ -10572,7 +11966,7 @@
     <w:lsdException w:name="Block Text" w:semiHidden="1" w:unhideWhenUsed="1"/>
     <w:lsdException w:name="Hyperlink" w:semiHidden="1" w:uiPriority="99" w:unhideWhenUsed="1"/>
     <w:lsdException w:name="FollowedHyperlink" w:semiHidden="1" w:unhideWhenUsed="1"/>
-    <w:lsdException w:name="Strong" w:qFormat="1"/>
+    <w:lsdException w:name="Strong" w:uiPriority="22" w:qFormat="1"/>
     <w:lsdException w:name="Emphasis" w:qFormat="1"/>
     <w:lsdException w:name="Document Map" w:semiHidden="1" w:unhideWhenUsed="1"/>
     <w:lsdException w:name="Plain Text" w:semiHidden="1" w:unhideWhenUsed="1"/>
@@ -10989,7 +12383,6 @@
   <w:style w:type="character" w:default="1" w:styleId="a0">
     <w:name w:val="Default Paragraph Font"/>
     <w:uiPriority w:val="1"/>
-    <w:semiHidden/>
     <w:unhideWhenUsed/>
   </w:style>
   <w:style w:type="table" w:default="1" w:styleId="a1">
@@ -11759,6 +13152,27 @@
       <w:szCs w:val="24"/>
     </w:rPr>
   </w:style>
+  <w:style w:type="character" w:styleId="afa">
+    <w:name w:val="Strong"/>
+    <w:uiPriority w:val="22"/>
+    <w:qFormat/>
+    <w:rsid w:val="002B4A92"/>
+    <w:rPr>
+      <w:b/>
+      <w:bCs/>
+    </w:rPr>
+  </w:style>
+  <w:style w:type="character" w:styleId="afb">
+    <w:name w:val="Unresolved Mention"/>
+    <w:uiPriority w:val="99"/>
+    <w:semiHidden/>
+    <w:unhideWhenUsed/>
+    <w:rsid w:val="00393941"/>
+    <w:rPr>
+      <w:color w:val="605E5C"/>
+      <w:shd w:val="clear" w:color="auto" w:fill="E1DFDD"/>
+    </w:rPr>
+  </w:style>
 </w:styles>
 </file>
 

</xml_diff>